<commit_message>
Added headers for login and register with some clean style
</commit_message>
<xml_diff>
--- a/05.JavaScript Frameworks (Angular JS)/Personal Project/Angular-Project-March-2016/Issue-Tracking-System-Project-AngularJS.docx
+++ b/05.JavaScript Frameworks (Angular JS)/Personal Project/Angular-Project-March-2016/Issue-Tracking-System-Project-AngularJS.docx
@@ -909,8 +909,6 @@
         <w:spacing w:before="0"/>
         <w:ind w:left="720"/>
       </w:pPr>
-      <w:bookmarkStart w:id="0" w:name="_GoBack"/>
-      <w:bookmarkEnd w:id="0"/>
       <w:r>
         <w:rPr>
           <w:noProof/>
@@ -1024,7 +1022,19 @@
           <w:rPr>
             <w:rStyle w:val="a9"/>
           </w:rPr>
-          <w:t>rewebsites</w:t>
+          <w:t>reweb</w:t>
+        </w:r>
+        <w:r>
+          <w:rPr>
+            <w:rStyle w:val="a9"/>
+          </w:rPr>
+          <w:t>s</w:t>
+        </w:r>
+        <w:r>
+          <w:rPr>
+            <w:rStyle w:val="a9"/>
+          </w:rPr>
+          <w:t>ites</w:t>
         </w:r>
         <w:r>
           <w:rPr>
@@ -1679,6 +1689,8 @@
           <w:numId w:val="8"/>
         </w:numPr>
       </w:pPr>
+      <w:bookmarkStart w:id="0" w:name="_GoBack"/>
+      <w:bookmarkEnd w:id="0"/>
       <w:proofErr w:type="spellStart"/>
       <w:r>
         <w:t>ProjectKey</w:t>
@@ -6041,10 +6053,14 @@
         </w:numPr>
         <w:spacing w:before="120" w:after="120" w:line="240" w:lineRule="auto"/>
         <w:jc w:val="both"/>
-      </w:pPr>
-      <w:r>
-        <w:rPr>
-          <w:b/>
+        <w:rPr>
+          <w:highlight w:val="green"/>
+        </w:rPr>
+      </w:pPr>
+      <w:r>
+        <w:rPr>
+          <w:b/>
+          <w:highlight w:val="green"/>
         </w:rPr>
         <w:t>Logout</w:t>
       </w:r>
@@ -6063,21 +6079,27 @@
           <w:rFonts w:asciiTheme="minorHAnsi" w:hAnsiTheme="minorHAnsi" w:cstheme="minorBidi"/>
           <w:b w:val="0"/>
           <w:noProof w:val="0"/>
+          <w:highlight w:val="green"/>
           <w:lang w:val="en-US"/>
         </w:rPr>
       </w:pPr>
       <w:r>
+        <w:rPr>
+          <w:highlight w:val="green"/>
+        </w:rPr>
         <w:t xml:space="preserve">Route: </w:t>
       </w:r>
       <w:r>
         <w:rPr>
           <w:rStyle w:val="CodeChar"/>
+          <w:highlight w:val="green"/>
         </w:rPr>
         <w:t>#/</w:t>
       </w:r>
       <w:r>
         <w:rPr>
           <w:rStyle w:val="CodeChar"/>
+          <w:highlight w:val="green"/>
           <w:lang w:val="en-US"/>
         </w:rPr>
         <w:t>logout</w:t>
@@ -6091,33 +6113,58 @@
         </w:numPr>
         <w:spacing w:before="120" w:after="120" w:line="240" w:lineRule="auto"/>
         <w:jc w:val="both"/>
-      </w:pPr>
-      <w:r>
+        <w:rPr>
+          <w:highlight w:val="green"/>
+        </w:rPr>
+      </w:pPr>
+      <w:r>
+        <w:rPr>
+          <w:highlight w:val="green"/>
+        </w:rPr>
         <w:t>S</w:t>
       </w:r>
       <w:r>
+        <w:rPr>
+          <w:highlight w:val="green"/>
+        </w:rPr>
         <w:t>uccessfully logged in user</w:t>
       </w:r>
       <w:r>
+        <w:rPr>
+          <w:highlight w:val="green"/>
+        </w:rPr>
         <w:t>s</w:t>
       </w:r>
       <w:r>
+        <w:rPr>
+          <w:highlight w:val="green"/>
+        </w:rPr>
         <w:t xml:space="preserve"> should be able to </w:t>
       </w:r>
       <w:r>
         <w:rPr>
           <w:b/>
           <w:bCs/>
+          <w:highlight w:val="green"/>
         </w:rPr>
         <w:t>logout</w:t>
       </w:r>
       <w:r>
+        <w:rPr>
+          <w:highlight w:val="green"/>
+        </w:rPr>
         <w:t xml:space="preserve"> from the </w:t>
       </w:r>
       <w:r>
+        <w:rPr>
+          <w:highlight w:val="green"/>
+        </w:rPr>
         <w:t>app</w:t>
       </w:r>
       <w:r>
+        <w:rPr>
+          <w:highlight w:val="green"/>
+        </w:rPr>
         <w:t>.</w:t>
       </w:r>
     </w:p>
@@ -6129,26 +6176,50 @@
         </w:numPr>
         <w:spacing w:before="120" w:after="120" w:line="240" w:lineRule="auto"/>
         <w:jc w:val="both"/>
-      </w:pPr>
-      <w:r>
+        <w:rPr>
+          <w:highlight w:val="green"/>
+        </w:rPr>
+      </w:pPr>
+      <w:r>
+        <w:rPr>
+          <w:highlight w:val="green"/>
+        </w:rPr>
         <w:t>L</w:t>
       </w:r>
       <w:r>
+        <w:rPr>
+          <w:highlight w:val="green"/>
+        </w:rPr>
         <w:t>ogout</w:t>
       </w:r>
       <w:r>
+        <w:rPr>
+          <w:highlight w:val="green"/>
+        </w:rPr>
         <w:t xml:space="preserve"> shows a</w:t>
       </w:r>
       <w:r>
+        <w:rPr>
+          <w:highlight w:val="green"/>
+        </w:rPr>
         <w:t xml:space="preserve"> notification message </w:t>
       </w:r>
       <w:r>
+        <w:rPr>
+          <w:highlight w:val="green"/>
+        </w:rPr>
         <w:t>and redirects to the Home</w:t>
       </w:r>
       <w:r>
+        <w:rPr>
+          <w:highlight w:val="green"/>
+        </w:rPr>
         <w:t xml:space="preserve"> </w:t>
       </w:r>
       <w:r>
+        <w:rPr>
+          <w:highlight w:val="green"/>
+        </w:rPr>
         <w:t>screen.</w:t>
       </w:r>
     </w:p>
@@ -6771,11 +6842,15 @@
         </w:numPr>
         <w:spacing w:before="120" w:after="120" w:line="240" w:lineRule="auto"/>
         <w:jc w:val="both"/>
+        <w:rPr>
+          <w:highlight w:val="green"/>
+        </w:rPr>
       </w:pPr>
       <w:r>
         <w:rPr>
           <w:b/>
           <w:bCs/>
+          <w:highlight w:val="green"/>
         </w:rPr>
         <w:t>Add</w:t>
       </w:r>
@@ -6783,6 +6858,7 @@
         <w:rPr>
           <w:b/>
           <w:bCs/>
+          <w:highlight w:val="green"/>
         </w:rPr>
         <w:t xml:space="preserve"> Project </w:t>
       </w:r>
@@ -6801,27 +6877,27 @@
           <w:rFonts w:asciiTheme="minorHAnsi" w:hAnsiTheme="minorHAnsi" w:cstheme="minorBidi"/>
           <w:b w:val="0"/>
           <w:noProof w:val="0"/>
+          <w:highlight w:val="green"/>
           <w:lang w:val="en-US"/>
         </w:rPr>
       </w:pPr>
       <w:r>
+        <w:rPr>
+          <w:highlight w:val="green"/>
+        </w:rPr>
         <w:t xml:space="preserve">Route: </w:t>
       </w:r>
       <w:r>
         <w:rPr>
           <w:rStyle w:val="CodeChar"/>
-        </w:rPr>
-        <w:t>#/</w:t>
+          <w:highlight w:val="green"/>
+        </w:rPr>
+        <w:t>#/projects/</w:t>
       </w:r>
       <w:r>
         <w:rPr>
           <w:rStyle w:val="CodeChar"/>
-        </w:rPr>
-        <w:t>projects/</w:t>
-      </w:r>
-      <w:r>
-        <w:rPr>
-          <w:rStyle w:val="CodeChar"/>
+          <w:highlight w:val="green"/>
         </w:rPr>
         <w:t>add</w:t>
       </w:r>
@@ -6840,6 +6916,7 @@
           <w:rFonts w:asciiTheme="minorHAnsi" w:hAnsiTheme="minorHAnsi" w:cstheme="minorBidi"/>
           <w:b w:val="0"/>
           <w:noProof w:val="0"/>
+          <w:highlight w:val="green"/>
           <w:lang w:val="en-US"/>
         </w:rPr>
       </w:pPr>
@@ -6849,29 +6926,40 @@
           <w:rFonts w:asciiTheme="minorHAnsi" w:hAnsiTheme="minorHAnsi" w:cstheme="minorBidi"/>
           <w:b w:val="0"/>
           <w:noProof w:val="0"/>
+          <w:highlight w:val="green"/>
           <w:lang w:val="en-US"/>
         </w:rPr>
-        <w:t xml:space="preserve">A modal dialog with a form for creating a new </w:t>
-      </w:r>
-      <w:r>
+        <w:t>A modal dialog with a form for creating a new project. The form consists of:</w:t>
+      </w:r>
+    </w:p>
+    <w:p>
+      <w:pPr>
+        <w:pStyle w:val="ac"/>
+        <w:numPr>
+          <w:ilvl w:val="2"/>
+          <w:numId w:val="3"/>
+        </w:numPr>
+        <w:spacing w:before="120" w:after="120" w:line="240" w:lineRule="auto"/>
+        <w:jc w:val="both"/>
         <w:rPr>
           <w:rStyle w:val="CodeChar"/>
           <w:rFonts w:asciiTheme="minorHAnsi" w:hAnsiTheme="minorHAnsi" w:cstheme="minorBidi"/>
           <w:b w:val="0"/>
           <w:noProof w:val="0"/>
+          <w:highlight w:val="green"/>
           <w:lang w:val="en-US"/>
         </w:rPr>
-        <w:t>project</w:t>
-      </w:r>
+      </w:pPr>
       <w:r>
         <w:rPr>
           <w:rStyle w:val="CodeChar"/>
           <w:rFonts w:asciiTheme="minorHAnsi" w:hAnsiTheme="minorHAnsi" w:cstheme="minorBidi"/>
           <w:b w:val="0"/>
           <w:noProof w:val="0"/>
+          <w:highlight w:val="green"/>
           <w:lang w:val="en-US"/>
         </w:rPr>
-        <w:t>. The form consists of:</w:t>
+        <w:t>Leader (Drop-down with all available users)</w:t>
       </w:r>
     </w:p>
     <w:p>
@@ -6888,6 +6976,7 @@
           <w:rFonts w:asciiTheme="minorHAnsi" w:hAnsiTheme="minorHAnsi" w:cstheme="minorBidi"/>
           <w:b w:val="0"/>
           <w:noProof w:val="0"/>
+          <w:highlight w:val="green"/>
           <w:lang w:val="en-US"/>
         </w:rPr>
       </w:pPr>
@@ -6897,75 +6986,81 @@
           <w:rFonts w:asciiTheme="minorHAnsi" w:hAnsiTheme="minorHAnsi" w:cstheme="minorBidi"/>
           <w:b w:val="0"/>
           <w:noProof w:val="0"/>
+          <w:highlight w:val="green"/>
           <w:lang w:val="en-US"/>
         </w:rPr>
-        <w:t>Leader</w:t>
-      </w:r>
-      <w:r>
+        <w:t>Project Key (Text-box)</w:t>
+      </w:r>
+    </w:p>
+    <w:p>
+      <w:pPr>
+        <w:pStyle w:val="ac"/>
+        <w:numPr>
+          <w:ilvl w:val="2"/>
+          <w:numId w:val="3"/>
+        </w:numPr>
+        <w:spacing w:before="120" w:after="120" w:line="240" w:lineRule="auto"/>
+        <w:jc w:val="both"/>
         <w:rPr>
           <w:rStyle w:val="CodeChar"/>
           <w:rFonts w:asciiTheme="minorHAnsi" w:hAnsiTheme="minorHAnsi" w:cstheme="minorBidi"/>
           <w:b w:val="0"/>
           <w:noProof w:val="0"/>
+          <w:highlight w:val="green"/>
           <w:lang w:val="en-US"/>
         </w:rPr>
-        <w:t xml:space="preserve"> (Drop-down with all available users)</w:t>
-      </w:r>
-    </w:p>
-    <w:p>
-      <w:pPr>
-        <w:pStyle w:val="ac"/>
-        <w:numPr>
-          <w:ilvl w:val="2"/>
-          <w:numId w:val="3"/>
-        </w:numPr>
-        <w:spacing w:before="120" w:after="120" w:line="240" w:lineRule="auto"/>
-        <w:jc w:val="both"/>
+      </w:pPr>
+      <w:r>
         <w:rPr>
           <w:rStyle w:val="CodeChar"/>
           <w:rFonts w:asciiTheme="minorHAnsi" w:hAnsiTheme="minorHAnsi" w:cstheme="minorBidi"/>
           <w:b w:val="0"/>
           <w:noProof w:val="0"/>
+          <w:highlight w:val="green"/>
           <w:lang w:val="en-US"/>
         </w:rPr>
-      </w:pPr>
-      <w:r>
+        <w:t>Priorities (Text-box)</w:t>
+      </w:r>
+    </w:p>
+    <w:p>
+      <w:pPr>
+        <w:pStyle w:val="ac"/>
+        <w:numPr>
+          <w:ilvl w:val="2"/>
+          <w:numId w:val="3"/>
+        </w:numPr>
+        <w:spacing w:before="120" w:after="120" w:line="240" w:lineRule="auto"/>
+        <w:jc w:val="both"/>
         <w:rPr>
           <w:rStyle w:val="CodeChar"/>
           <w:rFonts w:asciiTheme="minorHAnsi" w:hAnsiTheme="minorHAnsi" w:cstheme="minorBidi"/>
           <w:b w:val="0"/>
           <w:noProof w:val="0"/>
+          <w:highlight w:val="green"/>
           <w:lang w:val="en-US"/>
         </w:rPr>
-        <w:t>Project Key (Text-box)</w:t>
-      </w:r>
-    </w:p>
-    <w:p>
-      <w:pPr>
-        <w:pStyle w:val="ac"/>
-        <w:numPr>
-          <w:ilvl w:val="2"/>
-          <w:numId w:val="3"/>
-        </w:numPr>
-        <w:spacing w:before="120" w:after="120" w:line="240" w:lineRule="auto"/>
-        <w:jc w:val="both"/>
+      </w:pPr>
+      <w:r>
         <w:rPr>
           <w:rStyle w:val="CodeChar"/>
           <w:rFonts w:asciiTheme="minorHAnsi" w:hAnsiTheme="minorHAnsi" w:cstheme="minorBidi"/>
           <w:b w:val="0"/>
           <w:noProof w:val="0"/>
+          <w:highlight w:val="green"/>
           <w:lang w:val="en-US"/>
         </w:rPr>
-      </w:pPr>
+        <w:t>Label (Text-box</w:t>
+      </w:r>
       <w:r>
         <w:rPr>
           <w:rStyle w:val="CodeChar"/>
           <w:rFonts w:asciiTheme="minorHAnsi" w:hAnsiTheme="minorHAnsi" w:cstheme="minorBidi"/>
           <w:b w:val="0"/>
           <w:noProof w:val="0"/>
+          <w:highlight w:val="green"/>
           <w:lang w:val="en-US"/>
         </w:rPr>
-        <w:t>Priorities</w:t>
+        <w:t>,</w:t>
       </w:r>
       <w:r>
         <w:rPr>
@@ -6973,29 +7068,40 @@
           <w:rFonts w:asciiTheme="minorHAnsi" w:hAnsiTheme="minorHAnsi" w:cstheme="minorBidi"/>
           <w:b w:val="0"/>
           <w:noProof w:val="0"/>
+          <w:highlight w:val="green"/>
           <w:lang w:val="en-US"/>
         </w:rPr>
-        <w:t xml:space="preserve"> (</w:t>
-      </w:r>
-      <w:r>
+        <w:t xml:space="preserve"> which suggests already created labels by typing a substring. If the label does not exist – creates it)</w:t>
+      </w:r>
+    </w:p>
+    <w:p>
+      <w:pPr>
+        <w:pStyle w:val="ac"/>
+        <w:numPr>
+          <w:ilvl w:val="2"/>
+          <w:numId w:val="3"/>
+        </w:numPr>
+        <w:spacing w:before="120" w:after="120" w:line="240" w:lineRule="auto"/>
+        <w:jc w:val="both"/>
         <w:rPr>
           <w:rStyle w:val="CodeChar"/>
           <w:rFonts w:asciiTheme="minorHAnsi" w:hAnsiTheme="minorHAnsi" w:cstheme="minorBidi"/>
           <w:b w:val="0"/>
           <w:noProof w:val="0"/>
+          <w:highlight w:val="green"/>
           <w:lang w:val="en-US"/>
         </w:rPr>
-        <w:t>Text-box</w:t>
-      </w:r>
+      </w:pPr>
       <w:r>
         <w:rPr>
           <w:rStyle w:val="CodeChar"/>
           <w:rFonts w:asciiTheme="minorHAnsi" w:hAnsiTheme="minorHAnsi" w:cstheme="minorBidi"/>
           <w:b w:val="0"/>
           <w:noProof w:val="0"/>
+          <w:highlight w:val="green"/>
           <w:lang w:val="en-US"/>
         </w:rPr>
-        <w:t>)</w:t>
+        <w:t>Name (Text-box)</w:t>
       </w:r>
     </w:p>
     <w:p>
@@ -7012,6 +7118,7 @@
           <w:rFonts w:asciiTheme="minorHAnsi" w:hAnsiTheme="minorHAnsi" w:cstheme="minorBidi"/>
           <w:b w:val="0"/>
           <w:noProof w:val="0"/>
+          <w:highlight w:val="green"/>
           <w:lang w:val="en-US"/>
         </w:rPr>
       </w:pPr>
@@ -7021,29 +7128,34 @@
           <w:rFonts w:asciiTheme="minorHAnsi" w:hAnsiTheme="minorHAnsi" w:cstheme="minorBidi"/>
           <w:b w:val="0"/>
           <w:noProof w:val="0"/>
+          <w:highlight w:val="green"/>
           <w:lang w:val="en-US"/>
         </w:rPr>
-        <w:t>Label (Text-box</w:t>
-      </w:r>
+        <w:t>Description (</w:t>
+      </w:r>
+      <w:proofErr w:type="spellStart"/>
       <w:r>
         <w:rPr>
           <w:rStyle w:val="CodeChar"/>
           <w:rFonts w:asciiTheme="minorHAnsi" w:hAnsiTheme="minorHAnsi" w:cstheme="minorBidi"/>
           <w:b w:val="0"/>
           <w:noProof w:val="0"/>
+          <w:highlight w:val="green"/>
           <w:lang w:val="en-US"/>
         </w:rPr>
-        <w:t>,</w:t>
-      </w:r>
+        <w:t>Textarea</w:t>
+      </w:r>
+      <w:proofErr w:type="spellEnd"/>
       <w:r>
         <w:rPr>
           <w:rStyle w:val="CodeChar"/>
           <w:rFonts w:asciiTheme="minorHAnsi" w:hAnsiTheme="minorHAnsi" w:cstheme="minorBidi"/>
           <w:b w:val="0"/>
           <w:noProof w:val="0"/>
+          <w:highlight w:val="green"/>
           <w:lang w:val="en-US"/>
         </w:rPr>
-        <w:t xml:space="preserve"> which suggests already created labels by typing a substring. If the label does not exist – creates it)</w:t>
+        <w:t>)</w:t>
       </w:r>
     </w:p>
     <w:p>
@@ -7060,6 +7172,7 @@
           <w:rFonts w:asciiTheme="minorHAnsi" w:hAnsiTheme="minorHAnsi" w:cstheme="minorBidi"/>
           <w:b w:val="0"/>
           <w:noProof w:val="0"/>
+          <w:highlight w:val="green"/>
           <w:lang w:val="en-US"/>
         </w:rPr>
       </w:pPr>
@@ -7069,117 +7182,10 @@
           <w:rFonts w:asciiTheme="minorHAnsi" w:hAnsiTheme="minorHAnsi" w:cstheme="minorBidi"/>
           <w:b w:val="0"/>
           <w:noProof w:val="0"/>
+          <w:highlight w:val="green"/>
           <w:lang w:val="en-US"/>
         </w:rPr>
-        <w:t>Name</w:t>
-      </w:r>
-      <w:r>
-        <w:rPr>
-          <w:rStyle w:val="CodeChar"/>
-          <w:rFonts w:asciiTheme="minorHAnsi" w:hAnsiTheme="minorHAnsi" w:cstheme="minorBidi"/>
-          <w:b w:val="0"/>
-          <w:noProof w:val="0"/>
-          <w:lang w:val="en-US"/>
-        </w:rPr>
-        <w:t xml:space="preserve"> (Text-box)</w:t>
-      </w:r>
-    </w:p>
-    <w:p>
-      <w:pPr>
-        <w:pStyle w:val="ac"/>
-        <w:numPr>
-          <w:ilvl w:val="2"/>
-          <w:numId w:val="3"/>
-        </w:numPr>
-        <w:spacing w:before="120" w:after="120" w:line="240" w:lineRule="auto"/>
-        <w:jc w:val="both"/>
-        <w:rPr>
-          <w:rStyle w:val="CodeChar"/>
-          <w:rFonts w:asciiTheme="minorHAnsi" w:hAnsiTheme="minorHAnsi" w:cstheme="minorBidi"/>
-          <w:b w:val="0"/>
-          <w:noProof w:val="0"/>
-          <w:lang w:val="en-US"/>
-        </w:rPr>
-      </w:pPr>
-      <w:r>
-        <w:rPr>
-          <w:rStyle w:val="CodeChar"/>
-          <w:rFonts w:asciiTheme="minorHAnsi" w:hAnsiTheme="minorHAnsi" w:cstheme="minorBidi"/>
-          <w:b w:val="0"/>
-          <w:noProof w:val="0"/>
-          <w:lang w:val="en-US"/>
-        </w:rPr>
-        <w:t>Description (</w:t>
-      </w:r>
-      <w:proofErr w:type="spellStart"/>
-      <w:r>
-        <w:rPr>
-          <w:rStyle w:val="CodeChar"/>
-          <w:rFonts w:asciiTheme="minorHAnsi" w:hAnsiTheme="minorHAnsi" w:cstheme="minorBidi"/>
-          <w:b w:val="0"/>
-          <w:noProof w:val="0"/>
-          <w:lang w:val="en-US"/>
-        </w:rPr>
-        <w:t>Textarea</w:t>
-      </w:r>
-      <w:proofErr w:type="spellEnd"/>
-      <w:r>
-        <w:rPr>
-          <w:rStyle w:val="CodeChar"/>
-          <w:rFonts w:asciiTheme="minorHAnsi" w:hAnsiTheme="minorHAnsi" w:cstheme="minorBidi"/>
-          <w:b w:val="0"/>
-          <w:noProof w:val="0"/>
-          <w:lang w:val="en-US"/>
-        </w:rPr>
-        <w:t>)</w:t>
-      </w:r>
-    </w:p>
-    <w:p>
-      <w:pPr>
-        <w:pStyle w:val="ac"/>
-        <w:numPr>
-          <w:ilvl w:val="2"/>
-          <w:numId w:val="3"/>
-        </w:numPr>
-        <w:spacing w:before="120" w:after="120" w:line="240" w:lineRule="auto"/>
-        <w:jc w:val="both"/>
-        <w:rPr>
-          <w:rStyle w:val="CodeChar"/>
-          <w:rFonts w:asciiTheme="minorHAnsi" w:hAnsiTheme="minorHAnsi" w:cstheme="minorBidi"/>
-          <w:b w:val="0"/>
-          <w:noProof w:val="0"/>
-          <w:lang w:val="en-US"/>
-        </w:rPr>
-      </w:pPr>
-      <w:r>
-        <w:rPr>
-          <w:rStyle w:val="CodeChar"/>
-          <w:rFonts w:asciiTheme="minorHAnsi" w:hAnsiTheme="minorHAnsi" w:cstheme="minorBidi"/>
-          <w:b w:val="0"/>
-          <w:noProof w:val="0"/>
-          <w:lang w:val="en-US"/>
-        </w:rPr>
-        <w:t xml:space="preserve">Create </w:t>
-      </w:r>
-      <w:r>
-        <w:rPr>
-          <w:rStyle w:val="CodeChar"/>
-          <w:rFonts w:asciiTheme="minorHAnsi" w:hAnsiTheme="minorHAnsi" w:cstheme="minorBidi"/>
-          <w:b w:val="0"/>
-          <w:noProof w:val="0"/>
-          <w:lang w:val="en-US"/>
-        </w:rPr>
-        <w:t>Project</w:t>
-      </w:r>
-      <w:r>
-        <w:rPr>
-          <w:rStyle w:val="CodeChar"/>
-          <w:rFonts w:asciiTheme="minorHAnsi" w:hAnsiTheme="minorHAnsi" w:cstheme="minorBidi"/>
-          <w:b w:val="0"/>
-          <w:noProof w:val="0"/>
-          <w:lang w:val="en-US"/>
-        </w:rPr>
-        <w:t xml:space="preserve"> (Button)</w:t>
+        <w:t>Create Project (Button)</w:t>
       </w:r>
     </w:p>
     <w:p>
@@ -7592,7 +7598,7 @@
                               <w:sz w:val="18"/>
                               <w:szCs w:val="18"/>
                             </w:rPr>
-                            <w:t>2</w:t>
+                            <w:t>3</w:t>
                           </w:r>
                           <w:r>
                             <w:rPr>
@@ -7717,7 +7723,7 @@
                         <w:sz w:val="18"/>
                         <w:szCs w:val="18"/>
                       </w:rPr>
-                      <w:t>2</w:t>
+                      <w:t>3</w:t>
                     </w:r>
                     <w:r>
                       <w:rPr>
@@ -11860,7 +11866,7 @@
 </file>
 
 <file path=customXml/itemProps1.xml><?xml version="1.0" encoding="utf-8"?>
-<ds:datastoreItem xmlns:ds="http://schemas.openxmlformats.org/officeDocument/2006/customXml" ds:itemID="{0E351026-6A10-46C4-BD6B-FD63173EB319}">
+<ds:datastoreItem xmlns:ds="http://schemas.openxmlformats.org/officeDocument/2006/customXml" ds:itemID="{AB15665B-88A2-4FC1-9A8B-C1442D578184}">
   <ds:schemaRefs>
     <ds:schemaRef ds:uri="http://schemas.openxmlformats.org/officeDocument/2006/bibliography"/>
   </ds:schemaRefs>

</xml_diff>

<commit_message>
Added request methods in project-service.js for getting all projects, getting issues by project id and get project by id
</commit_message>
<xml_diff>
--- a/05.JavaScript Frameworks (Angular JS)/Personal Project/Angular-Project-March-2016/Issue-Tracking-System-Project-AngularJS.docx
+++ b/05.JavaScript Frameworks (Angular JS)/Personal Project/Angular-Project-March-2016/Issue-Tracking-System-Project-AngularJS.docx
@@ -990,7 +990,19 @@
           <w:rPr>
             <w:rStyle w:val="a9"/>
           </w:rPr>
-          <w:t>http://softuni-issue-tracker.azurewebsites.net</w:t>
+          <w:t>http://softuni-issue-track</w:t>
+        </w:r>
+        <w:r>
+          <w:rPr>
+            <w:rStyle w:val="a9"/>
+          </w:rPr>
+          <w:t>e</w:t>
+        </w:r>
+        <w:r>
+          <w:rPr>
+            <w:rStyle w:val="a9"/>
+          </w:rPr>
+          <w:t>r.azurewebsites.net</w:t>
         </w:r>
       </w:hyperlink>
     </w:p>
@@ -1010,43 +1022,19 @@
           <w:rPr>
             <w:rStyle w:val="a9"/>
           </w:rPr>
-          <w:t>http://softuni-issue-tracker.az</w:t>
+          <w:t>http://softuni-issue-tracker.a</w:t>
         </w:r>
         <w:r>
           <w:rPr>
             <w:rStyle w:val="a9"/>
           </w:rPr>
-          <w:t>u</w:t>
+          <w:t>z</w:t>
         </w:r>
         <w:r>
           <w:rPr>
             <w:rStyle w:val="a9"/>
           </w:rPr>
-          <w:t>reweb</w:t>
-        </w:r>
-        <w:r>
-          <w:rPr>
-            <w:rStyle w:val="a9"/>
-          </w:rPr>
-          <w:t>s</w:t>
-        </w:r>
-        <w:r>
-          <w:rPr>
-            <w:rStyle w:val="a9"/>
-          </w:rPr>
-          <w:t>ites</w:t>
-        </w:r>
-        <w:r>
-          <w:rPr>
-            <w:rStyle w:val="a9"/>
-          </w:rPr>
-          <w:t>.</w:t>
-        </w:r>
-        <w:r>
-          <w:rPr>
-            <w:rStyle w:val="a9"/>
-          </w:rPr>
-          <w:t>net/help</w:t>
+          <w:t>urewebsites.net/help</w:t>
         </w:r>
       </w:hyperlink>
       <w:r>
@@ -1689,2086 +1677,2086 @@
           <w:numId w:val="8"/>
         </w:numPr>
       </w:pPr>
+      <w:proofErr w:type="spellStart"/>
+      <w:r>
+        <w:t>ProjectKey</w:t>
+      </w:r>
+      <w:proofErr w:type="spellEnd"/>
+      <w:r>
+        <w:t xml:space="preserve"> (Required): Should be generated by the first letters of the name. (Example: </w:t>
+      </w:r>
+      <w:proofErr w:type="spellStart"/>
+      <w:r>
+        <w:t>Project.Name</w:t>
+      </w:r>
+      <w:proofErr w:type="spellEnd"/>
+      <w:r>
+        <w:t xml:space="preserve"> = “Java Fundamentals” =&gt; </w:t>
+      </w:r>
+      <w:proofErr w:type="spellStart"/>
+      <w:r>
+        <w:t>Project.ProjectKey</w:t>
+      </w:r>
+      <w:proofErr w:type="spellEnd"/>
+      <w:r>
+        <w:t xml:space="preserve"> should be “JF”</w:t>
+      </w:r>
+    </w:p>
+    <w:p>
+      <w:pPr>
+        <w:pStyle w:val="ac"/>
+        <w:numPr>
+          <w:ilvl w:val="1"/>
+          <w:numId w:val="8"/>
+        </w:numPr>
+      </w:pPr>
+      <w:r>
+        <w:t>List&lt;Labels&gt;: A list of labels which will be added to the project</w:t>
+      </w:r>
+    </w:p>
+    <w:p>
+      <w:pPr>
+        <w:pStyle w:val="ac"/>
+        <w:numPr>
+          <w:ilvl w:val="1"/>
+          <w:numId w:val="8"/>
+        </w:numPr>
+      </w:pPr>
+      <w:r>
+        <w:t>List&lt;Priorities&gt;: A list of priorities which the project’s issues will be able to use</w:t>
+      </w:r>
+    </w:p>
+    <w:p>
+      <w:pPr>
+        <w:pStyle w:val="ac"/>
+        <w:numPr>
+          <w:ilvl w:val="1"/>
+          <w:numId w:val="8"/>
+        </w:numPr>
+      </w:pPr>
+      <w:proofErr w:type="spellStart"/>
+      <w:r>
+        <w:t>LeadId</w:t>
+      </w:r>
+      <w:proofErr w:type="spellEnd"/>
+      <w:r>
+        <w:t xml:space="preserve">: The id of the person who will be leading the project </w:t>
+      </w:r>
+    </w:p>
+    <w:p>
+      <w:pPr>
+        <w:pStyle w:val="ac"/>
+        <w:numPr>
+          <w:ilvl w:val="0"/>
+          <w:numId w:val="8"/>
+        </w:numPr>
+      </w:pPr>
+      <w:r>
+        <w:rPr>
+          <w:b/>
+        </w:rPr>
+        <w:t>Returns</w:t>
+      </w:r>
+      <w:r>
+        <w:t>:</w:t>
+      </w:r>
+      <w:r>
+        <w:t xml:space="preserve"> The newly created project</w:t>
+      </w:r>
+    </w:p>
+    <w:p>
+      <w:pPr>
+        <w:pStyle w:val="5"/>
+      </w:pPr>
+      <w:r>
+        <w:t>[PUT] Projects/{id}</w:t>
+      </w:r>
+    </w:p>
+    <w:p>
+      <w:pPr>
+        <w:pStyle w:val="ac"/>
+        <w:numPr>
+          <w:ilvl w:val="0"/>
+          <w:numId w:val="8"/>
+        </w:numPr>
+        <w:rPr>
+          <w:b/>
+        </w:rPr>
+      </w:pPr>
+      <w:r>
+        <w:rPr>
+          <w:b/>
+        </w:rPr>
+        <w:t>Purpose</w:t>
+      </w:r>
+      <w:r>
+        <w:t>: Edits a project by a given id</w:t>
+      </w:r>
+    </w:p>
+    <w:p>
+      <w:pPr>
+        <w:pStyle w:val="ac"/>
+        <w:numPr>
+          <w:ilvl w:val="0"/>
+          <w:numId w:val="8"/>
+        </w:numPr>
+        <w:rPr>
+          <w:b/>
+        </w:rPr>
+      </w:pPr>
+      <w:r>
+        <w:rPr>
+          <w:b/>
+        </w:rPr>
+        <w:t>Security</w:t>
+      </w:r>
+      <w:r>
+        <w:t>:</w:t>
+      </w:r>
+      <w:r>
+        <w:rPr>
+          <w:b/>
+        </w:rPr>
+        <w:t xml:space="preserve"> </w:t>
+      </w:r>
+      <w:r>
+        <w:t>Admin, Lead of project</w:t>
+      </w:r>
+    </w:p>
+    <w:p>
+      <w:pPr>
+        <w:pStyle w:val="ac"/>
+        <w:numPr>
+          <w:ilvl w:val="0"/>
+          <w:numId w:val="8"/>
+        </w:numPr>
+        <w:rPr>
+          <w:b/>
+        </w:rPr>
+      </w:pPr>
+      <w:r>
+        <w:rPr>
+          <w:b/>
+        </w:rPr>
+        <w:t>Body parameters</w:t>
+      </w:r>
+      <w:r>
+        <w:t>:</w:t>
+      </w:r>
+    </w:p>
+    <w:p>
+      <w:pPr>
+        <w:pStyle w:val="ac"/>
+        <w:numPr>
+          <w:ilvl w:val="1"/>
+          <w:numId w:val="8"/>
+        </w:numPr>
+        <w:rPr>
+          <w:b/>
+        </w:rPr>
+      </w:pPr>
+      <w:r>
+        <w:t xml:space="preserve">Same as </w:t>
+      </w:r>
+      <w:r>
+        <w:rPr>
+          <w:b/>
+        </w:rPr>
+        <w:t>[POST] Projects/</w:t>
+      </w:r>
+      <w:r>
+        <w:t xml:space="preserve">, except for </w:t>
+      </w:r>
+      <w:proofErr w:type="spellStart"/>
+      <w:r>
+        <w:t>ProjectKey</w:t>
+      </w:r>
+      <w:proofErr w:type="spellEnd"/>
+      <w:r>
+        <w:t xml:space="preserve"> which cannot be edited</w:t>
+      </w:r>
+      <w:r>
+        <w:rPr>
+          <w:b/>
+        </w:rPr>
+        <w:t xml:space="preserve"> </w:t>
+      </w:r>
+    </w:p>
+    <w:p>
+      <w:pPr>
+        <w:pStyle w:val="ac"/>
+        <w:numPr>
+          <w:ilvl w:val="0"/>
+          <w:numId w:val="8"/>
+        </w:numPr>
+      </w:pPr>
+      <w:r>
+        <w:rPr>
+          <w:b/>
+        </w:rPr>
+        <w:t>Returns</w:t>
+      </w:r>
+      <w:r>
+        <w:t>:</w:t>
+      </w:r>
+      <w:r>
+        <w:t xml:space="preserve"> The edited project</w:t>
+      </w:r>
+    </w:p>
+    <w:p>
+      <w:pPr>
+        <w:pStyle w:val="4"/>
+      </w:pPr>
+      <w:r>
+        <w:t>Issues</w:t>
+      </w:r>
+    </w:p>
+    <w:p>
+      <w:pPr>
+        <w:pStyle w:val="5"/>
+      </w:pPr>
+      <w:r>
+        <w:t>[GET] Projects/{id}/Issues</w:t>
+      </w:r>
+    </w:p>
+    <w:p>
+      <w:pPr>
+        <w:pStyle w:val="ac"/>
+        <w:numPr>
+          <w:ilvl w:val="0"/>
+          <w:numId w:val="8"/>
+        </w:numPr>
+        <w:rPr>
+          <w:b/>
+        </w:rPr>
+      </w:pPr>
+      <w:r>
+        <w:rPr>
+          <w:b/>
+        </w:rPr>
+        <w:t>Purpose</w:t>
+      </w:r>
+      <w:r>
+        <w:t>: Gets the project’s issues by id</w:t>
+      </w:r>
+    </w:p>
+    <w:p>
+      <w:pPr>
+        <w:pStyle w:val="ac"/>
+        <w:numPr>
+          <w:ilvl w:val="0"/>
+          <w:numId w:val="8"/>
+        </w:numPr>
+        <w:rPr>
+          <w:b/>
+        </w:rPr>
+      </w:pPr>
+      <w:r>
+        <w:rPr>
+          <w:b/>
+        </w:rPr>
+        <w:t>Security</w:t>
+      </w:r>
+      <w:r>
+        <w:t>:</w:t>
+      </w:r>
+      <w:r>
+        <w:rPr>
+          <w:b/>
+        </w:rPr>
+        <w:t xml:space="preserve"> </w:t>
+      </w:r>
+      <w:r>
+        <w:t xml:space="preserve">Logged in </w:t>
+      </w:r>
+    </w:p>
+    <w:p>
+      <w:pPr>
+        <w:pStyle w:val="ac"/>
+        <w:numPr>
+          <w:ilvl w:val="0"/>
+          <w:numId w:val="8"/>
+        </w:numPr>
+        <w:rPr>
+          <w:b/>
+        </w:rPr>
+      </w:pPr>
+      <w:r>
+        <w:rPr>
+          <w:b/>
+        </w:rPr>
+        <w:t>Returns</w:t>
+      </w:r>
+      <w:r>
+        <w:t>: The project’s issues with their available statuses</w:t>
+      </w:r>
+    </w:p>
+    <w:p>
+      <w:pPr>
+        <w:pStyle w:val="5"/>
+      </w:pPr>
+      <w:r>
+        <w:t>[GET] Issues/</w:t>
+      </w:r>
+      <w:proofErr w:type="gramStart"/>
+      <w:r>
+        <w:t>?</w:t>
+      </w:r>
+      <w:r>
+        <w:t>pageSize</w:t>
+      </w:r>
+      <w:proofErr w:type="gramEnd"/>
+      <w:r>
+        <w:t>={pageSize}&amp;pageNumber={pageNumber}</w:t>
+      </w:r>
+      <w:r>
+        <w:t>&amp;</w:t>
+      </w:r>
+      <w:r>
+        <w:t>{filter}={value}</w:t>
+      </w:r>
+    </w:p>
+    <w:p>
+      <w:pPr>
+        <w:pStyle w:val="ac"/>
+        <w:numPr>
+          <w:ilvl w:val="0"/>
+          <w:numId w:val="9"/>
+        </w:numPr>
+      </w:pPr>
+      <w:r>
+        <w:rPr>
+          <w:b/>
+        </w:rPr>
+        <w:t>Purpose</w:t>
+      </w:r>
+      <w:r>
+        <w:t>: Gets issues by a given filter</w:t>
+      </w:r>
+    </w:p>
+    <w:p>
+      <w:pPr>
+        <w:pStyle w:val="ac"/>
+        <w:numPr>
+          <w:ilvl w:val="0"/>
+          <w:numId w:val="9"/>
+        </w:numPr>
+      </w:pPr>
+      <w:r>
+        <w:rPr>
+          <w:b/>
+        </w:rPr>
+        <w:t>Security</w:t>
+      </w:r>
+      <w:r>
+        <w:t>: Logged In</w:t>
+      </w:r>
+    </w:p>
+    <w:p>
+      <w:pPr>
+        <w:pStyle w:val="ac"/>
+        <w:numPr>
+          <w:ilvl w:val="0"/>
+          <w:numId w:val="9"/>
+        </w:numPr>
+      </w:pPr>
+      <w:proofErr w:type="spellStart"/>
+      <w:r>
+        <w:rPr>
+          <w:b/>
+        </w:rPr>
+        <w:t>Url</w:t>
+      </w:r>
+      <w:proofErr w:type="spellEnd"/>
+      <w:r>
+        <w:rPr>
+          <w:b/>
+        </w:rPr>
+        <w:t xml:space="preserve"> parameters</w:t>
+      </w:r>
+      <w:r>
+        <w:t>:</w:t>
+      </w:r>
+      <w:r>
+        <w:t xml:space="preserve"> </w:t>
+      </w:r>
+    </w:p>
+    <w:p>
+      <w:pPr>
+        <w:pStyle w:val="ac"/>
+        <w:numPr>
+          <w:ilvl w:val="1"/>
+          <w:numId w:val="9"/>
+        </w:numPr>
+      </w:pPr>
+      <w:r>
+        <w:t>f</w:t>
+      </w:r>
+      <w:r>
+        <w:t>ilter</w:t>
+      </w:r>
+      <w:r>
+        <w:t xml:space="preserve"> (String): the filters which you want the issues to be filtered by</w:t>
+      </w:r>
+    </w:p>
+    <w:p>
+      <w:pPr>
+        <w:pStyle w:val="ac"/>
+        <w:numPr>
+          <w:ilvl w:val="2"/>
+          <w:numId w:val="9"/>
+        </w:numPr>
+        <w:rPr>
+          <w:highlight w:val="green"/>
+        </w:rPr>
+      </w:pPr>
+      <w:r>
+        <w:rPr>
+          <w:highlight w:val="green"/>
+        </w:rPr>
+        <w:t>Supports every issue’s property with equals, less (or equal) than, greater (or equal) than comparators (for example “</w:t>
+      </w:r>
+      <w:proofErr w:type="spellStart"/>
+      <w:r>
+        <w:rPr>
+          <w:highlight w:val="green"/>
+        </w:rPr>
+        <w:t>ProjectId</w:t>
+      </w:r>
+      <w:proofErr w:type="spellEnd"/>
+      <w:r>
+        <w:rPr>
+          <w:highlight w:val="green"/>
+        </w:rPr>
+        <w:t xml:space="preserve"> == 2”, “</w:t>
+      </w:r>
+      <w:proofErr w:type="spellStart"/>
+      <w:r>
+        <w:rPr>
+          <w:highlight w:val="green"/>
+        </w:rPr>
+        <w:t>DueDate.Day</w:t>
+      </w:r>
+      <w:proofErr w:type="spellEnd"/>
+      <w:r>
+        <w:rPr>
+          <w:highlight w:val="green"/>
+        </w:rPr>
+        <w:t xml:space="preserve"> &gt;= 20”)</w:t>
+      </w:r>
+    </w:p>
+    <w:p>
+      <w:pPr>
+        <w:pStyle w:val="ac"/>
+        <w:numPr>
+          <w:ilvl w:val="2"/>
+          <w:numId w:val="9"/>
+        </w:numPr>
+        <w:rPr>
+          <w:highlight w:val="green"/>
+        </w:rPr>
+      </w:pPr>
+      <w:r>
+        <w:rPr>
+          <w:highlight w:val="green"/>
+        </w:rPr>
+        <w:t>Supports child properties (as seen above: “</w:t>
+      </w:r>
+      <w:proofErr w:type="spellStart"/>
+      <w:r>
+        <w:rPr>
+          <w:highlight w:val="green"/>
+        </w:rPr>
+        <w:t>DueDate.Day</w:t>
+      </w:r>
+      <w:proofErr w:type="spellEnd"/>
+      <w:r>
+        <w:rPr>
+          <w:highlight w:val="green"/>
+        </w:rPr>
+        <w:t xml:space="preserve"> &lt; 10”, “</w:t>
+      </w:r>
+      <w:proofErr w:type="spellStart"/>
+      <w:r>
+        <w:rPr>
+          <w:highlight w:val="green"/>
+        </w:rPr>
+        <w:t>Project.Name</w:t>
+      </w:r>
+      <w:proofErr w:type="spellEnd"/>
+      <w:r>
+        <w:rPr>
+          <w:highlight w:val="green"/>
+        </w:rPr>
+        <w:t>” == “SIT”)</w:t>
+      </w:r>
+    </w:p>
+    <w:p>
+      <w:pPr>
+        <w:pStyle w:val="ac"/>
+        <w:numPr>
+          <w:ilvl w:val="2"/>
+          <w:numId w:val="9"/>
+        </w:numPr>
+        <w:rPr>
+          <w:highlight w:val="green"/>
+        </w:rPr>
+      </w:pPr>
+      <w:r>
+        <w:rPr>
+          <w:highlight w:val="green"/>
+        </w:rPr>
+        <w:t xml:space="preserve">Supports multiple </w:t>
+      </w:r>
+      <w:proofErr w:type="spellStart"/>
+      <w:r>
+        <w:rPr>
+          <w:highlight w:val="green"/>
+        </w:rPr>
+        <w:t>criterias</w:t>
+      </w:r>
+      <w:proofErr w:type="spellEnd"/>
+      <w:r>
+        <w:rPr>
+          <w:highlight w:val="green"/>
+        </w:rPr>
+        <w:t xml:space="preserve"> using “and” and “or” in between them (for example “</w:t>
+      </w:r>
+      <w:proofErr w:type="spellStart"/>
+      <w:r>
+        <w:rPr>
+          <w:highlight w:val="green"/>
+        </w:rPr>
+        <w:t>Priority.Name</w:t>
+      </w:r>
+      <w:proofErr w:type="spellEnd"/>
+      <w:r>
+        <w:rPr>
+          <w:highlight w:val="green"/>
+        </w:rPr>
+        <w:t xml:space="preserve"> == "In Progress" or </w:t>
+      </w:r>
+      <w:proofErr w:type="spellStart"/>
+      <w:r>
+        <w:rPr>
+          <w:highlight w:val="green"/>
+        </w:rPr>
+        <w:t>DueDate.Month</w:t>
+      </w:r>
+      <w:proofErr w:type="spellEnd"/>
+      <w:r>
+        <w:rPr>
+          <w:highlight w:val="green"/>
+        </w:rPr>
+        <w:t xml:space="preserve"> == 3”)</w:t>
+      </w:r>
+    </w:p>
+    <w:p>
+      <w:pPr>
+        <w:pStyle w:val="ac"/>
+        <w:numPr>
+          <w:ilvl w:val="1"/>
+          <w:numId w:val="9"/>
+        </w:numPr>
+      </w:pPr>
+      <w:proofErr w:type="spellStart"/>
+      <w:r>
+        <w:t>pageSize</w:t>
+      </w:r>
+      <w:proofErr w:type="spellEnd"/>
+      <w:r>
+        <w:t xml:space="preserve"> (</w:t>
+      </w:r>
+      <w:proofErr w:type="spellStart"/>
+      <w:r>
+        <w:t>Int</w:t>
+      </w:r>
+      <w:proofErr w:type="spellEnd"/>
+      <w:r>
+        <w:t>, Required): how many elements do you want the system to return</w:t>
+      </w:r>
+    </w:p>
+    <w:p>
+      <w:pPr>
+        <w:pStyle w:val="ac"/>
+        <w:numPr>
+          <w:ilvl w:val="1"/>
+          <w:numId w:val="9"/>
+        </w:numPr>
+      </w:pPr>
+      <w:proofErr w:type="spellStart"/>
+      <w:r>
+        <w:t>pageNumber</w:t>
+      </w:r>
+      <w:proofErr w:type="spellEnd"/>
+      <w:r>
+        <w:t xml:space="preserve"> (</w:t>
+      </w:r>
+      <w:proofErr w:type="spellStart"/>
+      <w:r>
+        <w:t>Int</w:t>
+      </w:r>
+      <w:proofErr w:type="spellEnd"/>
+      <w:r>
+        <w:t xml:space="preserve">, Required): from which page to start (take the first </w:t>
+      </w:r>
+      <w:proofErr w:type="spellStart"/>
+      <w:r>
+        <w:t>pageSize</w:t>
+      </w:r>
+      <w:proofErr w:type="spellEnd"/>
+      <w:r>
+        <w:t xml:space="preserve"> * </w:t>
+      </w:r>
+      <w:proofErr w:type="spellStart"/>
+      <w:r>
+        <w:t>pageNumber</w:t>
+      </w:r>
+      <w:proofErr w:type="spellEnd"/>
+      <w:r>
+        <w:t xml:space="preserve"> elements)</w:t>
+      </w:r>
+    </w:p>
+    <w:p>
+      <w:pPr>
+        <w:pStyle w:val="ac"/>
+        <w:numPr>
+          <w:ilvl w:val="0"/>
+          <w:numId w:val="9"/>
+        </w:numPr>
+        <w:rPr>
+          <w:b/>
+        </w:rPr>
+      </w:pPr>
+      <w:r>
+        <w:rPr>
+          <w:b/>
+        </w:rPr>
+        <w:t>Returns</w:t>
+      </w:r>
+      <w:r>
+        <w:t>: The issues with their available statuses</w:t>
+      </w:r>
+    </w:p>
+    <w:p>
+      <w:pPr>
+        <w:pStyle w:val="5"/>
+      </w:pPr>
+      <w:r>
+        <w:t>[GET] Issues/me</w:t>
+      </w:r>
+      <w:proofErr w:type="gramStart"/>
+      <w:r>
+        <w:t>?</w:t>
+      </w:r>
+      <w:r>
+        <w:t>pageSize</w:t>
+      </w:r>
+      <w:proofErr w:type="gramEnd"/>
+      <w:r>
+        <w:t>={pageSize}&amp;pageNumber={pageNumber}&amp;</w:t>
+      </w:r>
+      <w:r>
+        <w:t>orderBy={by}</w:t>
+      </w:r>
+    </w:p>
+    <w:p>
+      <w:pPr>
+        <w:pStyle w:val="ac"/>
+        <w:numPr>
+          <w:ilvl w:val="0"/>
+          <w:numId w:val="9"/>
+        </w:numPr>
+      </w:pPr>
+      <w:r>
+        <w:rPr>
+          <w:b/>
+        </w:rPr>
+        <w:t>Purpose</w:t>
+      </w:r>
+      <w:r>
+        <w:t>: Gets the user’s currently assigned issues ordered by a given criteria</w:t>
+      </w:r>
+    </w:p>
+    <w:p>
+      <w:pPr>
+        <w:pStyle w:val="ac"/>
+        <w:numPr>
+          <w:ilvl w:val="0"/>
+          <w:numId w:val="9"/>
+        </w:numPr>
+      </w:pPr>
+      <w:r>
+        <w:rPr>
+          <w:b/>
+        </w:rPr>
+        <w:lastRenderedPageBreak/>
+        <w:t>Security</w:t>
+      </w:r>
+      <w:r>
+        <w:t>: Logged in</w:t>
+      </w:r>
+    </w:p>
+    <w:p>
+      <w:pPr>
+        <w:pStyle w:val="ac"/>
+        <w:numPr>
+          <w:ilvl w:val="0"/>
+          <w:numId w:val="9"/>
+        </w:numPr>
+      </w:pPr>
+      <w:proofErr w:type="spellStart"/>
+      <w:r>
+        <w:rPr>
+          <w:b/>
+        </w:rPr>
+        <w:t>Url</w:t>
+      </w:r>
+      <w:proofErr w:type="spellEnd"/>
+      <w:r>
+        <w:rPr>
+          <w:b/>
+        </w:rPr>
+        <w:t xml:space="preserve"> parameters</w:t>
+      </w:r>
+      <w:r>
+        <w:t>:</w:t>
+      </w:r>
+    </w:p>
+    <w:p>
+      <w:pPr>
+        <w:pStyle w:val="ac"/>
+        <w:numPr>
+          <w:ilvl w:val="1"/>
+          <w:numId w:val="9"/>
+        </w:numPr>
+      </w:pPr>
+      <w:proofErr w:type="spellStart"/>
+      <w:r>
+        <w:t>orderBy</w:t>
+      </w:r>
+      <w:proofErr w:type="spellEnd"/>
+      <w:r>
+        <w:t xml:space="preserve"> (String): the property of the issue which you want the issues to be sorted by</w:t>
+      </w:r>
+    </w:p>
+    <w:p>
+      <w:pPr>
+        <w:pStyle w:val="ac"/>
+        <w:numPr>
+          <w:ilvl w:val="2"/>
+          <w:numId w:val="9"/>
+        </w:numPr>
+      </w:pPr>
+      <w:r>
+        <w:t xml:space="preserve">Supports all issue’s properties (for example Project, </w:t>
+      </w:r>
+      <w:proofErr w:type="spellStart"/>
+      <w:r>
+        <w:t>IssueKey</w:t>
+      </w:r>
+      <w:proofErr w:type="spellEnd"/>
+      <w:r>
+        <w:t xml:space="preserve">, </w:t>
+      </w:r>
+      <w:proofErr w:type="spellStart"/>
+      <w:r>
+        <w:t>DueDate</w:t>
+      </w:r>
+      <w:proofErr w:type="spellEnd"/>
+      <w:r>
+        <w:t>)</w:t>
+      </w:r>
+    </w:p>
+    <w:p>
+      <w:pPr>
+        <w:pStyle w:val="ac"/>
+        <w:numPr>
+          <w:ilvl w:val="2"/>
+          <w:numId w:val="9"/>
+        </w:numPr>
+      </w:pPr>
+      <w:r>
+        <w:t xml:space="preserve">Supports child properties (for example </w:t>
+      </w:r>
+      <w:proofErr w:type="spellStart"/>
+      <w:r>
+        <w:t>Project.Name</w:t>
+      </w:r>
+      <w:proofErr w:type="spellEnd"/>
+      <w:r>
+        <w:t xml:space="preserve"> will sort the issues by the name of their project)</w:t>
+      </w:r>
+    </w:p>
+    <w:p>
+      <w:pPr>
+        <w:pStyle w:val="ac"/>
+        <w:numPr>
+          <w:ilvl w:val="2"/>
+          <w:numId w:val="9"/>
+        </w:numPr>
+      </w:pPr>
+      <w:r>
+        <w:t>Supports descending sorting, just add “</w:t>
+      </w:r>
+      <w:proofErr w:type="spellStart"/>
+      <w:r>
+        <w:t>desc</w:t>
+      </w:r>
+      <w:proofErr w:type="spellEnd"/>
+      <w:r>
+        <w:t>” after the property (for example “</w:t>
+      </w:r>
+      <w:proofErr w:type="spellStart"/>
+      <w:r>
+        <w:t>IssueKey</w:t>
+      </w:r>
+      <w:proofErr w:type="spellEnd"/>
+      <w:r>
+        <w:t xml:space="preserve"> </w:t>
+      </w:r>
+      <w:proofErr w:type="spellStart"/>
+      <w:r>
+        <w:t>desc</w:t>
+      </w:r>
+      <w:proofErr w:type="spellEnd"/>
+      <w:r>
+        <w:t>”)</w:t>
+      </w:r>
+    </w:p>
+    <w:p>
+      <w:pPr>
+        <w:pStyle w:val="ac"/>
+        <w:numPr>
+          <w:ilvl w:val="2"/>
+          <w:numId w:val="9"/>
+        </w:numPr>
+      </w:pPr>
+      <w:r>
+        <w:t>Supports multiple criteria using comma separated syntax (for example “</w:t>
+      </w:r>
+      <w:proofErr w:type="spellStart"/>
+      <w:r>
+        <w:t>Project.Name</w:t>
+      </w:r>
+      <w:proofErr w:type="spellEnd"/>
+      <w:r>
+        <w:t xml:space="preserve"> </w:t>
+      </w:r>
+      <w:proofErr w:type="spellStart"/>
+      <w:r>
+        <w:t>desc</w:t>
+      </w:r>
+      <w:proofErr w:type="spellEnd"/>
+      <w:r>
+        <w:t xml:space="preserve">, </w:t>
+      </w:r>
+      <w:proofErr w:type="spellStart"/>
+      <w:r>
+        <w:t>IssueKey</w:t>
+      </w:r>
+      <w:proofErr w:type="spellEnd"/>
+      <w:r>
+        <w:t xml:space="preserve">, </w:t>
+      </w:r>
+      <w:proofErr w:type="spellStart"/>
+      <w:r>
+        <w:t>Priority.Name</w:t>
+      </w:r>
+      <w:proofErr w:type="spellEnd"/>
+      <w:r>
+        <w:t xml:space="preserve"> </w:t>
+      </w:r>
+      <w:proofErr w:type="spellStart"/>
+      <w:r>
+        <w:t>desc</w:t>
+      </w:r>
+      <w:proofErr w:type="spellEnd"/>
+      <w:r>
+        <w:t>”)</w:t>
+      </w:r>
+    </w:p>
+    <w:p>
+      <w:pPr>
+        <w:pStyle w:val="ac"/>
+        <w:numPr>
+          <w:ilvl w:val="1"/>
+          <w:numId w:val="9"/>
+        </w:numPr>
+      </w:pPr>
+      <w:proofErr w:type="spellStart"/>
+      <w:r>
+        <w:t>pageSize</w:t>
+      </w:r>
+      <w:proofErr w:type="spellEnd"/>
+      <w:r>
+        <w:t xml:space="preserve"> (</w:t>
+      </w:r>
+      <w:proofErr w:type="spellStart"/>
+      <w:r>
+        <w:t>Int</w:t>
+      </w:r>
+      <w:proofErr w:type="spellEnd"/>
+      <w:r>
+        <w:t>, Required): how many elements do you want the system to return</w:t>
+      </w:r>
+    </w:p>
+    <w:p>
+      <w:pPr>
+        <w:pStyle w:val="ac"/>
+        <w:numPr>
+          <w:ilvl w:val="1"/>
+          <w:numId w:val="9"/>
+        </w:numPr>
+      </w:pPr>
+      <w:proofErr w:type="spellStart"/>
+      <w:r>
+        <w:t>pageNumber</w:t>
+      </w:r>
+      <w:proofErr w:type="spellEnd"/>
+      <w:r>
+        <w:t xml:space="preserve"> (</w:t>
+      </w:r>
+      <w:proofErr w:type="spellStart"/>
+      <w:r>
+        <w:t>Int</w:t>
+      </w:r>
+      <w:proofErr w:type="spellEnd"/>
+      <w:r>
+        <w:t xml:space="preserve">, Required): from which page to start (take the first </w:t>
+      </w:r>
+      <w:proofErr w:type="spellStart"/>
+      <w:r>
+        <w:t>pageSize</w:t>
+      </w:r>
+      <w:proofErr w:type="spellEnd"/>
+      <w:r>
+        <w:t xml:space="preserve"> * </w:t>
+      </w:r>
+      <w:proofErr w:type="spellStart"/>
+      <w:r>
+        <w:t>pageNumber</w:t>
+      </w:r>
+      <w:proofErr w:type="spellEnd"/>
+      <w:r>
+        <w:t xml:space="preserve"> elements)</w:t>
+      </w:r>
+    </w:p>
+    <w:p>
+      <w:pPr>
+        <w:pStyle w:val="ac"/>
+        <w:numPr>
+          <w:ilvl w:val="0"/>
+          <w:numId w:val="9"/>
+        </w:numPr>
+        <w:rPr>
+          <w:b/>
+        </w:rPr>
+      </w:pPr>
+      <w:r>
+        <w:rPr>
+          <w:b/>
+        </w:rPr>
+        <w:t>Returns</w:t>
+      </w:r>
+      <w:r>
+        <w:t>: The user’s issues with their available statuses</w:t>
+      </w:r>
+    </w:p>
+    <w:p>
+      <w:pPr>
+        <w:pStyle w:val="5"/>
+      </w:pPr>
+      <w:r>
+        <w:t>[GET] Issues/{id}</w:t>
+      </w:r>
+    </w:p>
+    <w:p>
+      <w:pPr>
+        <w:pStyle w:val="ac"/>
+        <w:numPr>
+          <w:ilvl w:val="0"/>
+          <w:numId w:val="9"/>
+        </w:numPr>
+      </w:pPr>
+      <w:r>
+        <w:rPr>
+          <w:b/>
+        </w:rPr>
+        <w:t>Purpose</w:t>
+      </w:r>
+      <w:r>
+        <w:t>: Gets an issue by id</w:t>
+      </w:r>
+    </w:p>
+    <w:p>
+      <w:pPr>
+        <w:pStyle w:val="ac"/>
+        <w:numPr>
+          <w:ilvl w:val="0"/>
+          <w:numId w:val="9"/>
+        </w:numPr>
+      </w:pPr>
+      <w:r>
+        <w:rPr>
+          <w:b/>
+        </w:rPr>
+        <w:t>Security</w:t>
+      </w:r>
+      <w:r>
+        <w:t>: Logged in</w:t>
+      </w:r>
+    </w:p>
+    <w:p>
+      <w:pPr>
+        <w:pStyle w:val="ac"/>
+        <w:numPr>
+          <w:ilvl w:val="0"/>
+          <w:numId w:val="9"/>
+        </w:numPr>
+        <w:rPr>
+          <w:b/>
+        </w:rPr>
+      </w:pPr>
+      <w:r>
+        <w:rPr>
+          <w:b/>
+        </w:rPr>
+        <w:t>Returns</w:t>
+      </w:r>
+      <w:r>
+        <w:t>: The requested issue with its available statuses</w:t>
+      </w:r>
+    </w:p>
+    <w:p>
+      <w:pPr>
+        <w:pStyle w:val="5"/>
+      </w:pPr>
+      <w:r>
+        <w:t>[POST] Issues/</w:t>
+      </w:r>
+    </w:p>
+    <w:p>
+      <w:pPr>
+        <w:pStyle w:val="ac"/>
+        <w:numPr>
+          <w:ilvl w:val="0"/>
+          <w:numId w:val="9"/>
+        </w:numPr>
+      </w:pPr>
+      <w:r>
+        <w:rPr>
+          <w:b/>
+        </w:rPr>
+        <w:t>Purpose</w:t>
+      </w:r>
+      <w:r>
+        <w:t>:</w:t>
+      </w:r>
+      <w:r>
+        <w:t xml:space="preserve"> </w:t>
+      </w:r>
+      <w:r>
+        <w:t>Adds a new issue</w:t>
+      </w:r>
+    </w:p>
+    <w:p>
+      <w:pPr>
+        <w:pStyle w:val="ac"/>
+        <w:numPr>
+          <w:ilvl w:val="0"/>
+          <w:numId w:val="9"/>
+        </w:numPr>
+      </w:pPr>
+      <w:r>
+        <w:rPr>
+          <w:b/>
+        </w:rPr>
+        <w:t>Security</w:t>
+      </w:r>
+      <w:r>
+        <w:t>:</w:t>
+      </w:r>
+      <w:r>
+        <w:t xml:space="preserve"> Admin, Project lead</w:t>
+      </w:r>
+    </w:p>
+    <w:p>
+      <w:pPr>
+        <w:pStyle w:val="ac"/>
+        <w:numPr>
+          <w:ilvl w:val="0"/>
+          <w:numId w:val="9"/>
+        </w:numPr>
+      </w:pPr>
+      <w:r>
+        <w:rPr>
+          <w:b/>
+        </w:rPr>
+        <w:t>Body parameters</w:t>
+      </w:r>
+      <w:r>
+        <w:t>:</w:t>
+      </w:r>
+    </w:p>
+    <w:p>
+      <w:pPr>
+        <w:pStyle w:val="ac"/>
+        <w:numPr>
+          <w:ilvl w:val="1"/>
+          <w:numId w:val="9"/>
+        </w:numPr>
+      </w:pPr>
+      <w:r>
+        <w:t>Title (String, Required)</w:t>
+      </w:r>
+    </w:p>
+    <w:p>
+      <w:pPr>
+        <w:pStyle w:val="ac"/>
+        <w:numPr>
+          <w:ilvl w:val="1"/>
+          <w:numId w:val="9"/>
+        </w:numPr>
+      </w:pPr>
+      <w:r>
+        <w:t>Description (String, Required)</w:t>
+      </w:r>
+    </w:p>
+    <w:p>
+      <w:pPr>
+        <w:pStyle w:val="ac"/>
+        <w:numPr>
+          <w:ilvl w:val="1"/>
+          <w:numId w:val="9"/>
+        </w:numPr>
+      </w:pPr>
+      <w:proofErr w:type="spellStart"/>
+      <w:r>
+        <w:t>DueDate</w:t>
+      </w:r>
+      <w:proofErr w:type="spellEnd"/>
+      <w:r>
+        <w:t xml:space="preserve"> (</w:t>
+      </w:r>
+      <w:proofErr w:type="spellStart"/>
+      <w:r>
+        <w:t>DateTime</w:t>
+      </w:r>
+      <w:proofErr w:type="spellEnd"/>
+      <w:r>
+        <w:t>, Required)</w:t>
+      </w:r>
+    </w:p>
+    <w:p>
+      <w:pPr>
+        <w:pStyle w:val="ac"/>
+        <w:numPr>
+          <w:ilvl w:val="1"/>
+          <w:numId w:val="9"/>
+        </w:numPr>
+      </w:pPr>
+      <w:proofErr w:type="spellStart"/>
+      <w:r>
+        <w:t>ProjectId</w:t>
+      </w:r>
+      <w:proofErr w:type="spellEnd"/>
+      <w:r>
+        <w:t xml:space="preserve"> (</w:t>
+      </w:r>
+      <w:proofErr w:type="spellStart"/>
+      <w:r>
+        <w:t>Int</w:t>
+      </w:r>
+      <w:proofErr w:type="spellEnd"/>
+      <w:r>
+        <w:t>, Required): The issue’s project</w:t>
+      </w:r>
+    </w:p>
+    <w:p>
+      <w:pPr>
+        <w:pStyle w:val="ac"/>
+        <w:numPr>
+          <w:ilvl w:val="1"/>
+          <w:numId w:val="9"/>
+        </w:numPr>
+      </w:pPr>
+      <w:proofErr w:type="spellStart"/>
+      <w:r>
+        <w:t>AssigneeId</w:t>
+      </w:r>
+      <w:proofErr w:type="spellEnd"/>
+      <w:r>
+        <w:t xml:space="preserve"> (String, Required): The issue’s assignee </w:t>
+      </w:r>
+    </w:p>
+    <w:p>
+      <w:pPr>
+        <w:pStyle w:val="ac"/>
+        <w:numPr>
+          <w:ilvl w:val="1"/>
+          <w:numId w:val="9"/>
+        </w:numPr>
+      </w:pPr>
+      <w:proofErr w:type="spellStart"/>
+      <w:r>
+        <w:t>PriorityId</w:t>
+      </w:r>
+      <w:proofErr w:type="spellEnd"/>
+      <w:r>
+        <w:t xml:space="preserve"> (</w:t>
+      </w:r>
+      <w:proofErr w:type="spellStart"/>
+      <w:r>
+        <w:t>Int</w:t>
+      </w:r>
+      <w:proofErr w:type="spellEnd"/>
+      <w:r>
+        <w:t>, Required): The priority’s id (should be one of the available priorities for the project)</w:t>
+      </w:r>
+    </w:p>
+    <w:p>
+      <w:pPr>
+        <w:pStyle w:val="ac"/>
+        <w:numPr>
+          <w:ilvl w:val="1"/>
+          <w:numId w:val="9"/>
+        </w:numPr>
+      </w:pPr>
+      <w:r>
+        <w:t>List&lt;Label&gt; (Required): A list of labels for the issue</w:t>
+      </w:r>
+    </w:p>
+    <w:p>
+      <w:pPr>
+        <w:pStyle w:val="ac"/>
+        <w:numPr>
+          <w:ilvl w:val="0"/>
+          <w:numId w:val="9"/>
+        </w:numPr>
+        <w:rPr>
+          <w:b/>
+        </w:rPr>
+      </w:pPr>
+      <w:r>
+        <w:rPr>
+          <w:b/>
+        </w:rPr>
+        <w:t>Returns</w:t>
+      </w:r>
+      <w:r>
+        <w:t>: The newly created issue</w:t>
+      </w:r>
+    </w:p>
+    <w:p>
+      <w:pPr>
+        <w:pStyle w:val="5"/>
+      </w:pPr>
+      <w:r>
+        <w:t>[PUT] Issues/{id}</w:t>
+      </w:r>
+    </w:p>
+    <w:p>
+      <w:pPr>
+        <w:pStyle w:val="ac"/>
+        <w:numPr>
+          <w:ilvl w:val="0"/>
+          <w:numId w:val="9"/>
+        </w:numPr>
+      </w:pPr>
+      <w:r>
+        <w:rPr>
+          <w:b/>
+        </w:rPr>
+        <w:t>Purpose</w:t>
+      </w:r>
+      <w:r>
+        <w:t>:</w:t>
+      </w:r>
+      <w:r>
+        <w:t xml:space="preserve"> Edits an issue by an id </w:t>
+      </w:r>
+    </w:p>
+    <w:p>
+      <w:pPr>
+        <w:pStyle w:val="ac"/>
+        <w:numPr>
+          <w:ilvl w:val="0"/>
+          <w:numId w:val="9"/>
+        </w:numPr>
+      </w:pPr>
+      <w:r>
+        <w:rPr>
+          <w:b/>
+        </w:rPr>
+        <w:t>Security</w:t>
+      </w:r>
+      <w:r>
+        <w:t>:</w:t>
+      </w:r>
+      <w:r>
+        <w:t xml:space="preserve"> Admin, Project lead</w:t>
+      </w:r>
+    </w:p>
+    <w:p>
+      <w:pPr>
+        <w:pStyle w:val="ac"/>
+        <w:numPr>
+          <w:ilvl w:val="0"/>
+          <w:numId w:val="9"/>
+        </w:numPr>
+      </w:pPr>
+      <w:r>
+        <w:rPr>
+          <w:b/>
+        </w:rPr>
+        <w:t>Body parameters</w:t>
+      </w:r>
+      <w:r>
+        <w:t>:</w:t>
+      </w:r>
+      <w:r>
+        <w:t xml:space="preserve"> Same as [POST] Issues/, except for </w:t>
+      </w:r>
+      <w:proofErr w:type="spellStart"/>
+      <w:r>
+        <w:t>ProjectId</w:t>
+      </w:r>
+      <w:proofErr w:type="spellEnd"/>
+      <w:r>
+        <w:t xml:space="preserve"> which cannot be edited</w:t>
+      </w:r>
+    </w:p>
+    <w:p>
+      <w:pPr>
+        <w:pStyle w:val="ac"/>
+        <w:numPr>
+          <w:ilvl w:val="0"/>
+          <w:numId w:val="9"/>
+        </w:numPr>
+        <w:rPr>
+          <w:b/>
+        </w:rPr>
+      </w:pPr>
+      <w:r>
+        <w:rPr>
+          <w:b/>
+        </w:rPr>
+        <w:t>Returns</w:t>
+      </w:r>
+      <w:r>
+        <w:t>: The edited issue</w:t>
+      </w:r>
+    </w:p>
+    <w:p>
+      <w:pPr>
+        <w:pStyle w:val="5"/>
+      </w:pPr>
+      <w:r>
+        <w:t xml:space="preserve"> </w:t>
+      </w:r>
+      <w:r>
+        <w:t>[PUT] Issues</w:t>
+      </w:r>
+      <w:proofErr w:type="gramStart"/>
+      <w:r>
+        <w:t>/{</w:t>
+      </w:r>
+      <w:proofErr w:type="gramEnd"/>
+      <w:r>
+        <w:t>id}</w:t>
+      </w:r>
+      <w:r>
+        <w:t>/</w:t>
+      </w:r>
+      <w:proofErr w:type="spellStart"/>
+      <w:r>
+        <w:t>changestatus</w:t>
+      </w:r>
+      <w:r>
+        <w:t>?</w:t>
+      </w:r>
+      <w:r>
+        <w:t>statusid</w:t>
+      </w:r>
+      <w:proofErr w:type="spellEnd"/>
+      <w:r>
+        <w:t>={</w:t>
+      </w:r>
+      <w:proofErr w:type="spellStart"/>
+      <w:r>
+        <w:t>statusId</w:t>
+      </w:r>
+      <w:proofErr w:type="spellEnd"/>
+      <w:r>
+        <w:t>}</w:t>
+      </w:r>
+    </w:p>
+    <w:p>
+      <w:pPr>
+        <w:pStyle w:val="ac"/>
+        <w:numPr>
+          <w:ilvl w:val="0"/>
+          <w:numId w:val="9"/>
+        </w:numPr>
+      </w:pPr>
+      <w:r>
+        <w:rPr>
+          <w:b/>
+        </w:rPr>
+        <w:t>Purpose</w:t>
+      </w:r>
+      <w:r>
+        <w:t>:</w:t>
+      </w:r>
+      <w:r>
+        <w:t xml:space="preserve"> Edits an issue’s current status, only if it’s available in the status transition scheme (for example, you can’t change the status from ‘Open’ directly to ‘Stopped Progress’)</w:t>
+      </w:r>
+    </w:p>
+    <w:p>
+      <w:pPr>
+        <w:pStyle w:val="ac"/>
+        <w:numPr>
+          <w:ilvl w:val="0"/>
+          <w:numId w:val="9"/>
+        </w:numPr>
+      </w:pPr>
+      <w:r>
+        <w:rPr>
+          <w:b/>
+        </w:rPr>
+        <w:t>Security</w:t>
+      </w:r>
+      <w:r>
+        <w:t>:</w:t>
+      </w:r>
+      <w:r>
+        <w:t xml:space="preserve"> Admin, Issue assignee, Project lead</w:t>
+      </w:r>
+    </w:p>
+    <w:p>
+      <w:pPr>
+        <w:pStyle w:val="ac"/>
+        <w:numPr>
+          <w:ilvl w:val="0"/>
+          <w:numId w:val="9"/>
+        </w:numPr>
+      </w:pPr>
+      <w:proofErr w:type="spellStart"/>
+      <w:r>
+        <w:rPr>
+          <w:b/>
+        </w:rPr>
+        <w:t>Url</w:t>
+      </w:r>
+      <w:proofErr w:type="spellEnd"/>
+      <w:r>
+        <w:rPr>
+          <w:b/>
+        </w:rPr>
+        <w:t xml:space="preserve"> Parameters</w:t>
+      </w:r>
+      <w:r>
+        <w:t>:</w:t>
+      </w:r>
+      <w:r>
+        <w:t xml:space="preserve"> </w:t>
+      </w:r>
+    </w:p>
+    <w:p>
+      <w:pPr>
+        <w:pStyle w:val="ac"/>
+        <w:numPr>
+          <w:ilvl w:val="1"/>
+          <w:numId w:val="9"/>
+        </w:numPr>
+      </w:pPr>
+      <w:proofErr w:type="spellStart"/>
+      <w:r>
+        <w:t>statusid</w:t>
+      </w:r>
+      <w:proofErr w:type="spellEnd"/>
+      <w:r>
+        <w:t xml:space="preserve"> </w:t>
+      </w:r>
+      <w:r>
+        <w:t>(</w:t>
+      </w:r>
+      <w:proofErr w:type="spellStart"/>
+      <w:r>
+        <w:t>Int</w:t>
+      </w:r>
+      <w:proofErr w:type="spellEnd"/>
+      <w:r>
+        <w:t>, Required)</w:t>
+      </w:r>
+      <w:r>
+        <w:t xml:space="preserve">: the id of the new status </w:t>
+      </w:r>
+    </w:p>
+    <w:p>
+      <w:pPr>
+        <w:pStyle w:val="ac"/>
+        <w:numPr>
+          <w:ilvl w:val="0"/>
+          <w:numId w:val="9"/>
+        </w:numPr>
+        <w:rPr>
+          <w:b/>
+        </w:rPr>
+      </w:pPr>
+      <w:r>
+        <w:rPr>
+          <w:b/>
+        </w:rPr>
+        <w:t>Returns</w:t>
+      </w:r>
+      <w:r>
+        <w:t>: The new available statuses</w:t>
+      </w:r>
+    </w:p>
+    <w:p>
+      <w:pPr>
+        <w:pStyle w:val="5"/>
+      </w:pPr>
+      <w:r>
+        <w:lastRenderedPageBreak/>
+        <w:t>[</w:t>
+      </w:r>
+      <w:r>
+        <w:t>GET</w:t>
+      </w:r>
+      <w:r>
+        <w:t>] Issues/{id}</w:t>
+      </w:r>
+      <w:r>
+        <w:t>/comments</w:t>
+      </w:r>
+    </w:p>
+    <w:p>
+      <w:pPr>
+        <w:pStyle w:val="ac"/>
+        <w:numPr>
+          <w:ilvl w:val="0"/>
+          <w:numId w:val="9"/>
+        </w:numPr>
+      </w:pPr>
+      <w:r>
+        <w:rPr>
+          <w:b/>
+        </w:rPr>
+        <w:t>Purpose</w:t>
+      </w:r>
+      <w:r>
+        <w:t>: Gets all the issue’s comments by a specified id</w:t>
+      </w:r>
+    </w:p>
+    <w:p>
+      <w:pPr>
+        <w:pStyle w:val="ac"/>
+        <w:numPr>
+          <w:ilvl w:val="0"/>
+          <w:numId w:val="9"/>
+        </w:numPr>
+      </w:pPr>
+      <w:r>
+        <w:rPr>
+          <w:b/>
+        </w:rPr>
+        <w:t>Security</w:t>
+      </w:r>
+      <w:r>
+        <w:t>: Logged in</w:t>
+      </w:r>
+    </w:p>
+    <w:p>
+      <w:pPr>
+        <w:pStyle w:val="5"/>
+      </w:pPr>
+      <w:r>
+        <w:t xml:space="preserve"> [PUT] Issues/{id}</w:t>
+      </w:r>
+      <w:r>
+        <w:t>/comments</w:t>
+      </w:r>
+    </w:p>
+    <w:p>
+      <w:pPr>
+        <w:pStyle w:val="ac"/>
+        <w:numPr>
+          <w:ilvl w:val="0"/>
+          <w:numId w:val="9"/>
+        </w:numPr>
+      </w:pPr>
+      <w:r>
+        <w:rPr>
+          <w:b/>
+        </w:rPr>
+        <w:t>Purpose</w:t>
+      </w:r>
+      <w:r>
+        <w:t xml:space="preserve">: Adds a new comment to an issue specified by id </w:t>
+      </w:r>
+    </w:p>
+    <w:p>
+      <w:pPr>
+        <w:pStyle w:val="ac"/>
+        <w:numPr>
+          <w:ilvl w:val="0"/>
+          <w:numId w:val="9"/>
+        </w:numPr>
+      </w:pPr>
+      <w:r>
+        <w:rPr>
+          <w:b/>
+        </w:rPr>
+        <w:t>Security</w:t>
+      </w:r>
+      <w:r>
+        <w:t>: Logged in user who is either a project leader or has a assigned issue in this project</w:t>
+      </w:r>
+    </w:p>
+    <w:p>
+      <w:pPr>
+        <w:pStyle w:val="ac"/>
+        <w:numPr>
+          <w:ilvl w:val="0"/>
+          <w:numId w:val="9"/>
+        </w:numPr>
+      </w:pPr>
+      <w:r>
+        <w:rPr>
+          <w:b/>
+        </w:rPr>
+        <w:t>Body parameters</w:t>
+      </w:r>
+      <w:r>
+        <w:t>:</w:t>
+      </w:r>
+      <w:r>
+        <w:t xml:space="preserve"> </w:t>
+      </w:r>
+    </w:p>
+    <w:p>
+      <w:pPr>
+        <w:pStyle w:val="ac"/>
+        <w:numPr>
+          <w:ilvl w:val="1"/>
+          <w:numId w:val="9"/>
+        </w:numPr>
+      </w:pPr>
+      <w:r>
+        <w:t>Text (String, Required): The comment’s text</w:t>
+      </w:r>
+    </w:p>
+    <w:p>
+      <w:pPr>
+        <w:pStyle w:val="ac"/>
+        <w:numPr>
+          <w:ilvl w:val="0"/>
+          <w:numId w:val="9"/>
+        </w:numPr>
+        <w:rPr>
+          <w:b/>
+        </w:rPr>
+      </w:pPr>
+      <w:r>
+        <w:rPr>
+          <w:b/>
+        </w:rPr>
+        <w:t>Returns</w:t>
+      </w:r>
+      <w:r>
+        <w:t>: list of all the issue’s comments</w:t>
+      </w:r>
+    </w:p>
+    <w:p>
+      <w:pPr>
+        <w:pStyle w:val="4"/>
+      </w:pPr>
+      <w:r>
+        <w:t>Labels</w:t>
+      </w:r>
+    </w:p>
+    <w:p>
+      <w:pPr>
+        <w:pStyle w:val="5"/>
+      </w:pPr>
+      <w:r>
+        <w:t xml:space="preserve">[GET] </w:t>
+      </w:r>
+      <w:r>
+        <w:t>Labels/</w:t>
+      </w:r>
+      <w:proofErr w:type="gramStart"/>
+      <w:r>
+        <w:t>?filter</w:t>
+      </w:r>
+      <w:proofErr w:type="gramEnd"/>
+      <w:r>
+        <w:t>={filter}</w:t>
+      </w:r>
+    </w:p>
+    <w:p>
+      <w:pPr>
+        <w:pStyle w:val="ac"/>
+        <w:numPr>
+          <w:ilvl w:val="0"/>
+          <w:numId w:val="8"/>
+        </w:numPr>
+        <w:rPr>
+          <w:b/>
+        </w:rPr>
+      </w:pPr>
+      <w:r>
+        <w:rPr>
+          <w:b/>
+        </w:rPr>
+        <w:t>Purpose</w:t>
+      </w:r>
+      <w:r>
+        <w:t>: Gets all of the existing labels filtered</w:t>
+      </w:r>
+    </w:p>
+    <w:p>
+      <w:pPr>
+        <w:pStyle w:val="ac"/>
+        <w:numPr>
+          <w:ilvl w:val="0"/>
+          <w:numId w:val="8"/>
+        </w:numPr>
+        <w:rPr>
+          <w:b/>
+        </w:rPr>
+      </w:pPr>
+      <w:r>
+        <w:rPr>
+          <w:b/>
+        </w:rPr>
+        <w:t>Security</w:t>
+      </w:r>
+      <w:r>
+        <w:t>:</w:t>
+      </w:r>
+      <w:r>
+        <w:rPr>
+          <w:b/>
+        </w:rPr>
+        <w:t xml:space="preserve"> </w:t>
+      </w:r>
+      <w:r>
+        <w:t xml:space="preserve">Logged in </w:t>
+      </w:r>
+    </w:p>
+    <w:p>
+      <w:pPr>
+        <w:pStyle w:val="ac"/>
+        <w:numPr>
+          <w:ilvl w:val="0"/>
+          <w:numId w:val="8"/>
+        </w:numPr>
+        <w:rPr>
+          <w:b/>
+        </w:rPr>
+      </w:pPr>
+      <w:r>
+        <w:rPr>
+          <w:b/>
+        </w:rPr>
+        <w:t>Returns</w:t>
+      </w:r>
+      <w:r>
+        <w:t>: The labels with their id and name</w:t>
+      </w:r>
+    </w:p>
+    <w:p>
+      <w:pPr>
+        <w:pStyle w:val="ac"/>
+        <w:numPr>
+          <w:ilvl w:val="0"/>
+          <w:numId w:val="8"/>
+        </w:numPr>
+      </w:pPr>
+      <w:proofErr w:type="spellStart"/>
+      <w:r>
+        <w:rPr>
+          <w:b/>
+        </w:rPr>
+        <w:t>Url</w:t>
+      </w:r>
+      <w:proofErr w:type="spellEnd"/>
+      <w:r>
+        <w:rPr>
+          <w:b/>
+        </w:rPr>
+        <w:t xml:space="preserve"> Parameters</w:t>
+      </w:r>
+      <w:r>
+        <w:t>:</w:t>
+      </w:r>
+      <w:r>
+        <w:t xml:space="preserve"> </w:t>
+      </w:r>
+    </w:p>
+    <w:p>
+      <w:pPr>
+        <w:pStyle w:val="ac"/>
+        <w:numPr>
+          <w:ilvl w:val="1"/>
+          <w:numId w:val="8"/>
+        </w:numPr>
+      </w:pPr>
+      <w:r>
+        <w:t>filter</w:t>
+      </w:r>
+      <w:r>
+        <w:t xml:space="preserve"> (</w:t>
+      </w:r>
+      <w:r>
+        <w:t>String, Required): The starting substring for the searched labels (For example: “?filter=</w:t>
+      </w:r>
+      <w:proofErr w:type="spellStart"/>
+      <w:r>
+        <w:t>sof</w:t>
+      </w:r>
+      <w:proofErr w:type="spellEnd"/>
+      <w:r>
+        <w:t>” can return “</w:t>
+      </w:r>
+      <w:proofErr w:type="spellStart"/>
+      <w:r>
+        <w:t>Softuni</w:t>
+      </w:r>
+      <w:proofErr w:type="spellEnd"/>
+      <w:r>
+        <w:t>, software” and every existing label that starts with “</w:t>
+      </w:r>
+      <w:proofErr w:type="spellStart"/>
+      <w:r>
+        <w:t>sof</w:t>
+      </w:r>
+      <w:proofErr w:type="spellEnd"/>
+      <w:r>
+        <w:t>”)</w:t>
+      </w:r>
+    </w:p>
+    <w:p>
+      <w:pPr>
+        <w:pStyle w:val="4"/>
+      </w:pPr>
+      <w:r>
+        <w:t>Users</w:t>
+      </w:r>
+    </w:p>
+    <w:p>
+      <w:pPr>
+        <w:pStyle w:val="5"/>
+      </w:pPr>
+      <w:r>
+        <w:t xml:space="preserve">[POST] </w:t>
+      </w:r>
+      <w:proofErr w:type="spellStart"/>
+      <w:r>
+        <w:t>api</w:t>
+      </w:r>
+      <w:proofErr w:type="spellEnd"/>
+      <w:r>
+        <w:t>/</w:t>
+      </w:r>
+      <w:r>
+        <w:t>Account/Register</w:t>
+      </w:r>
+    </w:p>
+    <w:p>
+      <w:pPr>
+        <w:pStyle w:val="ac"/>
+        <w:numPr>
+          <w:ilvl w:val="0"/>
+          <w:numId w:val="9"/>
+        </w:numPr>
+      </w:pPr>
+      <w:r>
+        <w:rPr>
+          <w:b/>
+        </w:rPr>
+        <w:t>Purpose</w:t>
+      </w:r>
+      <w:r>
+        <w:t>: Registers a new, non-admin, user to the system</w:t>
+      </w:r>
+    </w:p>
+    <w:p>
+      <w:pPr>
+        <w:pStyle w:val="ac"/>
+        <w:numPr>
+          <w:ilvl w:val="0"/>
+          <w:numId w:val="9"/>
+        </w:numPr>
+      </w:pPr>
+      <w:r>
+        <w:rPr>
+          <w:b/>
+        </w:rPr>
+        <w:t>Security</w:t>
+      </w:r>
+      <w:r>
+        <w:t>: None</w:t>
+      </w:r>
+    </w:p>
+    <w:p>
+      <w:pPr>
+        <w:pStyle w:val="ac"/>
+        <w:numPr>
+          <w:ilvl w:val="0"/>
+          <w:numId w:val="9"/>
+        </w:numPr>
+      </w:pPr>
+      <w:r>
+        <w:rPr>
+          <w:b/>
+        </w:rPr>
+        <w:t>Body parameters</w:t>
+      </w:r>
+      <w:r>
+        <w:t>:</w:t>
+      </w:r>
+    </w:p>
+    <w:p>
+      <w:pPr>
+        <w:pStyle w:val="ac"/>
+        <w:numPr>
+          <w:ilvl w:val="1"/>
+          <w:numId w:val="9"/>
+        </w:numPr>
+      </w:pPr>
+      <w:r>
+        <w:t>Email (String, Required): The email for the newly registered user</w:t>
+      </w:r>
+    </w:p>
+    <w:p>
+      <w:pPr>
+        <w:pStyle w:val="ac"/>
+        <w:numPr>
+          <w:ilvl w:val="1"/>
+          <w:numId w:val="9"/>
+        </w:numPr>
+      </w:pPr>
+      <w:r>
+        <w:t>Password (String, Required): Password</w:t>
+      </w:r>
+    </w:p>
+    <w:p>
+      <w:pPr>
+        <w:pStyle w:val="ac"/>
+        <w:numPr>
+          <w:ilvl w:val="1"/>
+          <w:numId w:val="9"/>
+        </w:numPr>
+      </w:pPr>
+      <w:proofErr w:type="spellStart"/>
+      <w:r>
+        <w:t>ConfirmPassword</w:t>
+      </w:r>
+      <w:proofErr w:type="spellEnd"/>
+      <w:r>
+        <w:t>: The same password for confirmation</w:t>
+      </w:r>
+    </w:p>
+    <w:p>
+      <w:pPr>
+        <w:pStyle w:val="ac"/>
+        <w:numPr>
+          <w:ilvl w:val="0"/>
+          <w:numId w:val="9"/>
+        </w:numPr>
+        <w:rPr>
+          <w:b/>
+        </w:rPr>
+      </w:pPr>
+      <w:r>
+        <w:rPr>
+          <w:b/>
+        </w:rPr>
+        <w:t>Returns</w:t>
+      </w:r>
+      <w:r>
+        <w:t>: Status code 200 on success</w:t>
+      </w:r>
+    </w:p>
+    <w:p>
+      <w:pPr>
+        <w:pStyle w:val="5"/>
+      </w:pPr>
+      <w:r>
+        <w:t xml:space="preserve">[POST] </w:t>
+      </w:r>
+      <w:proofErr w:type="spellStart"/>
+      <w:r>
+        <w:t>api</w:t>
+      </w:r>
+      <w:proofErr w:type="spellEnd"/>
+      <w:r>
+        <w:t>/</w:t>
+      </w:r>
+      <w:r>
+        <w:t>Token</w:t>
+      </w:r>
+    </w:p>
+    <w:p>
+      <w:pPr>
+        <w:pStyle w:val="ac"/>
+        <w:numPr>
+          <w:ilvl w:val="0"/>
+          <w:numId w:val="9"/>
+        </w:numPr>
+      </w:pPr>
+      <w:r>
+        <w:rPr>
+          <w:b/>
+        </w:rPr>
+        <w:t>Purpose</w:t>
+      </w:r>
+      <w:r>
+        <w:t>: Gets an authentication token from the system to later authenticate the user (client) with the requests he makes</w:t>
+      </w:r>
+    </w:p>
+    <w:p>
+      <w:pPr>
+        <w:pStyle w:val="ac"/>
+        <w:numPr>
+          <w:ilvl w:val="0"/>
+          <w:numId w:val="9"/>
+        </w:numPr>
+      </w:pPr>
+      <w:r>
+        <w:rPr>
+          <w:b/>
+        </w:rPr>
+        <w:t>Security</w:t>
+      </w:r>
+      <w:r>
+        <w:t>: None</w:t>
+      </w:r>
+    </w:p>
+    <w:p>
+      <w:pPr>
+        <w:pStyle w:val="ac"/>
+        <w:numPr>
+          <w:ilvl w:val="0"/>
+          <w:numId w:val="9"/>
+        </w:numPr>
+      </w:pPr>
+      <w:r>
+        <w:rPr>
+          <w:b/>
+        </w:rPr>
+        <w:t>Body parameters</w:t>
+      </w:r>
+      <w:r>
+        <w:t>:</w:t>
+      </w:r>
       <w:bookmarkStart w:id="0" w:name="_GoBack"/>
       <w:bookmarkEnd w:id="0"/>
-      <w:proofErr w:type="spellStart"/>
-      <w:r>
-        <w:t>ProjectKey</w:t>
-      </w:r>
-      <w:proofErr w:type="spellEnd"/>
-      <w:r>
-        <w:t xml:space="preserve"> (Required): Should be generated by the first letters of the name. (Example: </w:t>
-      </w:r>
-      <w:proofErr w:type="spellStart"/>
-      <w:r>
-        <w:t>Project.Name</w:t>
-      </w:r>
-      <w:proofErr w:type="spellEnd"/>
-      <w:r>
-        <w:t xml:space="preserve"> = “Java Fundamentals” =&gt; </w:t>
-      </w:r>
-      <w:proofErr w:type="spellStart"/>
-      <w:r>
-        <w:t>Project.ProjectKey</w:t>
-      </w:r>
-      <w:proofErr w:type="spellEnd"/>
-      <w:r>
-        <w:t xml:space="preserve"> should be “JF”</w:t>
-      </w:r>
-    </w:p>
-    <w:p>
-      <w:pPr>
-        <w:pStyle w:val="ac"/>
-        <w:numPr>
-          <w:ilvl w:val="1"/>
-          <w:numId w:val="8"/>
-        </w:numPr>
-      </w:pPr>
-      <w:r>
-        <w:t>List&lt;Labels&gt;: A list of labels which will be added to the project</w:t>
-      </w:r>
-    </w:p>
-    <w:p>
-      <w:pPr>
-        <w:pStyle w:val="ac"/>
-        <w:numPr>
-          <w:ilvl w:val="1"/>
-          <w:numId w:val="8"/>
-        </w:numPr>
-      </w:pPr>
-      <w:r>
-        <w:t>List&lt;Priorities&gt;: A list of priorities which the project’s issues will be able to use</w:t>
-      </w:r>
-    </w:p>
-    <w:p>
-      <w:pPr>
-        <w:pStyle w:val="ac"/>
-        <w:numPr>
-          <w:ilvl w:val="1"/>
-          <w:numId w:val="8"/>
-        </w:numPr>
-      </w:pPr>
-      <w:proofErr w:type="spellStart"/>
-      <w:r>
-        <w:t>LeadId</w:t>
-      </w:r>
-      <w:proofErr w:type="spellEnd"/>
-      <w:r>
-        <w:t xml:space="preserve">: The id of the person who will be leading the project </w:t>
-      </w:r>
-    </w:p>
-    <w:p>
-      <w:pPr>
-        <w:pStyle w:val="ac"/>
-        <w:numPr>
-          <w:ilvl w:val="0"/>
-          <w:numId w:val="8"/>
-        </w:numPr>
-      </w:pPr>
-      <w:r>
-        <w:rPr>
-          <w:b/>
-        </w:rPr>
-        <w:t>Returns</w:t>
-      </w:r>
-      <w:r>
-        <w:t>:</w:t>
-      </w:r>
-      <w:r>
-        <w:t xml:space="preserve"> The newly created project</w:t>
-      </w:r>
-    </w:p>
-    <w:p>
-      <w:pPr>
-        <w:pStyle w:val="5"/>
-      </w:pPr>
-      <w:r>
-        <w:t>[PUT] Projects/{id}</w:t>
-      </w:r>
-    </w:p>
-    <w:p>
-      <w:pPr>
-        <w:pStyle w:val="ac"/>
-        <w:numPr>
-          <w:ilvl w:val="0"/>
-          <w:numId w:val="8"/>
-        </w:numPr>
-        <w:rPr>
-          <w:b/>
-        </w:rPr>
-      </w:pPr>
-      <w:r>
-        <w:rPr>
-          <w:b/>
-        </w:rPr>
-        <w:t>Purpose</w:t>
-      </w:r>
-      <w:r>
-        <w:t>: Edits a project by a given id</w:t>
-      </w:r>
-    </w:p>
-    <w:p>
-      <w:pPr>
-        <w:pStyle w:val="ac"/>
-        <w:numPr>
-          <w:ilvl w:val="0"/>
-          <w:numId w:val="8"/>
-        </w:numPr>
-        <w:rPr>
-          <w:b/>
-        </w:rPr>
-      </w:pPr>
-      <w:r>
-        <w:rPr>
-          <w:b/>
-        </w:rPr>
-        <w:t>Security</w:t>
-      </w:r>
-      <w:r>
-        <w:t>:</w:t>
-      </w:r>
-      <w:r>
-        <w:rPr>
-          <w:b/>
-        </w:rPr>
-        <w:t xml:space="preserve"> </w:t>
-      </w:r>
-      <w:r>
-        <w:t>Admin, Lead of project</w:t>
-      </w:r>
-    </w:p>
-    <w:p>
-      <w:pPr>
-        <w:pStyle w:val="ac"/>
-        <w:numPr>
-          <w:ilvl w:val="0"/>
-          <w:numId w:val="8"/>
-        </w:numPr>
-        <w:rPr>
-          <w:b/>
-        </w:rPr>
-      </w:pPr>
-      <w:r>
-        <w:rPr>
-          <w:b/>
-        </w:rPr>
-        <w:t>Body parameters</w:t>
-      </w:r>
-      <w:r>
-        <w:t>:</w:t>
-      </w:r>
-    </w:p>
-    <w:p>
-      <w:pPr>
-        <w:pStyle w:val="ac"/>
-        <w:numPr>
-          <w:ilvl w:val="1"/>
-          <w:numId w:val="8"/>
-        </w:numPr>
-        <w:rPr>
-          <w:b/>
-        </w:rPr>
-      </w:pPr>
-      <w:r>
-        <w:t xml:space="preserve">Same as </w:t>
-      </w:r>
-      <w:r>
-        <w:rPr>
-          <w:b/>
-        </w:rPr>
-        <w:t>[POST] Projects/</w:t>
-      </w:r>
-      <w:r>
-        <w:t xml:space="preserve">, except for </w:t>
-      </w:r>
-      <w:proofErr w:type="spellStart"/>
-      <w:r>
-        <w:t>ProjectKey</w:t>
-      </w:r>
-      <w:proofErr w:type="spellEnd"/>
-      <w:r>
-        <w:t xml:space="preserve"> which cannot be edited</w:t>
-      </w:r>
-      <w:r>
-        <w:rPr>
-          <w:b/>
-        </w:rPr>
-        <w:t xml:space="preserve"> </w:t>
-      </w:r>
-    </w:p>
-    <w:p>
-      <w:pPr>
-        <w:pStyle w:val="ac"/>
-        <w:numPr>
-          <w:ilvl w:val="0"/>
-          <w:numId w:val="8"/>
-        </w:numPr>
-      </w:pPr>
-      <w:r>
-        <w:rPr>
-          <w:b/>
-        </w:rPr>
-        <w:t>Returns</w:t>
-      </w:r>
-      <w:r>
-        <w:t>:</w:t>
-      </w:r>
-      <w:r>
-        <w:t xml:space="preserve"> The edited project</w:t>
-      </w:r>
-    </w:p>
-    <w:p>
-      <w:pPr>
-        <w:pStyle w:val="4"/>
-      </w:pPr>
-      <w:r>
-        <w:t>Issues</w:t>
-      </w:r>
-    </w:p>
-    <w:p>
-      <w:pPr>
-        <w:pStyle w:val="5"/>
-      </w:pPr>
-      <w:r>
-        <w:t>[GET] Projects/{id}/Issues</w:t>
-      </w:r>
-    </w:p>
-    <w:p>
-      <w:pPr>
-        <w:pStyle w:val="ac"/>
-        <w:numPr>
-          <w:ilvl w:val="0"/>
-          <w:numId w:val="8"/>
-        </w:numPr>
-        <w:rPr>
-          <w:b/>
-        </w:rPr>
-      </w:pPr>
-      <w:r>
-        <w:rPr>
-          <w:b/>
-        </w:rPr>
-        <w:t>Purpose</w:t>
-      </w:r>
-      <w:r>
-        <w:t>: Gets the project’s issues by id</w:t>
-      </w:r>
-    </w:p>
-    <w:p>
-      <w:pPr>
-        <w:pStyle w:val="ac"/>
-        <w:numPr>
-          <w:ilvl w:val="0"/>
-          <w:numId w:val="8"/>
-        </w:numPr>
-        <w:rPr>
-          <w:b/>
-        </w:rPr>
-      </w:pPr>
-      <w:r>
-        <w:rPr>
-          <w:b/>
-        </w:rPr>
-        <w:t>Security</w:t>
-      </w:r>
-      <w:r>
-        <w:t>:</w:t>
-      </w:r>
-      <w:r>
-        <w:rPr>
-          <w:b/>
-        </w:rPr>
-        <w:t xml:space="preserve"> </w:t>
-      </w:r>
-      <w:r>
-        <w:t xml:space="preserve">Logged in </w:t>
-      </w:r>
-    </w:p>
-    <w:p>
-      <w:pPr>
-        <w:pStyle w:val="ac"/>
-        <w:numPr>
-          <w:ilvl w:val="0"/>
-          <w:numId w:val="8"/>
-        </w:numPr>
-        <w:rPr>
-          <w:b/>
-        </w:rPr>
-      </w:pPr>
-      <w:r>
-        <w:rPr>
-          <w:b/>
-        </w:rPr>
-        <w:t>Returns</w:t>
-      </w:r>
-      <w:r>
-        <w:t>: The project’s issues with their available statuses</w:t>
-      </w:r>
-    </w:p>
-    <w:p>
-      <w:pPr>
-        <w:pStyle w:val="5"/>
-      </w:pPr>
-      <w:r>
-        <w:t>[GET] Issues/</w:t>
-      </w:r>
-      <w:proofErr w:type="gramStart"/>
-      <w:r>
-        <w:t>?</w:t>
-      </w:r>
-      <w:r>
-        <w:t>pageSize</w:t>
-      </w:r>
-      <w:proofErr w:type="gramEnd"/>
-      <w:r>
-        <w:t>={pageSize}&amp;pageNumber={pageNumber}</w:t>
-      </w:r>
-      <w:r>
-        <w:t>&amp;</w:t>
-      </w:r>
-      <w:r>
-        <w:t>{filter}={value}</w:t>
-      </w:r>
-    </w:p>
-    <w:p>
-      <w:pPr>
-        <w:pStyle w:val="ac"/>
-        <w:numPr>
-          <w:ilvl w:val="0"/>
-          <w:numId w:val="9"/>
-        </w:numPr>
-      </w:pPr>
-      <w:r>
-        <w:rPr>
-          <w:b/>
-        </w:rPr>
-        <w:t>Purpose</w:t>
-      </w:r>
-      <w:r>
-        <w:t>: Gets issues by a given filter</w:t>
-      </w:r>
-    </w:p>
-    <w:p>
-      <w:pPr>
-        <w:pStyle w:val="ac"/>
-        <w:numPr>
-          <w:ilvl w:val="0"/>
-          <w:numId w:val="9"/>
-        </w:numPr>
-      </w:pPr>
-      <w:r>
-        <w:rPr>
-          <w:b/>
-        </w:rPr>
-        <w:t>Security</w:t>
-      </w:r>
-      <w:r>
-        <w:t>: Logged In</w:t>
-      </w:r>
-    </w:p>
-    <w:p>
-      <w:pPr>
-        <w:pStyle w:val="ac"/>
-        <w:numPr>
-          <w:ilvl w:val="0"/>
-          <w:numId w:val="9"/>
-        </w:numPr>
-      </w:pPr>
-      <w:proofErr w:type="spellStart"/>
-      <w:r>
-        <w:rPr>
-          <w:b/>
-        </w:rPr>
-        <w:t>Url</w:t>
-      </w:r>
-      <w:proofErr w:type="spellEnd"/>
-      <w:r>
-        <w:rPr>
-          <w:b/>
-        </w:rPr>
-        <w:t xml:space="preserve"> parameters</w:t>
-      </w:r>
-      <w:r>
-        <w:t>:</w:t>
-      </w:r>
-      <w:r>
-        <w:t xml:space="preserve"> </w:t>
-      </w:r>
-    </w:p>
-    <w:p>
-      <w:pPr>
-        <w:pStyle w:val="ac"/>
-        <w:numPr>
-          <w:ilvl w:val="1"/>
-          <w:numId w:val="9"/>
-        </w:numPr>
-      </w:pPr>
-      <w:r>
-        <w:t>f</w:t>
-      </w:r>
-      <w:r>
-        <w:t>ilter</w:t>
-      </w:r>
-      <w:r>
-        <w:t xml:space="preserve"> (String): the filters which you want the issues to be filtered by</w:t>
-      </w:r>
-    </w:p>
-    <w:p>
-      <w:pPr>
-        <w:pStyle w:val="ac"/>
-        <w:numPr>
-          <w:ilvl w:val="2"/>
-          <w:numId w:val="9"/>
-        </w:numPr>
-        <w:rPr>
-          <w:highlight w:val="green"/>
-        </w:rPr>
-      </w:pPr>
-      <w:r>
-        <w:rPr>
-          <w:highlight w:val="green"/>
-        </w:rPr>
-        <w:t>Supports every issue’s property with equals, less (or equal) than, greater (or equal) than comparators (for example “</w:t>
-      </w:r>
-      <w:proofErr w:type="spellStart"/>
-      <w:r>
-        <w:rPr>
-          <w:highlight w:val="green"/>
-        </w:rPr>
-        <w:t>ProjectId</w:t>
-      </w:r>
-      <w:proofErr w:type="spellEnd"/>
-      <w:r>
-        <w:rPr>
-          <w:highlight w:val="green"/>
-        </w:rPr>
-        <w:t xml:space="preserve"> == 2”, “</w:t>
-      </w:r>
-      <w:proofErr w:type="spellStart"/>
-      <w:r>
-        <w:rPr>
-          <w:highlight w:val="green"/>
-        </w:rPr>
-        <w:t>DueDate.Day</w:t>
-      </w:r>
-      <w:proofErr w:type="spellEnd"/>
-      <w:r>
-        <w:rPr>
-          <w:highlight w:val="green"/>
-        </w:rPr>
-        <w:t xml:space="preserve"> &gt;= 20”)</w:t>
-      </w:r>
-    </w:p>
-    <w:p>
-      <w:pPr>
-        <w:pStyle w:val="ac"/>
-        <w:numPr>
-          <w:ilvl w:val="2"/>
-          <w:numId w:val="9"/>
-        </w:numPr>
-        <w:rPr>
-          <w:highlight w:val="green"/>
-        </w:rPr>
-      </w:pPr>
-      <w:r>
-        <w:rPr>
-          <w:highlight w:val="green"/>
-        </w:rPr>
-        <w:t>Supports child properties (as seen above: “</w:t>
-      </w:r>
-      <w:proofErr w:type="spellStart"/>
-      <w:r>
-        <w:rPr>
-          <w:highlight w:val="green"/>
-        </w:rPr>
-        <w:t>DueDate.Day</w:t>
-      </w:r>
-      <w:proofErr w:type="spellEnd"/>
-      <w:r>
-        <w:rPr>
-          <w:highlight w:val="green"/>
-        </w:rPr>
-        <w:t xml:space="preserve"> &lt; 10”, “</w:t>
-      </w:r>
-      <w:proofErr w:type="spellStart"/>
-      <w:r>
-        <w:rPr>
-          <w:highlight w:val="green"/>
-        </w:rPr>
-        <w:t>Project.Name</w:t>
-      </w:r>
-      <w:proofErr w:type="spellEnd"/>
-      <w:r>
-        <w:rPr>
-          <w:highlight w:val="green"/>
-        </w:rPr>
-        <w:t>” == “SIT”)</w:t>
-      </w:r>
-    </w:p>
-    <w:p>
-      <w:pPr>
-        <w:pStyle w:val="ac"/>
-        <w:numPr>
-          <w:ilvl w:val="2"/>
-          <w:numId w:val="9"/>
-        </w:numPr>
-        <w:rPr>
-          <w:highlight w:val="green"/>
-        </w:rPr>
-      </w:pPr>
-      <w:r>
-        <w:rPr>
-          <w:highlight w:val="green"/>
-        </w:rPr>
-        <w:t xml:space="preserve">Supports multiple </w:t>
-      </w:r>
-      <w:proofErr w:type="spellStart"/>
-      <w:r>
-        <w:rPr>
-          <w:highlight w:val="green"/>
-        </w:rPr>
-        <w:t>criterias</w:t>
-      </w:r>
-      <w:proofErr w:type="spellEnd"/>
-      <w:r>
-        <w:rPr>
-          <w:highlight w:val="green"/>
-        </w:rPr>
-        <w:t xml:space="preserve"> using “and” and “or” in between them (for example “</w:t>
-      </w:r>
-      <w:proofErr w:type="spellStart"/>
-      <w:r>
-        <w:rPr>
-          <w:highlight w:val="green"/>
-        </w:rPr>
-        <w:t>Priority.Name</w:t>
-      </w:r>
-      <w:proofErr w:type="spellEnd"/>
-      <w:r>
-        <w:rPr>
-          <w:highlight w:val="green"/>
-        </w:rPr>
-        <w:t xml:space="preserve"> == "In Progress" or </w:t>
-      </w:r>
-      <w:proofErr w:type="spellStart"/>
-      <w:r>
-        <w:rPr>
-          <w:highlight w:val="green"/>
-        </w:rPr>
-        <w:t>DueDate.Month</w:t>
-      </w:r>
-      <w:proofErr w:type="spellEnd"/>
-      <w:r>
-        <w:rPr>
-          <w:highlight w:val="green"/>
-        </w:rPr>
-        <w:t xml:space="preserve"> == 3”)</w:t>
-      </w:r>
-    </w:p>
-    <w:p>
-      <w:pPr>
-        <w:pStyle w:val="ac"/>
-        <w:numPr>
-          <w:ilvl w:val="1"/>
-          <w:numId w:val="9"/>
-        </w:numPr>
-      </w:pPr>
-      <w:proofErr w:type="spellStart"/>
-      <w:r>
-        <w:t>pageSize</w:t>
-      </w:r>
-      <w:proofErr w:type="spellEnd"/>
-      <w:r>
-        <w:t xml:space="preserve"> (</w:t>
-      </w:r>
-      <w:proofErr w:type="spellStart"/>
-      <w:r>
-        <w:t>Int</w:t>
-      </w:r>
-      <w:proofErr w:type="spellEnd"/>
-      <w:r>
-        <w:t>, Required): how many elements do you want the system to return</w:t>
-      </w:r>
-    </w:p>
-    <w:p>
-      <w:pPr>
-        <w:pStyle w:val="ac"/>
-        <w:numPr>
-          <w:ilvl w:val="1"/>
-          <w:numId w:val="9"/>
-        </w:numPr>
-      </w:pPr>
-      <w:proofErr w:type="spellStart"/>
-      <w:r>
-        <w:t>pageNumber</w:t>
-      </w:r>
-      <w:proofErr w:type="spellEnd"/>
-      <w:r>
-        <w:t xml:space="preserve"> (</w:t>
-      </w:r>
-      <w:proofErr w:type="spellStart"/>
-      <w:r>
-        <w:t>Int</w:t>
-      </w:r>
-      <w:proofErr w:type="spellEnd"/>
-      <w:r>
-        <w:t xml:space="preserve">, Required): from which page to start (take the first </w:t>
-      </w:r>
-      <w:proofErr w:type="spellStart"/>
-      <w:r>
-        <w:t>pageSize</w:t>
-      </w:r>
-      <w:proofErr w:type="spellEnd"/>
-      <w:r>
-        <w:t xml:space="preserve"> * </w:t>
-      </w:r>
-      <w:proofErr w:type="spellStart"/>
-      <w:r>
-        <w:t>pageNumber</w:t>
-      </w:r>
-      <w:proofErr w:type="spellEnd"/>
-      <w:r>
-        <w:t xml:space="preserve"> elements)</w:t>
-      </w:r>
-    </w:p>
-    <w:p>
-      <w:pPr>
-        <w:pStyle w:val="ac"/>
-        <w:numPr>
-          <w:ilvl w:val="0"/>
-          <w:numId w:val="9"/>
-        </w:numPr>
-        <w:rPr>
-          <w:b/>
-        </w:rPr>
-      </w:pPr>
-      <w:r>
-        <w:rPr>
-          <w:b/>
-        </w:rPr>
-        <w:t>Returns</w:t>
-      </w:r>
-      <w:r>
-        <w:t>: The issues with their available statuses</w:t>
-      </w:r>
-    </w:p>
-    <w:p>
-      <w:pPr>
-        <w:pStyle w:val="5"/>
-      </w:pPr>
-      <w:r>
-        <w:t>[GET] Issues/me</w:t>
-      </w:r>
-      <w:proofErr w:type="gramStart"/>
-      <w:r>
-        <w:t>?</w:t>
-      </w:r>
-      <w:r>
-        <w:t>pageSize</w:t>
-      </w:r>
-      <w:proofErr w:type="gramEnd"/>
-      <w:r>
-        <w:t>={pageSize}&amp;pageNumber={pageNumber}&amp;</w:t>
-      </w:r>
-      <w:r>
-        <w:t>orderBy={by}</w:t>
-      </w:r>
-    </w:p>
-    <w:p>
-      <w:pPr>
-        <w:pStyle w:val="ac"/>
-        <w:numPr>
-          <w:ilvl w:val="0"/>
-          <w:numId w:val="9"/>
-        </w:numPr>
-      </w:pPr>
-      <w:r>
-        <w:rPr>
-          <w:b/>
-        </w:rPr>
-        <w:t>Purpose</w:t>
-      </w:r>
-      <w:r>
-        <w:t>: Gets the user’s currently assigned issues ordered by a given criteria</w:t>
-      </w:r>
-    </w:p>
-    <w:p>
-      <w:pPr>
-        <w:pStyle w:val="ac"/>
-        <w:numPr>
-          <w:ilvl w:val="0"/>
-          <w:numId w:val="9"/>
-        </w:numPr>
-      </w:pPr>
-      <w:r>
-        <w:rPr>
-          <w:b/>
-        </w:rPr>
-        <w:lastRenderedPageBreak/>
-        <w:t>Security</w:t>
-      </w:r>
-      <w:r>
-        <w:t>: Logged in</w:t>
-      </w:r>
-    </w:p>
-    <w:p>
-      <w:pPr>
-        <w:pStyle w:val="ac"/>
-        <w:numPr>
-          <w:ilvl w:val="0"/>
-          <w:numId w:val="9"/>
-        </w:numPr>
-      </w:pPr>
-      <w:proofErr w:type="spellStart"/>
-      <w:r>
-        <w:rPr>
-          <w:b/>
-        </w:rPr>
-        <w:t>Url</w:t>
-      </w:r>
-      <w:proofErr w:type="spellEnd"/>
-      <w:r>
-        <w:rPr>
-          <w:b/>
-        </w:rPr>
-        <w:t xml:space="preserve"> parameters</w:t>
-      </w:r>
-      <w:r>
-        <w:t>:</w:t>
-      </w:r>
-    </w:p>
-    <w:p>
-      <w:pPr>
-        <w:pStyle w:val="ac"/>
-        <w:numPr>
-          <w:ilvl w:val="1"/>
-          <w:numId w:val="9"/>
-        </w:numPr>
-      </w:pPr>
-      <w:proofErr w:type="spellStart"/>
-      <w:r>
-        <w:t>orderBy</w:t>
-      </w:r>
-      <w:proofErr w:type="spellEnd"/>
-      <w:r>
-        <w:t xml:space="preserve"> (String): the property of the issue which you want the issues to be sorted by</w:t>
-      </w:r>
-    </w:p>
-    <w:p>
-      <w:pPr>
-        <w:pStyle w:val="ac"/>
-        <w:numPr>
-          <w:ilvl w:val="2"/>
-          <w:numId w:val="9"/>
-        </w:numPr>
-      </w:pPr>
-      <w:r>
-        <w:t xml:space="preserve">Supports all issue’s properties (for example Project, </w:t>
-      </w:r>
-      <w:proofErr w:type="spellStart"/>
-      <w:r>
-        <w:t>IssueKey</w:t>
-      </w:r>
-      <w:proofErr w:type="spellEnd"/>
-      <w:r>
-        <w:t xml:space="preserve">, </w:t>
-      </w:r>
-      <w:proofErr w:type="spellStart"/>
-      <w:r>
-        <w:t>DueDate</w:t>
-      </w:r>
-      <w:proofErr w:type="spellEnd"/>
-      <w:r>
-        <w:t>)</w:t>
-      </w:r>
-    </w:p>
-    <w:p>
-      <w:pPr>
-        <w:pStyle w:val="ac"/>
-        <w:numPr>
-          <w:ilvl w:val="2"/>
-          <w:numId w:val="9"/>
-        </w:numPr>
-      </w:pPr>
-      <w:r>
-        <w:t xml:space="preserve">Supports child properties (for example </w:t>
-      </w:r>
-      <w:proofErr w:type="spellStart"/>
-      <w:r>
-        <w:t>Project.Name</w:t>
-      </w:r>
-      <w:proofErr w:type="spellEnd"/>
-      <w:r>
-        <w:t xml:space="preserve"> will sort the issues by the name of their project)</w:t>
-      </w:r>
-    </w:p>
-    <w:p>
-      <w:pPr>
-        <w:pStyle w:val="ac"/>
-        <w:numPr>
-          <w:ilvl w:val="2"/>
-          <w:numId w:val="9"/>
-        </w:numPr>
-      </w:pPr>
-      <w:r>
-        <w:t>Supports descending sorting, just add “</w:t>
-      </w:r>
-      <w:proofErr w:type="spellStart"/>
-      <w:r>
-        <w:t>desc</w:t>
-      </w:r>
-      <w:proofErr w:type="spellEnd"/>
-      <w:r>
-        <w:t>” after the property (for example “</w:t>
-      </w:r>
-      <w:proofErr w:type="spellStart"/>
-      <w:r>
-        <w:t>IssueKey</w:t>
-      </w:r>
-      <w:proofErr w:type="spellEnd"/>
-      <w:r>
-        <w:t xml:space="preserve"> </w:t>
-      </w:r>
-      <w:proofErr w:type="spellStart"/>
-      <w:r>
-        <w:t>desc</w:t>
-      </w:r>
-      <w:proofErr w:type="spellEnd"/>
-      <w:r>
-        <w:t>”)</w:t>
-      </w:r>
-    </w:p>
-    <w:p>
-      <w:pPr>
-        <w:pStyle w:val="ac"/>
-        <w:numPr>
-          <w:ilvl w:val="2"/>
-          <w:numId w:val="9"/>
-        </w:numPr>
-      </w:pPr>
-      <w:r>
-        <w:t>Supports multiple criteria using comma separated syntax (for example “</w:t>
-      </w:r>
-      <w:proofErr w:type="spellStart"/>
-      <w:r>
-        <w:t>Project.Name</w:t>
-      </w:r>
-      <w:proofErr w:type="spellEnd"/>
-      <w:r>
-        <w:t xml:space="preserve"> </w:t>
-      </w:r>
-      <w:proofErr w:type="spellStart"/>
-      <w:r>
-        <w:t>desc</w:t>
-      </w:r>
-      <w:proofErr w:type="spellEnd"/>
-      <w:r>
-        <w:t xml:space="preserve">, </w:t>
-      </w:r>
-      <w:proofErr w:type="spellStart"/>
-      <w:r>
-        <w:t>IssueKey</w:t>
-      </w:r>
-      <w:proofErr w:type="spellEnd"/>
-      <w:r>
-        <w:t xml:space="preserve">, </w:t>
-      </w:r>
-      <w:proofErr w:type="spellStart"/>
-      <w:r>
-        <w:t>Priority.Name</w:t>
-      </w:r>
-      <w:proofErr w:type="spellEnd"/>
-      <w:r>
-        <w:t xml:space="preserve"> </w:t>
-      </w:r>
-      <w:proofErr w:type="spellStart"/>
-      <w:r>
-        <w:t>desc</w:t>
-      </w:r>
-      <w:proofErr w:type="spellEnd"/>
-      <w:r>
-        <w:t>”)</w:t>
-      </w:r>
-    </w:p>
-    <w:p>
-      <w:pPr>
-        <w:pStyle w:val="ac"/>
-        <w:numPr>
-          <w:ilvl w:val="1"/>
-          <w:numId w:val="9"/>
-        </w:numPr>
-      </w:pPr>
-      <w:proofErr w:type="spellStart"/>
-      <w:r>
-        <w:t>pageSize</w:t>
-      </w:r>
-      <w:proofErr w:type="spellEnd"/>
-      <w:r>
-        <w:t xml:space="preserve"> (</w:t>
-      </w:r>
-      <w:proofErr w:type="spellStart"/>
-      <w:r>
-        <w:t>Int</w:t>
-      </w:r>
-      <w:proofErr w:type="spellEnd"/>
-      <w:r>
-        <w:t>, Required): how many elements do you want the system to return</w:t>
-      </w:r>
-    </w:p>
-    <w:p>
-      <w:pPr>
-        <w:pStyle w:val="ac"/>
-        <w:numPr>
-          <w:ilvl w:val="1"/>
-          <w:numId w:val="9"/>
-        </w:numPr>
-      </w:pPr>
-      <w:proofErr w:type="spellStart"/>
-      <w:r>
-        <w:t>pageNumber</w:t>
-      </w:r>
-      <w:proofErr w:type="spellEnd"/>
-      <w:r>
-        <w:t xml:space="preserve"> (</w:t>
-      </w:r>
-      <w:proofErr w:type="spellStart"/>
-      <w:r>
-        <w:t>Int</w:t>
-      </w:r>
-      <w:proofErr w:type="spellEnd"/>
-      <w:r>
-        <w:t xml:space="preserve">, Required): from which page to start (take the first </w:t>
-      </w:r>
-      <w:proofErr w:type="spellStart"/>
-      <w:r>
-        <w:t>pageSize</w:t>
-      </w:r>
-      <w:proofErr w:type="spellEnd"/>
-      <w:r>
-        <w:t xml:space="preserve"> * </w:t>
-      </w:r>
-      <w:proofErr w:type="spellStart"/>
-      <w:r>
-        <w:t>pageNumber</w:t>
-      </w:r>
-      <w:proofErr w:type="spellEnd"/>
-      <w:r>
-        <w:t xml:space="preserve"> elements)</w:t>
-      </w:r>
-    </w:p>
-    <w:p>
-      <w:pPr>
-        <w:pStyle w:val="ac"/>
-        <w:numPr>
-          <w:ilvl w:val="0"/>
-          <w:numId w:val="9"/>
-        </w:numPr>
-        <w:rPr>
-          <w:b/>
-        </w:rPr>
-      </w:pPr>
-      <w:r>
-        <w:rPr>
-          <w:b/>
-        </w:rPr>
-        <w:t>Returns</w:t>
-      </w:r>
-      <w:r>
-        <w:t>: The user’s issues with their available statuses</w:t>
-      </w:r>
-    </w:p>
-    <w:p>
-      <w:pPr>
-        <w:pStyle w:val="5"/>
-      </w:pPr>
-      <w:r>
-        <w:t>[GET] Issues/{id}</w:t>
-      </w:r>
-    </w:p>
-    <w:p>
-      <w:pPr>
-        <w:pStyle w:val="ac"/>
-        <w:numPr>
-          <w:ilvl w:val="0"/>
-          <w:numId w:val="9"/>
-        </w:numPr>
-      </w:pPr>
-      <w:r>
-        <w:rPr>
-          <w:b/>
-        </w:rPr>
-        <w:t>Purpose</w:t>
-      </w:r>
-      <w:r>
-        <w:t>: Gets an issue by id</w:t>
-      </w:r>
-    </w:p>
-    <w:p>
-      <w:pPr>
-        <w:pStyle w:val="ac"/>
-        <w:numPr>
-          <w:ilvl w:val="0"/>
-          <w:numId w:val="9"/>
-        </w:numPr>
-      </w:pPr>
-      <w:r>
-        <w:rPr>
-          <w:b/>
-        </w:rPr>
-        <w:t>Security</w:t>
-      </w:r>
-      <w:r>
-        <w:t>: Logged in</w:t>
-      </w:r>
-    </w:p>
-    <w:p>
-      <w:pPr>
-        <w:pStyle w:val="ac"/>
-        <w:numPr>
-          <w:ilvl w:val="0"/>
-          <w:numId w:val="9"/>
-        </w:numPr>
-        <w:rPr>
-          <w:b/>
-        </w:rPr>
-      </w:pPr>
-      <w:r>
-        <w:rPr>
-          <w:b/>
-        </w:rPr>
-        <w:t>Returns</w:t>
-      </w:r>
-      <w:r>
-        <w:t>: The requested issue with its available statuses</w:t>
-      </w:r>
-    </w:p>
-    <w:p>
-      <w:pPr>
-        <w:pStyle w:val="5"/>
-      </w:pPr>
-      <w:r>
-        <w:t>[POST] Issues/</w:t>
-      </w:r>
-    </w:p>
-    <w:p>
-      <w:pPr>
-        <w:pStyle w:val="ac"/>
-        <w:numPr>
-          <w:ilvl w:val="0"/>
-          <w:numId w:val="9"/>
-        </w:numPr>
-      </w:pPr>
-      <w:r>
-        <w:rPr>
-          <w:b/>
-        </w:rPr>
-        <w:t>Purpose</w:t>
-      </w:r>
-      <w:r>
-        <w:t>:</w:t>
-      </w:r>
-      <w:r>
-        <w:t xml:space="preserve"> </w:t>
-      </w:r>
-      <w:r>
-        <w:t>Adds a new issue</w:t>
-      </w:r>
-    </w:p>
-    <w:p>
-      <w:pPr>
-        <w:pStyle w:val="ac"/>
-        <w:numPr>
-          <w:ilvl w:val="0"/>
-          <w:numId w:val="9"/>
-        </w:numPr>
-      </w:pPr>
-      <w:r>
-        <w:rPr>
-          <w:b/>
-        </w:rPr>
-        <w:t>Security</w:t>
-      </w:r>
-      <w:r>
-        <w:t>:</w:t>
-      </w:r>
-      <w:r>
-        <w:t xml:space="preserve"> Admin, Project lead</w:t>
-      </w:r>
-    </w:p>
-    <w:p>
-      <w:pPr>
-        <w:pStyle w:val="ac"/>
-        <w:numPr>
-          <w:ilvl w:val="0"/>
-          <w:numId w:val="9"/>
-        </w:numPr>
-      </w:pPr>
-      <w:r>
-        <w:rPr>
-          <w:b/>
-        </w:rPr>
-        <w:t>Body parameters</w:t>
-      </w:r>
-      <w:r>
-        <w:t>:</w:t>
-      </w:r>
-    </w:p>
-    <w:p>
-      <w:pPr>
-        <w:pStyle w:val="ac"/>
-        <w:numPr>
-          <w:ilvl w:val="1"/>
-          <w:numId w:val="9"/>
-        </w:numPr>
-      </w:pPr>
-      <w:r>
-        <w:t>Title (String, Required)</w:t>
-      </w:r>
-    </w:p>
-    <w:p>
-      <w:pPr>
-        <w:pStyle w:val="ac"/>
-        <w:numPr>
-          <w:ilvl w:val="1"/>
-          <w:numId w:val="9"/>
-        </w:numPr>
-      </w:pPr>
-      <w:r>
-        <w:t>Description (String, Required)</w:t>
-      </w:r>
-    </w:p>
-    <w:p>
-      <w:pPr>
-        <w:pStyle w:val="ac"/>
-        <w:numPr>
-          <w:ilvl w:val="1"/>
-          <w:numId w:val="9"/>
-        </w:numPr>
-      </w:pPr>
-      <w:proofErr w:type="spellStart"/>
-      <w:r>
-        <w:t>DueDate</w:t>
-      </w:r>
-      <w:proofErr w:type="spellEnd"/>
-      <w:r>
-        <w:t xml:space="preserve"> (</w:t>
-      </w:r>
-      <w:proofErr w:type="spellStart"/>
-      <w:r>
-        <w:t>DateTime</w:t>
-      </w:r>
-      <w:proofErr w:type="spellEnd"/>
-      <w:r>
-        <w:t>, Required)</w:t>
-      </w:r>
-    </w:p>
-    <w:p>
-      <w:pPr>
-        <w:pStyle w:val="ac"/>
-        <w:numPr>
-          <w:ilvl w:val="1"/>
-          <w:numId w:val="9"/>
-        </w:numPr>
-      </w:pPr>
-      <w:proofErr w:type="spellStart"/>
-      <w:r>
-        <w:t>ProjectId</w:t>
-      </w:r>
-      <w:proofErr w:type="spellEnd"/>
-      <w:r>
-        <w:t xml:space="preserve"> (</w:t>
-      </w:r>
-      <w:proofErr w:type="spellStart"/>
-      <w:r>
-        <w:t>Int</w:t>
-      </w:r>
-      <w:proofErr w:type="spellEnd"/>
-      <w:r>
-        <w:t>, Required): The issue’s project</w:t>
-      </w:r>
-    </w:p>
-    <w:p>
-      <w:pPr>
-        <w:pStyle w:val="ac"/>
-        <w:numPr>
-          <w:ilvl w:val="1"/>
-          <w:numId w:val="9"/>
-        </w:numPr>
-      </w:pPr>
-      <w:proofErr w:type="spellStart"/>
-      <w:r>
-        <w:t>AssigneeId</w:t>
-      </w:r>
-      <w:proofErr w:type="spellEnd"/>
-      <w:r>
-        <w:t xml:space="preserve"> (String, Required): The issue’s assignee </w:t>
-      </w:r>
-    </w:p>
-    <w:p>
-      <w:pPr>
-        <w:pStyle w:val="ac"/>
-        <w:numPr>
-          <w:ilvl w:val="1"/>
-          <w:numId w:val="9"/>
-        </w:numPr>
-      </w:pPr>
-      <w:proofErr w:type="spellStart"/>
-      <w:r>
-        <w:t>PriorityId</w:t>
-      </w:r>
-      <w:proofErr w:type="spellEnd"/>
-      <w:r>
-        <w:t xml:space="preserve"> (</w:t>
-      </w:r>
-      <w:proofErr w:type="spellStart"/>
-      <w:r>
-        <w:t>Int</w:t>
-      </w:r>
-      <w:proofErr w:type="spellEnd"/>
-      <w:r>
-        <w:t>, Required): The priority’s id (should be one of the available priorities for the project)</w:t>
-      </w:r>
-    </w:p>
-    <w:p>
-      <w:pPr>
-        <w:pStyle w:val="ac"/>
-        <w:numPr>
-          <w:ilvl w:val="1"/>
-          <w:numId w:val="9"/>
-        </w:numPr>
-      </w:pPr>
-      <w:r>
-        <w:t>List&lt;Label&gt; (Required): A list of labels for the issue</w:t>
-      </w:r>
-    </w:p>
-    <w:p>
-      <w:pPr>
-        <w:pStyle w:val="ac"/>
-        <w:numPr>
-          <w:ilvl w:val="0"/>
-          <w:numId w:val="9"/>
-        </w:numPr>
-        <w:rPr>
-          <w:b/>
-        </w:rPr>
-      </w:pPr>
-      <w:r>
-        <w:rPr>
-          <w:b/>
-        </w:rPr>
-        <w:t>Returns</w:t>
-      </w:r>
-      <w:r>
-        <w:t>: The newly created issue</w:t>
-      </w:r>
-    </w:p>
-    <w:p>
-      <w:pPr>
-        <w:pStyle w:val="5"/>
-      </w:pPr>
-      <w:r>
-        <w:t>[PUT] Issues/{id}</w:t>
-      </w:r>
-    </w:p>
-    <w:p>
-      <w:pPr>
-        <w:pStyle w:val="ac"/>
-        <w:numPr>
-          <w:ilvl w:val="0"/>
-          <w:numId w:val="9"/>
-        </w:numPr>
-      </w:pPr>
-      <w:r>
-        <w:rPr>
-          <w:b/>
-        </w:rPr>
-        <w:t>Purpose</w:t>
-      </w:r>
-      <w:r>
-        <w:t>:</w:t>
-      </w:r>
-      <w:r>
-        <w:t xml:space="preserve"> Edits an issue by an id </w:t>
-      </w:r>
-    </w:p>
-    <w:p>
-      <w:pPr>
-        <w:pStyle w:val="ac"/>
-        <w:numPr>
-          <w:ilvl w:val="0"/>
-          <w:numId w:val="9"/>
-        </w:numPr>
-      </w:pPr>
-      <w:r>
-        <w:rPr>
-          <w:b/>
-        </w:rPr>
-        <w:t>Security</w:t>
-      </w:r>
-      <w:r>
-        <w:t>:</w:t>
-      </w:r>
-      <w:r>
-        <w:t xml:space="preserve"> Admin, Project lead</w:t>
-      </w:r>
-    </w:p>
-    <w:p>
-      <w:pPr>
-        <w:pStyle w:val="ac"/>
-        <w:numPr>
-          <w:ilvl w:val="0"/>
-          <w:numId w:val="9"/>
-        </w:numPr>
-      </w:pPr>
-      <w:r>
-        <w:rPr>
-          <w:b/>
-        </w:rPr>
-        <w:t>Body parameters</w:t>
-      </w:r>
-      <w:r>
-        <w:t>:</w:t>
-      </w:r>
-      <w:r>
-        <w:t xml:space="preserve"> Same as [POST] Issues/, except for </w:t>
-      </w:r>
-      <w:proofErr w:type="spellStart"/>
-      <w:r>
-        <w:t>ProjectId</w:t>
-      </w:r>
-      <w:proofErr w:type="spellEnd"/>
-      <w:r>
-        <w:t xml:space="preserve"> which cannot be edited</w:t>
-      </w:r>
-    </w:p>
-    <w:p>
-      <w:pPr>
-        <w:pStyle w:val="ac"/>
-        <w:numPr>
-          <w:ilvl w:val="0"/>
-          <w:numId w:val="9"/>
-        </w:numPr>
-        <w:rPr>
-          <w:b/>
-        </w:rPr>
-      </w:pPr>
-      <w:r>
-        <w:rPr>
-          <w:b/>
-        </w:rPr>
-        <w:t>Returns</w:t>
-      </w:r>
-      <w:r>
-        <w:t>: The edited issue</w:t>
-      </w:r>
-    </w:p>
-    <w:p>
-      <w:pPr>
-        <w:pStyle w:val="5"/>
-      </w:pPr>
-      <w:r>
-        <w:t xml:space="preserve"> </w:t>
-      </w:r>
-      <w:r>
-        <w:t>[PUT] Issues</w:t>
-      </w:r>
-      <w:proofErr w:type="gramStart"/>
-      <w:r>
-        <w:t>/{</w:t>
-      </w:r>
-      <w:proofErr w:type="gramEnd"/>
-      <w:r>
-        <w:t>id}</w:t>
-      </w:r>
-      <w:r>
-        <w:t>/</w:t>
-      </w:r>
-      <w:proofErr w:type="spellStart"/>
-      <w:r>
-        <w:t>changestatus</w:t>
-      </w:r>
-      <w:r>
-        <w:t>?</w:t>
-      </w:r>
-      <w:r>
-        <w:t>statusid</w:t>
-      </w:r>
-      <w:proofErr w:type="spellEnd"/>
-      <w:r>
-        <w:t>={</w:t>
-      </w:r>
-      <w:proofErr w:type="spellStart"/>
-      <w:r>
-        <w:t>statusId</w:t>
-      </w:r>
-      <w:proofErr w:type="spellEnd"/>
-      <w:r>
-        <w:t>}</w:t>
-      </w:r>
-    </w:p>
-    <w:p>
-      <w:pPr>
-        <w:pStyle w:val="ac"/>
-        <w:numPr>
-          <w:ilvl w:val="0"/>
-          <w:numId w:val="9"/>
-        </w:numPr>
-      </w:pPr>
-      <w:r>
-        <w:rPr>
-          <w:b/>
-        </w:rPr>
-        <w:t>Purpose</w:t>
-      </w:r>
-      <w:r>
-        <w:t>:</w:t>
-      </w:r>
-      <w:r>
-        <w:t xml:space="preserve"> Edits an issue’s current status, only if it’s available in the status transition scheme (for example, you can’t change the status from ‘Open’ directly to ‘Stopped Progress’)</w:t>
-      </w:r>
-    </w:p>
-    <w:p>
-      <w:pPr>
-        <w:pStyle w:val="ac"/>
-        <w:numPr>
-          <w:ilvl w:val="0"/>
-          <w:numId w:val="9"/>
-        </w:numPr>
-      </w:pPr>
-      <w:r>
-        <w:rPr>
-          <w:b/>
-        </w:rPr>
-        <w:t>Security</w:t>
-      </w:r>
-      <w:r>
-        <w:t>:</w:t>
-      </w:r>
-      <w:r>
-        <w:t xml:space="preserve"> Admin, Issue assignee, Project lead</w:t>
-      </w:r>
-    </w:p>
-    <w:p>
-      <w:pPr>
-        <w:pStyle w:val="ac"/>
-        <w:numPr>
-          <w:ilvl w:val="0"/>
-          <w:numId w:val="9"/>
-        </w:numPr>
-      </w:pPr>
-      <w:proofErr w:type="spellStart"/>
-      <w:r>
-        <w:rPr>
-          <w:b/>
-        </w:rPr>
-        <w:t>Url</w:t>
-      </w:r>
-      <w:proofErr w:type="spellEnd"/>
-      <w:r>
-        <w:rPr>
-          <w:b/>
-        </w:rPr>
-        <w:t xml:space="preserve"> Parameters</w:t>
-      </w:r>
-      <w:r>
-        <w:t>:</w:t>
-      </w:r>
-      <w:r>
-        <w:t xml:space="preserve"> </w:t>
-      </w:r>
-    </w:p>
-    <w:p>
-      <w:pPr>
-        <w:pStyle w:val="ac"/>
-        <w:numPr>
-          <w:ilvl w:val="1"/>
-          <w:numId w:val="9"/>
-        </w:numPr>
-      </w:pPr>
-      <w:proofErr w:type="spellStart"/>
-      <w:r>
-        <w:t>statusid</w:t>
-      </w:r>
-      <w:proofErr w:type="spellEnd"/>
-      <w:r>
-        <w:t xml:space="preserve"> </w:t>
-      </w:r>
-      <w:r>
-        <w:t>(</w:t>
-      </w:r>
-      <w:proofErr w:type="spellStart"/>
-      <w:r>
-        <w:t>Int</w:t>
-      </w:r>
-      <w:proofErr w:type="spellEnd"/>
-      <w:r>
-        <w:t>, Required)</w:t>
-      </w:r>
-      <w:r>
-        <w:t xml:space="preserve">: the id of the new status </w:t>
-      </w:r>
-    </w:p>
-    <w:p>
-      <w:pPr>
-        <w:pStyle w:val="ac"/>
-        <w:numPr>
-          <w:ilvl w:val="0"/>
-          <w:numId w:val="9"/>
-        </w:numPr>
-        <w:rPr>
-          <w:b/>
-        </w:rPr>
-      </w:pPr>
-      <w:r>
-        <w:rPr>
-          <w:b/>
-        </w:rPr>
-        <w:t>Returns</w:t>
-      </w:r>
-      <w:r>
-        <w:t>: The new available statuses</w:t>
-      </w:r>
-    </w:p>
-    <w:p>
-      <w:pPr>
-        <w:pStyle w:val="5"/>
-      </w:pPr>
-      <w:r>
-        <w:lastRenderedPageBreak/>
-        <w:t>[</w:t>
-      </w:r>
-      <w:r>
-        <w:t>GET</w:t>
-      </w:r>
-      <w:r>
-        <w:t>] Issues/{id}</w:t>
-      </w:r>
-      <w:r>
-        <w:t>/comments</w:t>
-      </w:r>
-    </w:p>
-    <w:p>
-      <w:pPr>
-        <w:pStyle w:val="ac"/>
-        <w:numPr>
-          <w:ilvl w:val="0"/>
-          <w:numId w:val="9"/>
-        </w:numPr>
-      </w:pPr>
-      <w:r>
-        <w:rPr>
-          <w:b/>
-        </w:rPr>
-        <w:t>Purpose</w:t>
-      </w:r>
-      <w:r>
-        <w:t>: Gets all the issue’s comments by a specified id</w:t>
-      </w:r>
-    </w:p>
-    <w:p>
-      <w:pPr>
-        <w:pStyle w:val="ac"/>
-        <w:numPr>
-          <w:ilvl w:val="0"/>
-          <w:numId w:val="9"/>
-        </w:numPr>
-      </w:pPr>
-      <w:r>
-        <w:rPr>
-          <w:b/>
-        </w:rPr>
-        <w:t>Security</w:t>
-      </w:r>
-      <w:r>
-        <w:t>: Logged in</w:t>
-      </w:r>
-    </w:p>
-    <w:p>
-      <w:pPr>
-        <w:pStyle w:val="5"/>
-      </w:pPr>
-      <w:r>
-        <w:t xml:space="preserve"> [PUT] Issues/{id}</w:t>
-      </w:r>
-      <w:r>
-        <w:t>/comments</w:t>
-      </w:r>
-    </w:p>
-    <w:p>
-      <w:pPr>
-        <w:pStyle w:val="ac"/>
-        <w:numPr>
-          <w:ilvl w:val="0"/>
-          <w:numId w:val="9"/>
-        </w:numPr>
-      </w:pPr>
-      <w:r>
-        <w:rPr>
-          <w:b/>
-        </w:rPr>
-        <w:t>Purpose</w:t>
-      </w:r>
-      <w:r>
-        <w:t xml:space="preserve">: Adds a new comment to an issue specified by id </w:t>
-      </w:r>
-    </w:p>
-    <w:p>
-      <w:pPr>
-        <w:pStyle w:val="ac"/>
-        <w:numPr>
-          <w:ilvl w:val="0"/>
-          <w:numId w:val="9"/>
-        </w:numPr>
-      </w:pPr>
-      <w:r>
-        <w:rPr>
-          <w:b/>
-        </w:rPr>
-        <w:t>Security</w:t>
-      </w:r>
-      <w:r>
-        <w:t>: Logged in user who is either a project leader or has a assigned issue in this project</w:t>
-      </w:r>
-    </w:p>
-    <w:p>
-      <w:pPr>
-        <w:pStyle w:val="ac"/>
-        <w:numPr>
-          <w:ilvl w:val="0"/>
-          <w:numId w:val="9"/>
-        </w:numPr>
-      </w:pPr>
-      <w:r>
-        <w:rPr>
-          <w:b/>
-        </w:rPr>
-        <w:t>Body parameters</w:t>
-      </w:r>
-      <w:r>
-        <w:t>:</w:t>
-      </w:r>
-      <w:r>
-        <w:t xml:space="preserve"> </w:t>
-      </w:r>
-    </w:p>
-    <w:p>
-      <w:pPr>
-        <w:pStyle w:val="ac"/>
-        <w:numPr>
-          <w:ilvl w:val="1"/>
-          <w:numId w:val="9"/>
-        </w:numPr>
-      </w:pPr>
-      <w:r>
-        <w:t>Text (String, Required): The comment’s text</w:t>
-      </w:r>
-    </w:p>
-    <w:p>
-      <w:pPr>
-        <w:pStyle w:val="ac"/>
-        <w:numPr>
-          <w:ilvl w:val="0"/>
-          <w:numId w:val="9"/>
-        </w:numPr>
-        <w:rPr>
-          <w:b/>
-        </w:rPr>
-      </w:pPr>
-      <w:r>
-        <w:rPr>
-          <w:b/>
-        </w:rPr>
-        <w:t>Returns</w:t>
-      </w:r>
-      <w:r>
-        <w:t>: list of all the issue’s comments</w:t>
-      </w:r>
-    </w:p>
-    <w:p>
-      <w:pPr>
-        <w:pStyle w:val="4"/>
-      </w:pPr>
-      <w:r>
-        <w:t>Labels</w:t>
-      </w:r>
-    </w:p>
-    <w:p>
-      <w:pPr>
-        <w:pStyle w:val="5"/>
-      </w:pPr>
-      <w:r>
-        <w:t xml:space="preserve">[GET] </w:t>
-      </w:r>
-      <w:r>
-        <w:t>Labels/</w:t>
-      </w:r>
-      <w:proofErr w:type="gramStart"/>
-      <w:r>
-        <w:t>?filter</w:t>
-      </w:r>
-      <w:proofErr w:type="gramEnd"/>
-      <w:r>
-        <w:t>={filter}</w:t>
-      </w:r>
-    </w:p>
-    <w:p>
-      <w:pPr>
-        <w:pStyle w:val="ac"/>
-        <w:numPr>
-          <w:ilvl w:val="0"/>
-          <w:numId w:val="8"/>
-        </w:numPr>
-        <w:rPr>
-          <w:b/>
-        </w:rPr>
-      </w:pPr>
-      <w:r>
-        <w:rPr>
-          <w:b/>
-        </w:rPr>
-        <w:t>Purpose</w:t>
-      </w:r>
-      <w:r>
-        <w:t>: Gets all of the existing labels filtered</w:t>
-      </w:r>
-    </w:p>
-    <w:p>
-      <w:pPr>
-        <w:pStyle w:val="ac"/>
-        <w:numPr>
-          <w:ilvl w:val="0"/>
-          <w:numId w:val="8"/>
-        </w:numPr>
-        <w:rPr>
-          <w:b/>
-        </w:rPr>
-      </w:pPr>
-      <w:r>
-        <w:rPr>
-          <w:b/>
-        </w:rPr>
-        <w:t>Security</w:t>
-      </w:r>
-      <w:r>
-        <w:t>:</w:t>
-      </w:r>
-      <w:r>
-        <w:rPr>
-          <w:b/>
-        </w:rPr>
-        <w:t xml:space="preserve"> </w:t>
-      </w:r>
-      <w:r>
-        <w:t xml:space="preserve">Logged in </w:t>
-      </w:r>
-    </w:p>
-    <w:p>
-      <w:pPr>
-        <w:pStyle w:val="ac"/>
-        <w:numPr>
-          <w:ilvl w:val="0"/>
-          <w:numId w:val="8"/>
-        </w:numPr>
-        <w:rPr>
-          <w:b/>
-        </w:rPr>
-      </w:pPr>
-      <w:r>
-        <w:rPr>
-          <w:b/>
-        </w:rPr>
-        <w:t>Returns</w:t>
-      </w:r>
-      <w:r>
-        <w:t>: The labels with their id and name</w:t>
-      </w:r>
-    </w:p>
-    <w:p>
-      <w:pPr>
-        <w:pStyle w:val="ac"/>
-        <w:numPr>
-          <w:ilvl w:val="0"/>
-          <w:numId w:val="8"/>
-        </w:numPr>
-      </w:pPr>
-      <w:proofErr w:type="spellStart"/>
-      <w:r>
-        <w:rPr>
-          <w:b/>
-        </w:rPr>
-        <w:t>Url</w:t>
-      </w:r>
-      <w:proofErr w:type="spellEnd"/>
-      <w:r>
-        <w:rPr>
-          <w:b/>
-        </w:rPr>
-        <w:t xml:space="preserve"> Parameters</w:t>
-      </w:r>
-      <w:r>
-        <w:t>:</w:t>
-      </w:r>
-      <w:r>
-        <w:t xml:space="preserve"> </w:t>
-      </w:r>
-    </w:p>
-    <w:p>
-      <w:pPr>
-        <w:pStyle w:val="ac"/>
-        <w:numPr>
-          <w:ilvl w:val="1"/>
-          <w:numId w:val="8"/>
-        </w:numPr>
-      </w:pPr>
-      <w:r>
-        <w:t>filter</w:t>
-      </w:r>
-      <w:r>
-        <w:t xml:space="preserve"> (</w:t>
-      </w:r>
-      <w:r>
-        <w:t>String, Required): The starting substring for the searched labels (For example: “?filter=</w:t>
-      </w:r>
-      <w:proofErr w:type="spellStart"/>
-      <w:r>
-        <w:t>sof</w:t>
-      </w:r>
-      <w:proofErr w:type="spellEnd"/>
-      <w:r>
-        <w:t>” can return “</w:t>
-      </w:r>
-      <w:proofErr w:type="spellStart"/>
-      <w:r>
-        <w:t>Softuni</w:t>
-      </w:r>
-      <w:proofErr w:type="spellEnd"/>
-      <w:r>
-        <w:t>, software” and every existing label that starts with “</w:t>
-      </w:r>
-      <w:proofErr w:type="spellStart"/>
-      <w:r>
-        <w:t>sof</w:t>
-      </w:r>
-      <w:proofErr w:type="spellEnd"/>
-      <w:r>
-        <w:t>”)</w:t>
-      </w:r>
-    </w:p>
-    <w:p>
-      <w:pPr>
-        <w:pStyle w:val="4"/>
-      </w:pPr>
-      <w:r>
-        <w:t>Users</w:t>
-      </w:r>
-    </w:p>
-    <w:p>
-      <w:pPr>
-        <w:pStyle w:val="5"/>
-      </w:pPr>
-      <w:r>
-        <w:t xml:space="preserve">[POST] </w:t>
-      </w:r>
-      <w:proofErr w:type="spellStart"/>
-      <w:r>
-        <w:t>api</w:t>
-      </w:r>
-      <w:proofErr w:type="spellEnd"/>
-      <w:r>
-        <w:t>/</w:t>
-      </w:r>
-      <w:r>
-        <w:t>Account/Register</w:t>
-      </w:r>
-    </w:p>
-    <w:p>
-      <w:pPr>
-        <w:pStyle w:val="ac"/>
-        <w:numPr>
-          <w:ilvl w:val="0"/>
-          <w:numId w:val="9"/>
-        </w:numPr>
-      </w:pPr>
-      <w:r>
-        <w:rPr>
-          <w:b/>
-        </w:rPr>
-        <w:t>Purpose</w:t>
-      </w:r>
-      <w:r>
-        <w:t>: Registers a new, non-admin, user to the system</w:t>
-      </w:r>
-    </w:p>
-    <w:p>
-      <w:pPr>
-        <w:pStyle w:val="ac"/>
-        <w:numPr>
-          <w:ilvl w:val="0"/>
-          <w:numId w:val="9"/>
-        </w:numPr>
-      </w:pPr>
-      <w:r>
-        <w:rPr>
-          <w:b/>
-        </w:rPr>
-        <w:t>Security</w:t>
-      </w:r>
-      <w:r>
-        <w:t>: None</w:t>
-      </w:r>
-    </w:p>
-    <w:p>
-      <w:pPr>
-        <w:pStyle w:val="ac"/>
-        <w:numPr>
-          <w:ilvl w:val="0"/>
-          <w:numId w:val="9"/>
-        </w:numPr>
-      </w:pPr>
-      <w:r>
-        <w:rPr>
-          <w:b/>
-        </w:rPr>
-        <w:t>Body parameters</w:t>
-      </w:r>
-      <w:r>
-        <w:t>:</w:t>
-      </w:r>
-    </w:p>
-    <w:p>
-      <w:pPr>
-        <w:pStyle w:val="ac"/>
-        <w:numPr>
-          <w:ilvl w:val="1"/>
-          <w:numId w:val="9"/>
-        </w:numPr>
-      </w:pPr>
-      <w:r>
-        <w:t>Email (String, Required): The email for the newly registered user</w:t>
-      </w:r>
-    </w:p>
-    <w:p>
-      <w:pPr>
-        <w:pStyle w:val="ac"/>
-        <w:numPr>
-          <w:ilvl w:val="1"/>
-          <w:numId w:val="9"/>
-        </w:numPr>
-      </w:pPr>
-      <w:r>
-        <w:t>Password (String, Required): Password</w:t>
-      </w:r>
-    </w:p>
-    <w:p>
-      <w:pPr>
-        <w:pStyle w:val="ac"/>
-        <w:numPr>
-          <w:ilvl w:val="1"/>
-          <w:numId w:val="9"/>
-        </w:numPr>
-      </w:pPr>
-      <w:proofErr w:type="spellStart"/>
-      <w:r>
-        <w:t>ConfirmPassword</w:t>
-      </w:r>
-      <w:proofErr w:type="spellEnd"/>
-      <w:r>
-        <w:t>: The same password for confirmation</w:t>
-      </w:r>
-    </w:p>
-    <w:p>
-      <w:pPr>
-        <w:pStyle w:val="ac"/>
-        <w:numPr>
-          <w:ilvl w:val="0"/>
-          <w:numId w:val="9"/>
-        </w:numPr>
-        <w:rPr>
-          <w:b/>
-        </w:rPr>
-      </w:pPr>
-      <w:r>
-        <w:rPr>
-          <w:b/>
-        </w:rPr>
-        <w:t>Returns</w:t>
-      </w:r>
-      <w:r>
-        <w:t>: Status code 200 on success</w:t>
-      </w:r>
-    </w:p>
-    <w:p>
-      <w:pPr>
-        <w:pStyle w:val="5"/>
-      </w:pPr>
-      <w:r>
-        <w:t xml:space="preserve">[POST] </w:t>
-      </w:r>
-      <w:proofErr w:type="spellStart"/>
-      <w:r>
-        <w:t>api</w:t>
-      </w:r>
-      <w:proofErr w:type="spellEnd"/>
-      <w:r>
-        <w:t>/</w:t>
-      </w:r>
-      <w:r>
-        <w:t>Token</w:t>
-      </w:r>
-    </w:p>
-    <w:p>
-      <w:pPr>
-        <w:pStyle w:val="ac"/>
-        <w:numPr>
-          <w:ilvl w:val="0"/>
-          <w:numId w:val="9"/>
-        </w:numPr>
-      </w:pPr>
-      <w:r>
-        <w:rPr>
-          <w:b/>
-        </w:rPr>
-        <w:t>Purpose</w:t>
-      </w:r>
-      <w:r>
-        <w:t>: Gets an authentication token from the system to later authenticate the user (client) with the requests he makes</w:t>
-      </w:r>
-    </w:p>
-    <w:p>
-      <w:pPr>
-        <w:pStyle w:val="ac"/>
-        <w:numPr>
-          <w:ilvl w:val="0"/>
-          <w:numId w:val="9"/>
-        </w:numPr>
-      </w:pPr>
-      <w:r>
-        <w:rPr>
-          <w:b/>
-        </w:rPr>
-        <w:t>Security</w:t>
-      </w:r>
-      <w:r>
-        <w:t>: None</w:t>
-      </w:r>
-    </w:p>
-    <w:p>
-      <w:pPr>
-        <w:pStyle w:val="ac"/>
-        <w:numPr>
-          <w:ilvl w:val="0"/>
-          <w:numId w:val="9"/>
-        </w:numPr>
-      </w:pPr>
-      <w:r>
-        <w:rPr>
-          <w:b/>
-        </w:rPr>
-        <w:t>Body parameters</w:t>
-      </w:r>
-      <w:r>
-        <w:t>:</w:t>
-      </w:r>
     </w:p>
     <w:p>
       <w:pPr>
@@ -5921,11 +5909,15 @@
         </w:numPr>
         <w:spacing w:before="120" w:after="120" w:line="240" w:lineRule="auto"/>
         <w:jc w:val="both"/>
+        <w:rPr>
+          <w:highlight w:val="green"/>
+        </w:rPr>
       </w:pPr>
       <w:r>
         <w:rPr>
           <w:b/>
           <w:bCs/>
+          <w:highlight w:val="green"/>
         </w:rPr>
         <w:t>Change User Password</w:t>
       </w:r>
@@ -5944,21 +5936,27 @@
           <w:rFonts w:asciiTheme="minorHAnsi" w:hAnsiTheme="minorHAnsi" w:cstheme="minorBidi"/>
           <w:b w:val="0"/>
           <w:noProof w:val="0"/>
+          <w:highlight w:val="green"/>
           <w:lang w:val="en-US"/>
         </w:rPr>
       </w:pPr>
       <w:r>
+        <w:rPr>
+          <w:highlight w:val="green"/>
+        </w:rPr>
         <w:t xml:space="preserve">Route: </w:t>
       </w:r>
       <w:r>
         <w:rPr>
           <w:rStyle w:val="CodeChar"/>
+          <w:highlight w:val="green"/>
         </w:rPr>
         <w:t>#/</w:t>
       </w:r>
       <w:r>
         <w:rPr>
           <w:rStyle w:val="CodeChar"/>
+          <w:highlight w:val="green"/>
           <w:lang w:val="en-US"/>
         </w:rPr>
         <w:t>profile</w:t>
@@ -5966,6 +5964,7 @@
       <w:r>
         <w:rPr>
           <w:rStyle w:val="CodeChar"/>
+          <w:highlight w:val="green"/>
           <w:lang w:val="en-US"/>
         </w:rPr>
         <w:t>/password</w:t>
@@ -5979,54 +5978,73 @@
         </w:numPr>
         <w:spacing w:before="120" w:after="120" w:line="240" w:lineRule="auto"/>
         <w:jc w:val="both"/>
-      </w:pPr>
-      <w:r>
+        <w:rPr>
+          <w:highlight w:val="green"/>
+        </w:rPr>
+      </w:pPr>
+      <w:r>
+        <w:rPr>
+          <w:highlight w:val="green"/>
+        </w:rPr>
         <w:t xml:space="preserve">Users should be able to </w:t>
       </w:r>
       <w:r>
         <w:rPr>
           <w:b/>
+          <w:highlight w:val="green"/>
         </w:rPr>
         <w:t>change their password</w:t>
       </w:r>
       <w:r>
+        <w:rPr>
+          <w:highlight w:val="green"/>
+        </w:rPr>
         <w:t xml:space="preserve"> from form (contains </w:t>
       </w:r>
       <w:r>
         <w:rPr>
           <w:b/>
+          <w:highlight w:val="green"/>
         </w:rPr>
         <w:t>old password</w:t>
       </w:r>
       <w:r>
+        <w:rPr>
+          <w:highlight w:val="green"/>
+        </w:rPr>
         <w:t xml:space="preserve">, </w:t>
       </w:r>
       <w:r>
         <w:rPr>
           <w:b/>
+          <w:highlight w:val="green"/>
         </w:rPr>
         <w:t>new password</w:t>
       </w:r>
       <w:r>
+        <w:rPr>
+          <w:highlight w:val="green"/>
+        </w:rPr>
         <w:t xml:space="preserve"> and </w:t>
       </w:r>
       <w:r>
         <w:rPr>
           <w:b/>
+          <w:highlight w:val="green"/>
         </w:rPr>
         <w:t>confirm new password</w:t>
       </w:r>
       <w:r>
+        <w:rPr>
+          <w:highlight w:val="green"/>
+        </w:rPr>
         <w:t>)</w:t>
       </w:r>
       <w:r>
-        <w:t>.</w:t>
-      </w:r>
-      <w:r>
-        <w:t xml:space="preserve"> </w:t>
-      </w:r>
-      <w:r>
-        <w:t>Show notification for success or error message.</w:t>
+        <w:rPr>
+          <w:highlight w:val="green"/>
+        </w:rPr>
+        <w:t>. Show notification for success or error message.</w:t>
       </w:r>
     </w:p>
     <w:p>
@@ -6247,22 +6265,28 @@
         </w:numPr>
         <w:spacing w:before="120" w:after="120" w:line="240" w:lineRule="auto"/>
         <w:jc w:val="both"/>
-      </w:pPr>
-      <w:r>
-        <w:rPr>
-          <w:b/>
+        <w:rPr>
+          <w:highlight w:val="green"/>
+        </w:rPr>
+      </w:pPr>
+      <w:r>
+        <w:rPr>
+          <w:b/>
+          <w:highlight w:val="green"/>
         </w:rPr>
         <w:t xml:space="preserve">Guest </w:t>
       </w:r>
       <w:r>
         <w:rPr>
           <w:b/>
+          <w:highlight w:val="green"/>
         </w:rPr>
         <w:t xml:space="preserve">Authorization </w:t>
       </w:r>
       <w:r>
         <w:rPr>
           <w:b/>
+          <w:highlight w:val="green"/>
         </w:rPr>
         <w:t>Checks</w:t>
       </w:r>
@@ -6275,14 +6299,26 @@
         </w:numPr>
         <w:spacing w:before="120" w:after="120" w:line="240" w:lineRule="auto"/>
         <w:jc w:val="both"/>
-      </w:pPr>
-      <w:r>
+        <w:rPr>
+          <w:highlight w:val="green"/>
+        </w:rPr>
+      </w:pPr>
+      <w:r>
+        <w:rPr>
+          <w:highlight w:val="green"/>
+        </w:rPr>
         <w:t>A</w:t>
       </w:r>
       <w:r>
+        <w:rPr>
+          <w:highlight w:val="green"/>
+        </w:rPr>
         <w:t xml:space="preserve">nonymous site visitors (without login) should </w:t>
       </w:r>
       <w:r>
+        <w:rPr>
+          <w:highlight w:val="green"/>
+        </w:rPr>
         <w:t>be able to access only Login and Register screens.</w:t>
       </w:r>
     </w:p>
@@ -6294,26 +6330,50 @@
         </w:numPr>
         <w:spacing w:before="120" w:after="120" w:line="240" w:lineRule="auto"/>
         <w:jc w:val="both"/>
-      </w:pPr>
-      <w:r>
+        <w:rPr>
+          <w:highlight w:val="green"/>
+        </w:rPr>
+      </w:pPr>
+      <w:r>
+        <w:rPr>
+          <w:highlight w:val="green"/>
+        </w:rPr>
         <w:t xml:space="preserve">An attempt </w:t>
       </w:r>
       <w:r>
+        <w:rPr>
+          <w:highlight w:val="green"/>
+        </w:rPr>
         <w:t>to</w:t>
       </w:r>
       <w:r>
+        <w:rPr>
+          <w:highlight w:val="green"/>
+        </w:rPr>
         <w:t xml:space="preserve"> access </w:t>
       </w:r>
       <w:r>
+        <w:rPr>
+          <w:highlight w:val="green"/>
+        </w:rPr>
         <w:t xml:space="preserve">anonymously </w:t>
       </w:r>
       <w:r>
+        <w:rPr>
+          <w:highlight w:val="green"/>
+        </w:rPr>
         <w:t xml:space="preserve">these screens should redirect the user to the </w:t>
       </w:r>
       <w:r>
+        <w:rPr>
+          <w:highlight w:val="green"/>
+        </w:rPr>
         <w:t>Home</w:t>
       </w:r>
       <w:r>
+        <w:rPr>
+          <w:highlight w:val="green"/>
+        </w:rPr>
         <w:t xml:space="preserve"> screen.</w:t>
       </w:r>
     </w:p>
@@ -6326,10 +6386,14 @@
       <w:r>
         <w:rPr>
           <w:noProof/>
+          <w:highlight w:val="green"/>
         </w:rPr>
         <w:t>10</w:t>
       </w:r>
       <w:r>
+        <w:rPr>
+          <w:highlight w:val="green"/>
+        </w:rPr>
         <w:t xml:space="preserve"> score</w:t>
       </w:r>
     </w:p>
@@ -7472,7 +7536,7 @@
             </wp:anchor>
           </w:drawing>
         </mc:Choice>
-        <mc:Fallback xmlns:mo="http://schemas.microsoft.com/office/mac/office/2008/main" xmlns:mv="urn:schemas-microsoft-com:mac:vml">
+        <mc:Fallback xmlns:mv="urn:schemas-microsoft-com:mac:vml" xmlns:mo="http://schemas.microsoft.com/office/mac/office/2008/main">
           <w:pict>
             <v:shapetype id="_x0000_t202" coordsize="21600,21600" o:spt="202" path="m0,0l0,21600,21600,21600,21600,0xe">
               <v:stroke joinstyle="miter"/>
@@ -7598,7 +7662,7 @@
                               <w:sz w:val="18"/>
                               <w:szCs w:val="18"/>
                             </w:rPr>
-                            <w:t>3</w:t>
+                            <w:t>5</w:t>
                           </w:r>
                           <w:r>
                             <w:rPr>
@@ -7723,7 +7787,7 @@
                         <w:sz w:val="18"/>
                         <w:szCs w:val="18"/>
                       </w:rPr>
-                      <w:t>3</w:t>
+                      <w:t>5</w:t>
                     </w:r>
                     <w:r>
                       <w:rPr>
@@ -8438,7 +8502,7 @@
             </wp:anchor>
           </w:drawing>
         </mc:Choice>
-        <mc:Fallback xmlns:mo="http://schemas.microsoft.com/office/mac/office/2008/main" xmlns:mv="urn:schemas-microsoft-com:mac:vml">
+        <mc:Fallback xmlns:mv="urn:schemas-microsoft-com:mac:vml" xmlns:mo="http://schemas.microsoft.com/office/mac/office/2008/main">
           <w:pict>
             <v:shape id="Text Box 17" o:spid="_x0000_s1028" type="#_x0000_t202" style="position:absolute;margin-left:124.2pt;margin-top:13.9pt;width:396.3pt;height:40.45pt;z-index:251659264;visibility:visible;mso-wrap-style:square;mso-width-percent:0;mso-height-percent:0;mso-wrap-distance-left:9pt;mso-wrap-distance-top:3.6pt;mso-wrap-distance-right:9pt;mso-wrap-distance-bottom:3.6pt;mso-position-horizontal:absolute;mso-position-horizontal-relative:text;mso-position-vertical:absolute;mso-position-vertical-relative:text;mso-width-percent:0;mso-height-percent:0;mso-width-relative:margin;mso-height-relative:margin;v-text-anchor:top" o:gfxdata="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" filled="f" stroked="f">
               <v:textbox inset=".5mm,1.2mm,.5mm,.5mm">
@@ -9095,7 +9159,7 @@
             </wp:anchor>
           </w:drawing>
         </mc:Choice>
-        <mc:Fallback xmlns:mo="http://schemas.microsoft.com/office/mac/office/2008/main" xmlns:mv="urn:schemas-microsoft-com:mac:vml" xmlns:cx="http://schemas.microsoft.com/office/drawing/2014/chartex" xmlns:cx1="http://schemas.microsoft.com/office/drawing/2015/9/8/chartex" xmlns:cx2="http://schemas.microsoft.com/office/drawing/2015/10/21/chartex" xmlns:w15="http://schemas.microsoft.com/office/word/2012/wordml" xmlns:w16se="http://schemas.microsoft.com/office/word/2015/wordml/symex">
+        <mc:Fallback xmlns:w16se="http://schemas.microsoft.com/office/word/2015/wordml/symex" xmlns:w15="http://schemas.microsoft.com/office/word/2012/wordml" xmlns:cx2="http://schemas.microsoft.com/office/drawing/2015/10/21/chartex" xmlns:cx1="http://schemas.microsoft.com/office/drawing/2015/9/8/chartex" xmlns:cx="http://schemas.microsoft.com/office/drawing/2014/chartex" xmlns:mv="urn:schemas-microsoft-com:mac:vml" xmlns:mo="http://schemas.microsoft.com/office/mac/office/2008/main">
           <w:pict>
             <v:line w14:anchorId="0BDCBE29" id="Straight Connector 1" o:spid="_x0000_s1026" style="position:absolute;flip:y;z-index:251662336;visibility:visible;mso-wrap-style:square;mso-width-percent:0;mso-height-percent:0;mso-wrap-distance-left:9pt;mso-wrap-distance-top:0;mso-wrap-distance-right:9pt;mso-wrap-distance-bottom:0;mso-position-horizontal:absolute;mso-position-horizontal-relative:text;mso-position-vertical:absolute;mso-position-vertical-relative:text;mso-width-percent:0;mso-height-percent:0;mso-width-relative:margin;mso-height-relative:margin" from="-.35pt,11.2pt" to="520.45pt,11.2pt" o:gfxdata="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" strokecolor="#f37123" strokeweight="1pt">
               <v:stroke endcap="round"/>
@@ -9231,7 +9295,7 @@
             </wp:anchor>
           </w:drawing>
         </mc:Choice>
-        <mc:Fallback xmlns:mo="http://schemas.microsoft.com/office/mac/office/2008/main" xmlns:mv="urn:schemas-microsoft-com:mac:vml">
+        <mc:Fallback xmlns:mv="urn:schemas-microsoft-com:mac:vml" xmlns:mo="http://schemas.microsoft.com/office/mac/office/2008/main">
           <w:pict>
             <v:shape id="Text Box 4" o:spid="_x0000_s1029" type="#_x0000_t202" style="position:absolute;margin-left:1pt;margin-top:13.75pt;width:123.1pt;height:40.45pt;z-index:251661312;visibility:visible;mso-wrap-style:square;mso-width-percent:0;mso-height-percent:0;mso-wrap-distance-left:9pt;mso-wrap-distance-top:3.6pt;mso-wrap-distance-right:9pt;mso-wrap-distance-bottom:3.6pt;mso-position-horizontal:absolute;mso-position-horizontal-relative:text;mso-position-vertical:absolute;mso-position-vertical-relative:text;mso-width-percent:0;mso-height-percent:0;mso-width-relative:margin;mso-height-relative:margin;v-text-anchor:top" o:gfxdata="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" filled="f" stroked="f">
               <v:textbox inset=".5mm,.5mm,.5mm,.5mm">
@@ -11866,7 +11930,7 @@
 </file>
 
 <file path=customXml/itemProps1.xml><?xml version="1.0" encoding="utf-8"?>
-<ds:datastoreItem xmlns:ds="http://schemas.openxmlformats.org/officeDocument/2006/customXml" ds:itemID="{AB15665B-88A2-4FC1-9A8B-C1442D578184}">
+<ds:datastoreItem xmlns:ds="http://schemas.openxmlformats.org/officeDocument/2006/customXml" ds:itemID="{85253FEB-67CB-411E-B509-072B7F1799CB}">
   <ds:schemaRefs>
     <ds:schemaRef ds:uri="http://schemas.openxmlformats.org/officeDocument/2006/bibliography"/>
   </ds:schemaRefs>

</xml_diff>

<commit_message>
Added assigned projects in the dashboard view
</commit_message>
<xml_diff>
--- a/05.JavaScript Frameworks (Angular JS)/Personal Project/Angular-Project-March-2016/Issue-Tracking-System-Project-AngularJS.docx
+++ b/05.JavaScript Frameworks (Angular JS)/Personal Project/Angular-Project-March-2016/Issue-Tracking-System-Project-AngularJS.docx
@@ -990,51 +990,41 @@
           <w:rPr>
             <w:rStyle w:val="a9"/>
           </w:rPr>
-          <w:t>http://softuni-issue-track</w:t>
+          <w:t>http://softuni-issue-tracker.azurewebsites.net</w:t>
+        </w:r>
+      </w:hyperlink>
+    </w:p>
+    <w:p>
+      <w:pPr>
+        <w:pStyle w:val="ac"/>
+        <w:numPr>
+          <w:ilvl w:val="0"/>
+          <w:numId w:val="2"/>
+        </w:numPr>
+      </w:pPr>
+      <w:r>
+        <w:t xml:space="preserve">Services help page (online documentation): </w:t>
+      </w:r>
+      <w:hyperlink r:id="rId11" w:history="1">
+        <w:r>
+          <w:rPr>
+            <w:rStyle w:val="a9"/>
+          </w:rPr>
+          <w:t>http://softuni-issue-tracker.azurewebs</w:t>
+        </w:r>
+        <w:bookmarkStart w:id="0" w:name="_GoBack"/>
+        <w:bookmarkEnd w:id="0"/>
+        <w:r>
+          <w:rPr>
+            <w:rStyle w:val="a9"/>
+          </w:rPr>
+          <w:t>i</w:t>
         </w:r>
         <w:r>
           <w:rPr>
             <w:rStyle w:val="a9"/>
           </w:rPr>
-          <w:t>e</w:t>
-        </w:r>
-        <w:r>
-          <w:rPr>
-            <w:rStyle w:val="a9"/>
-          </w:rPr>
-          <w:t>r.azurewebsites.net</w:t>
-        </w:r>
-      </w:hyperlink>
-    </w:p>
-    <w:p>
-      <w:pPr>
-        <w:pStyle w:val="ac"/>
-        <w:numPr>
-          <w:ilvl w:val="0"/>
-          <w:numId w:val="2"/>
-        </w:numPr>
-      </w:pPr>
-      <w:r>
-        <w:t xml:space="preserve">Services help page (online documentation): </w:t>
-      </w:r>
-      <w:hyperlink r:id="rId11" w:history="1">
-        <w:r>
-          <w:rPr>
-            <w:rStyle w:val="a9"/>
-          </w:rPr>
-          <w:t>http://softuni-issue-tracker.a</w:t>
-        </w:r>
-        <w:r>
-          <w:rPr>
-            <w:rStyle w:val="a9"/>
-          </w:rPr>
-          <w:t>z</w:t>
-        </w:r>
-        <w:r>
-          <w:rPr>
-            <w:rStyle w:val="a9"/>
-          </w:rPr>
-          <w:t>urewebsites.net/help</w:t>
+          <w:t>tes.net/help</w:t>
         </w:r>
       </w:hyperlink>
       <w:r>
@@ -3755,8 +3745,6 @@
       <w:r>
         <w:t>:</w:t>
       </w:r>
-      <w:bookmarkStart w:id="0" w:name="_GoBack"/>
-      <w:bookmarkEnd w:id="0"/>
     </w:p>
     <w:p>
       <w:pPr>
@@ -4876,12 +4864,14 @@
         <w:rPr>
           <w:sz w:val="24"/>
           <w:szCs w:val="24"/>
+          <w:highlight w:val="green"/>
         </w:rPr>
       </w:pPr>
       <w:r>
         <w:rPr>
           <w:sz w:val="24"/>
           <w:szCs w:val="24"/>
+          <w:highlight w:val="green"/>
         </w:rPr>
         <w:t>10</w:t>
       </w:r>
@@ -4889,6 +4879,7 @@
         <w:rPr>
           <w:sz w:val="24"/>
           <w:szCs w:val="24"/>
+          <w:highlight w:val="green"/>
         </w:rPr>
         <w:t xml:space="preserve"> score</w:t>
       </w:r>
@@ -4901,11 +4892,15 @@
         </w:numPr>
         <w:spacing w:before="120" w:after="120" w:line="240" w:lineRule="auto"/>
         <w:jc w:val="both"/>
+        <w:rPr>
+          <w:highlight w:val="green"/>
+        </w:rPr>
       </w:pPr>
       <w:r>
         <w:rPr>
           <w:b/>
           <w:bCs/>
+          <w:highlight w:val="green"/>
         </w:rPr>
         <w:t>Project P</w:t>
       </w:r>
@@ -4913,6 +4908,7 @@
         <w:rPr>
           <w:b/>
           <w:bCs/>
+          <w:highlight w:val="green"/>
         </w:rPr>
         <w:t>age</w:t>
       </w:r>
@@ -4931,23 +4927,22 @@
           <w:rFonts w:asciiTheme="minorHAnsi" w:hAnsiTheme="minorHAnsi" w:cstheme="minorBidi"/>
           <w:b w:val="0"/>
           <w:noProof w:val="0"/>
+          <w:highlight w:val="green"/>
           <w:lang w:val="en-US"/>
         </w:rPr>
       </w:pPr>
       <w:r>
+        <w:rPr>
+          <w:highlight w:val="green"/>
+        </w:rPr>
         <w:t xml:space="preserve">Route: </w:t>
       </w:r>
       <w:r>
         <w:rPr>
           <w:rStyle w:val="CodeChar"/>
-        </w:rPr>
-        <w:t>#/</w:t>
-      </w:r>
-      <w:r>
-        <w:rPr>
-          <w:rStyle w:val="CodeChar"/>
-        </w:rPr>
-        <w:t>projects/:id</w:t>
+          <w:highlight w:val="green"/>
+        </w:rPr>
+        <w:t>#/projects/:id</w:t>
       </w:r>
     </w:p>
     <w:p>
@@ -4958,14 +4953,26 @@
         </w:numPr>
         <w:spacing w:before="120" w:after="120" w:line="240" w:lineRule="auto"/>
         <w:jc w:val="both"/>
-      </w:pPr>
-      <w:r>
+        <w:rPr>
+          <w:highlight w:val="green"/>
+        </w:rPr>
+      </w:pPr>
+      <w:r>
+        <w:rPr>
+          <w:highlight w:val="green"/>
+        </w:rPr>
         <w:t xml:space="preserve">Includes all the project info and all of </w:t>
       </w:r>
       <w:r>
+        <w:rPr>
+          <w:highlight w:val="green"/>
+        </w:rPr>
         <w:t>its</w:t>
       </w:r>
       <w:r>
+        <w:rPr>
+          <w:highlight w:val="green"/>
+        </w:rPr>
         <w:t xml:space="preserve"> issues. If the user is the project’s leader he can add new issues.</w:t>
       </w:r>
     </w:p>
@@ -6717,11 +6724,15 @@
         </w:numPr>
         <w:spacing w:before="120" w:after="120" w:line="240" w:lineRule="auto"/>
         <w:jc w:val="both"/>
+        <w:rPr>
+          <w:highlight w:val="green"/>
+        </w:rPr>
       </w:pPr>
       <w:r>
         <w:rPr>
           <w:b/>
           <w:bCs/>
+          <w:highlight w:val="green"/>
         </w:rPr>
         <w:lastRenderedPageBreak/>
         <w:t>User Dashboard</w:t>
@@ -6741,15 +6752,20 @@
           <w:rFonts w:asciiTheme="minorHAnsi" w:hAnsiTheme="minorHAnsi" w:cstheme="minorBidi"/>
           <w:b w:val="0"/>
           <w:noProof w:val="0"/>
+          <w:highlight w:val="green"/>
           <w:lang w:val="en-US"/>
         </w:rPr>
       </w:pPr>
       <w:r>
+        <w:rPr>
+          <w:highlight w:val="green"/>
+        </w:rPr>
         <w:t xml:space="preserve">Route: </w:t>
       </w:r>
       <w:r>
         <w:rPr>
           <w:rStyle w:val="CodeChar"/>
+          <w:highlight w:val="green"/>
         </w:rPr>
         <w:t>#/</w:t>
       </w:r>
@@ -6762,8 +6778,14 @@
         </w:numPr>
         <w:spacing w:before="120" w:after="120" w:line="240" w:lineRule="auto"/>
         <w:jc w:val="both"/>
-      </w:pPr>
-      <w:r>
+        <w:rPr>
+          <w:highlight w:val="green"/>
+        </w:rPr>
+      </w:pPr>
+      <w:r>
+        <w:rPr>
+          <w:highlight w:val="green"/>
+        </w:rPr>
         <w:t>Same as the normal user’s dashboard. Includes two buttons for adding a new project and listing all projects.</w:t>
       </w:r>
     </w:p>
@@ -6800,11 +6822,15 @@
         </w:numPr>
         <w:spacing w:before="120" w:after="120" w:line="240" w:lineRule="auto"/>
         <w:jc w:val="both"/>
+        <w:rPr>
+          <w:highlight w:val="green"/>
+        </w:rPr>
       </w:pPr>
       <w:r>
         <w:rPr>
           <w:b/>
           <w:bCs/>
+          <w:highlight w:val="green"/>
         </w:rPr>
         <w:t>Projects</w:t>
       </w:r>
@@ -6823,23 +6849,22 @@
           <w:rFonts w:asciiTheme="minorHAnsi" w:hAnsiTheme="minorHAnsi" w:cstheme="minorBidi"/>
           <w:b w:val="0"/>
           <w:noProof w:val="0"/>
+          <w:highlight w:val="green"/>
           <w:lang w:val="en-US"/>
         </w:rPr>
       </w:pPr>
       <w:r>
+        <w:rPr>
+          <w:highlight w:val="green"/>
+        </w:rPr>
         <w:t xml:space="preserve">Route: </w:t>
       </w:r>
       <w:r>
         <w:rPr>
           <w:rStyle w:val="CodeChar"/>
-        </w:rPr>
-        <w:t>#/</w:t>
-      </w:r>
-      <w:r>
-        <w:rPr>
-          <w:rStyle w:val="CodeChar"/>
-        </w:rPr>
-        <w:t>projects</w:t>
+          <w:highlight w:val="green"/>
+        </w:rPr>
+        <w:t>#/projects</w:t>
       </w:r>
     </w:p>
     <w:p>
@@ -6849,8 +6874,14 @@
           <w:ilvl w:val="1"/>
           <w:numId w:val="3"/>
         </w:numPr>
-      </w:pPr>
-      <w:r>
+        <w:rPr>
+          <w:highlight w:val="green"/>
+        </w:rPr>
+      </w:pPr>
+      <w:r>
+        <w:rPr>
+          <w:highlight w:val="green"/>
+        </w:rPr>
         <w:t>Lists all projects</w:t>
       </w:r>
     </w:p>
@@ -6866,10 +6897,14 @@
           <w:rFonts w:asciiTheme="minorHAnsi" w:hAnsiTheme="minorHAnsi" w:cstheme="minorBidi"/>
           <w:b w:val="0"/>
           <w:noProof w:val="0"/>
+          <w:highlight w:val="red"/>
           <w:lang w:val="en-US"/>
         </w:rPr>
       </w:pPr>
       <w:r>
+        <w:rPr>
+          <w:highlight w:val="red"/>
+        </w:rPr>
         <w:t>Each project has the ability to be edited and an issue to be added to it.</w:t>
       </w:r>
     </w:p>
@@ -7536,7 +7571,7 @@
             </wp:anchor>
           </w:drawing>
         </mc:Choice>
-        <mc:Fallback xmlns:mv="urn:schemas-microsoft-com:mac:vml" xmlns:mo="http://schemas.microsoft.com/office/mac/office/2008/main">
+        <mc:Fallback xmlns:mo="http://schemas.microsoft.com/office/mac/office/2008/main" xmlns:mv="urn:schemas-microsoft-com:mac:vml">
           <w:pict>
             <v:shapetype id="_x0000_t202" coordsize="21600,21600" o:spt="202" path="m0,0l0,21600,21600,21600,21600,0xe">
               <v:stroke joinstyle="miter"/>
@@ -8502,7 +8537,7 @@
             </wp:anchor>
           </w:drawing>
         </mc:Choice>
-        <mc:Fallback xmlns:mv="urn:schemas-microsoft-com:mac:vml" xmlns:mo="http://schemas.microsoft.com/office/mac/office/2008/main">
+        <mc:Fallback xmlns:mo="http://schemas.microsoft.com/office/mac/office/2008/main" xmlns:mv="urn:schemas-microsoft-com:mac:vml">
           <w:pict>
             <v:shape id="Text Box 17" o:spid="_x0000_s1028" type="#_x0000_t202" style="position:absolute;margin-left:124.2pt;margin-top:13.9pt;width:396.3pt;height:40.45pt;z-index:251659264;visibility:visible;mso-wrap-style:square;mso-width-percent:0;mso-height-percent:0;mso-wrap-distance-left:9pt;mso-wrap-distance-top:3.6pt;mso-wrap-distance-right:9pt;mso-wrap-distance-bottom:3.6pt;mso-position-horizontal:absolute;mso-position-horizontal-relative:text;mso-position-vertical:absolute;mso-position-vertical-relative:text;mso-width-percent:0;mso-height-percent:0;mso-width-relative:margin;mso-height-relative:margin;v-text-anchor:top" o:gfxdata="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" filled="f" stroked="f">
               <v:textbox inset=".5mm,1.2mm,.5mm,.5mm">
@@ -9159,7 +9194,7 @@
             </wp:anchor>
           </w:drawing>
         </mc:Choice>
-        <mc:Fallback xmlns:w16se="http://schemas.microsoft.com/office/word/2015/wordml/symex" xmlns:w15="http://schemas.microsoft.com/office/word/2012/wordml" xmlns:cx2="http://schemas.microsoft.com/office/drawing/2015/10/21/chartex" xmlns:cx1="http://schemas.microsoft.com/office/drawing/2015/9/8/chartex" xmlns:cx="http://schemas.microsoft.com/office/drawing/2014/chartex" xmlns:mv="urn:schemas-microsoft-com:mac:vml" xmlns:mo="http://schemas.microsoft.com/office/mac/office/2008/main">
+        <mc:Fallback xmlns:mo="http://schemas.microsoft.com/office/mac/office/2008/main" xmlns:mv="urn:schemas-microsoft-com:mac:vml" xmlns:cx="http://schemas.microsoft.com/office/drawing/2014/chartex" xmlns:cx1="http://schemas.microsoft.com/office/drawing/2015/9/8/chartex" xmlns:cx2="http://schemas.microsoft.com/office/drawing/2015/10/21/chartex" xmlns:w15="http://schemas.microsoft.com/office/word/2012/wordml" xmlns:w16se="http://schemas.microsoft.com/office/word/2015/wordml/symex">
           <w:pict>
             <v:line w14:anchorId="0BDCBE29" id="Straight Connector 1" o:spid="_x0000_s1026" style="position:absolute;flip:y;z-index:251662336;visibility:visible;mso-wrap-style:square;mso-width-percent:0;mso-height-percent:0;mso-wrap-distance-left:9pt;mso-wrap-distance-top:0;mso-wrap-distance-right:9pt;mso-wrap-distance-bottom:0;mso-position-horizontal:absolute;mso-position-horizontal-relative:text;mso-position-vertical:absolute;mso-position-vertical-relative:text;mso-width-percent:0;mso-height-percent:0;mso-width-relative:margin;mso-height-relative:margin" from="-.35pt,11.2pt" to="520.45pt,11.2pt" o:gfxdata="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" strokecolor="#f37123" strokeweight="1pt">
               <v:stroke endcap="round"/>
@@ -9295,7 +9330,7 @@
             </wp:anchor>
           </w:drawing>
         </mc:Choice>
-        <mc:Fallback xmlns:mv="urn:schemas-microsoft-com:mac:vml" xmlns:mo="http://schemas.microsoft.com/office/mac/office/2008/main">
+        <mc:Fallback xmlns:mo="http://schemas.microsoft.com/office/mac/office/2008/main" xmlns:mv="urn:schemas-microsoft-com:mac:vml">
           <w:pict>
             <v:shape id="Text Box 4" o:spid="_x0000_s1029" type="#_x0000_t202" style="position:absolute;margin-left:1pt;margin-top:13.75pt;width:123.1pt;height:40.45pt;z-index:251661312;visibility:visible;mso-wrap-style:square;mso-width-percent:0;mso-height-percent:0;mso-wrap-distance-left:9pt;mso-wrap-distance-top:3.6pt;mso-wrap-distance-right:9pt;mso-wrap-distance-bottom:3.6pt;mso-position-horizontal:absolute;mso-position-horizontal-relative:text;mso-position-vertical:absolute;mso-position-vertical-relative:text;mso-width-percent:0;mso-height-percent:0;mso-width-relative:margin;mso-height-relative:margin;v-text-anchor:top" o:gfxdata="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" filled="f" stroked="f">
               <v:textbox inset=".5mm,.5mm,.5mm,.5mm">
@@ -11930,7 +11965,7 @@
 </file>
 
 <file path=customXml/itemProps1.xml><?xml version="1.0" encoding="utf-8"?>
-<ds:datastoreItem xmlns:ds="http://schemas.openxmlformats.org/officeDocument/2006/customXml" ds:itemID="{85253FEB-67CB-411E-B509-072B7F1799CB}">
+<ds:datastoreItem xmlns:ds="http://schemas.openxmlformats.org/officeDocument/2006/customXml" ds:itemID="{39E219E4-21B9-4F0A-8F3E-77C07A15272A}">
   <ds:schemaRefs>
     <ds:schemaRef ds:uri="http://schemas.openxmlformats.org/officeDocument/2006/bibliography"/>
   </ds:schemaRefs>

</xml_diff>

<commit_message>
Assigned projects pagination fixed
</commit_message>
<xml_diff>
--- a/05.JavaScript Frameworks (Angular JS)/Personal Project/Angular-Project-March-2016/Issue-Tracking-System-Project-AngularJS.docx
+++ b/05.JavaScript Frameworks (Angular JS)/Personal Project/Angular-Project-March-2016/Issue-Tracking-System-Project-AngularJS.docx
@@ -1010,21 +1010,7 @@
           <w:rPr>
             <w:rStyle w:val="a9"/>
           </w:rPr>
-          <w:t>http://softuni-issue-tracker.azurewebs</w:t>
-        </w:r>
-        <w:bookmarkStart w:id="0" w:name="_GoBack"/>
-        <w:bookmarkEnd w:id="0"/>
-        <w:r>
-          <w:rPr>
-            <w:rStyle w:val="a9"/>
-          </w:rPr>
-          <w:t>i</w:t>
-        </w:r>
-        <w:r>
-          <w:rPr>
-            <w:rStyle w:val="a9"/>
-          </w:rPr>
-          <w:t>tes.net/help</w:t>
+          <w:t>http://softuni-issue-tracker.azurewebsites.net/help</w:t>
         </w:r>
       </w:hyperlink>
       <w:r>
@@ -5009,11 +4995,15 @@
         </w:numPr>
         <w:spacing w:before="120" w:after="120" w:line="240" w:lineRule="auto"/>
         <w:jc w:val="both"/>
+        <w:rPr>
+          <w:highlight w:val="green"/>
+        </w:rPr>
       </w:pPr>
       <w:r>
         <w:rPr>
           <w:b/>
           <w:bCs/>
+          <w:highlight w:val="green"/>
         </w:rPr>
         <w:t>Edit Project Page</w:t>
       </w:r>
@@ -5032,23 +5022,22 @@
           <w:rFonts w:asciiTheme="minorHAnsi" w:hAnsiTheme="minorHAnsi" w:cstheme="minorBidi"/>
           <w:b w:val="0"/>
           <w:noProof w:val="0"/>
+          <w:highlight w:val="green"/>
           <w:lang w:val="en-US"/>
         </w:rPr>
       </w:pPr>
       <w:r>
+        <w:rPr>
+          <w:highlight w:val="green"/>
+        </w:rPr>
         <w:t xml:space="preserve">Route: </w:t>
       </w:r>
       <w:r>
         <w:rPr>
           <w:rStyle w:val="CodeChar"/>
-        </w:rPr>
-        <w:t>#/</w:t>
-      </w:r>
-      <w:r>
-        <w:rPr>
-          <w:rStyle w:val="CodeChar"/>
-        </w:rPr>
-        <w:t>projects/:id/edit</w:t>
+          <w:highlight w:val="green"/>
+        </w:rPr>
+        <w:t>#/projects/:id/edit</w:t>
       </w:r>
     </w:p>
     <w:p>
@@ -5065,10 +5054,14 @@
           <w:rFonts w:asciiTheme="minorHAnsi" w:hAnsiTheme="minorHAnsi" w:cstheme="minorBidi"/>
           <w:b w:val="0"/>
           <w:noProof w:val="0"/>
+          <w:highlight w:val="green"/>
           <w:lang w:val="en-US"/>
         </w:rPr>
       </w:pPr>
       <w:r>
+        <w:rPr>
+          <w:highlight w:val="green"/>
+        </w:rPr>
         <w:t>If the user is the project leader, he can access this page and edit the project.</w:t>
       </w:r>
     </w:p>
@@ -5098,11 +5091,15 @@
         </w:numPr>
         <w:spacing w:before="120" w:after="120" w:line="240" w:lineRule="auto"/>
         <w:jc w:val="both"/>
+        <w:rPr>
+          <w:highlight w:val="green"/>
+        </w:rPr>
       </w:pPr>
       <w:r>
         <w:rPr>
           <w:b/>
           <w:bCs/>
+          <w:highlight w:val="green"/>
         </w:rPr>
         <w:t>Add</w:t>
       </w:r>
@@ -5110,6 +5107,7 @@
         <w:rPr>
           <w:b/>
           <w:bCs/>
+          <w:highlight w:val="green"/>
         </w:rPr>
         <w:t xml:space="preserve"> Issue </w:t>
       </w:r>
@@ -5128,23 +5126,22 @@
           <w:rFonts w:asciiTheme="minorHAnsi" w:hAnsiTheme="minorHAnsi" w:cstheme="minorBidi"/>
           <w:b w:val="0"/>
           <w:noProof w:val="0"/>
+          <w:highlight w:val="green"/>
           <w:lang w:val="en-US"/>
         </w:rPr>
       </w:pPr>
       <w:r>
+        <w:rPr>
+          <w:highlight w:val="green"/>
+        </w:rPr>
         <w:t xml:space="preserve">Route: </w:t>
       </w:r>
       <w:r>
         <w:rPr>
           <w:rStyle w:val="CodeChar"/>
-        </w:rPr>
-        <w:t>#/</w:t>
-      </w:r>
-      <w:r>
-        <w:rPr>
-          <w:rStyle w:val="CodeChar"/>
-        </w:rPr>
-        <w:t>projects/:id/add-issue</w:t>
+          <w:highlight w:val="green"/>
+        </w:rPr>
+        <w:t>#/projects/:id/add-issue</w:t>
       </w:r>
     </w:p>
     <w:p>
@@ -5161,6 +5158,7 @@
           <w:rFonts w:asciiTheme="minorHAnsi" w:hAnsiTheme="minorHAnsi" w:cstheme="minorBidi"/>
           <w:b w:val="0"/>
           <w:noProof w:val="0"/>
+          <w:highlight w:val="green"/>
           <w:lang w:val="en-US"/>
         </w:rPr>
       </w:pPr>
@@ -5170,6 +5168,7 @@
           <w:rFonts w:asciiTheme="minorHAnsi" w:hAnsiTheme="minorHAnsi" w:cstheme="minorBidi"/>
           <w:b w:val="0"/>
           <w:noProof w:val="0"/>
+          <w:highlight w:val="green"/>
           <w:lang w:val="en-US"/>
         </w:rPr>
         <w:t>A modal dialog with a form for creating a new issue. The form consists of:</w:t>
@@ -5189,6 +5188,7 @@
           <w:rFonts w:asciiTheme="minorHAnsi" w:hAnsiTheme="minorHAnsi" w:cstheme="minorBidi"/>
           <w:b w:val="0"/>
           <w:noProof w:val="0"/>
+          <w:highlight w:val="green"/>
           <w:lang w:val="en-US"/>
         </w:rPr>
       </w:pPr>
@@ -5198,6 +5198,7 @@
           <w:rFonts w:asciiTheme="minorHAnsi" w:hAnsiTheme="minorHAnsi" w:cstheme="minorBidi"/>
           <w:b w:val="0"/>
           <w:noProof w:val="0"/>
+          <w:highlight w:val="green"/>
           <w:lang w:val="en-US"/>
         </w:rPr>
         <w:t>Assignee (Drop-down with all available users)</w:t>
@@ -5217,6 +5218,7 @@
           <w:rFonts w:asciiTheme="minorHAnsi" w:hAnsiTheme="minorHAnsi" w:cstheme="minorBidi"/>
           <w:b w:val="0"/>
           <w:noProof w:val="0"/>
+          <w:highlight w:val="green"/>
           <w:lang w:val="en-US"/>
         </w:rPr>
       </w:pPr>
@@ -5226,6 +5228,7 @@
           <w:rFonts w:asciiTheme="minorHAnsi" w:hAnsiTheme="minorHAnsi" w:cstheme="minorBidi"/>
           <w:b w:val="0"/>
           <w:noProof w:val="0"/>
+          <w:highlight w:val="green"/>
           <w:lang w:val="en-US"/>
         </w:rPr>
         <w:t>Project (Drop-down with all available projects)</w:t>
@@ -5245,6 +5248,7 @@
           <w:rFonts w:asciiTheme="minorHAnsi" w:hAnsiTheme="minorHAnsi" w:cstheme="minorBidi"/>
           <w:b w:val="0"/>
           <w:noProof w:val="0"/>
+          <w:highlight w:val="green"/>
           <w:lang w:val="en-US"/>
         </w:rPr>
       </w:pPr>
@@ -5254,6 +5258,7 @@
           <w:rFonts w:asciiTheme="minorHAnsi" w:hAnsiTheme="minorHAnsi" w:cstheme="minorBidi"/>
           <w:b w:val="0"/>
           <w:noProof w:val="0"/>
+          <w:highlight w:val="green"/>
           <w:lang w:val="en-US"/>
         </w:rPr>
         <w:t>Due (Calendar)</w:t>
@@ -5273,6 +5278,7 @@
           <w:rFonts w:asciiTheme="minorHAnsi" w:hAnsiTheme="minorHAnsi" w:cstheme="minorBidi"/>
           <w:b w:val="0"/>
           <w:noProof w:val="0"/>
+          <w:highlight w:val="green"/>
           <w:lang w:val="en-US"/>
         </w:rPr>
       </w:pPr>
@@ -5282,6 +5288,7 @@
           <w:rFonts w:asciiTheme="minorHAnsi" w:hAnsiTheme="minorHAnsi" w:cstheme="minorBidi"/>
           <w:b w:val="0"/>
           <w:noProof w:val="0"/>
+          <w:highlight w:val="green"/>
           <w:lang w:val="en-US"/>
         </w:rPr>
         <w:t>Priority (Drop-down with available priorities for this project)</w:t>
@@ -5301,6 +5308,7 @@
           <w:rFonts w:asciiTheme="minorHAnsi" w:hAnsiTheme="minorHAnsi" w:cstheme="minorBidi"/>
           <w:b w:val="0"/>
           <w:noProof w:val="0"/>
+          <w:highlight w:val="green"/>
           <w:lang w:val="en-US"/>
         </w:rPr>
       </w:pPr>
@@ -5310,6 +5318,7 @@
           <w:rFonts w:asciiTheme="minorHAnsi" w:hAnsiTheme="minorHAnsi" w:cstheme="minorBidi"/>
           <w:b w:val="0"/>
           <w:noProof w:val="0"/>
+          <w:highlight w:val="green"/>
           <w:lang w:val="en-US"/>
         </w:rPr>
         <w:t>Label (Text-box which suggests already created labels by typing a substring. If the label does not exist – creates it)</w:t>
@@ -5329,6 +5338,7 @@
           <w:rFonts w:asciiTheme="minorHAnsi" w:hAnsiTheme="minorHAnsi" w:cstheme="minorBidi"/>
           <w:b w:val="0"/>
           <w:noProof w:val="0"/>
+          <w:highlight w:val="green"/>
           <w:lang w:val="en-US"/>
         </w:rPr>
       </w:pPr>
@@ -5338,6 +5348,7 @@
           <w:rFonts w:asciiTheme="minorHAnsi" w:hAnsiTheme="minorHAnsi" w:cstheme="minorBidi"/>
           <w:b w:val="0"/>
           <w:noProof w:val="0"/>
+          <w:highlight w:val="green"/>
           <w:lang w:val="en-US"/>
         </w:rPr>
         <w:t>Title (Text-box)</w:t>
@@ -5357,6 +5368,7 @@
           <w:rFonts w:asciiTheme="minorHAnsi" w:hAnsiTheme="minorHAnsi" w:cstheme="minorBidi"/>
           <w:b w:val="0"/>
           <w:noProof w:val="0"/>
+          <w:highlight w:val="green"/>
           <w:lang w:val="en-US"/>
         </w:rPr>
       </w:pPr>
@@ -5366,6 +5378,7 @@
           <w:rFonts w:asciiTheme="minorHAnsi" w:hAnsiTheme="minorHAnsi" w:cstheme="minorBidi"/>
           <w:b w:val="0"/>
           <w:noProof w:val="0"/>
+          <w:highlight w:val="green"/>
           <w:lang w:val="en-US"/>
         </w:rPr>
         <w:t>Description (</w:t>
@@ -5377,6 +5390,7 @@
           <w:rFonts w:asciiTheme="minorHAnsi" w:hAnsiTheme="minorHAnsi" w:cstheme="minorBidi"/>
           <w:b w:val="0"/>
           <w:noProof w:val="0"/>
+          <w:highlight w:val="green"/>
           <w:lang w:val="en-US"/>
         </w:rPr>
         <w:t>Textarea</w:t>
@@ -5388,6 +5402,7 @@
           <w:rFonts w:asciiTheme="minorHAnsi" w:hAnsiTheme="minorHAnsi" w:cstheme="minorBidi"/>
           <w:b w:val="0"/>
           <w:noProof w:val="0"/>
+          <w:highlight w:val="green"/>
           <w:lang w:val="en-US"/>
         </w:rPr>
         <w:t>)</w:t>
@@ -5407,6 +5422,7 @@
           <w:rFonts w:asciiTheme="minorHAnsi" w:hAnsiTheme="minorHAnsi" w:cstheme="minorBidi"/>
           <w:b w:val="0"/>
           <w:noProof w:val="0"/>
+          <w:highlight w:val="green"/>
           <w:lang w:val="en-US"/>
         </w:rPr>
       </w:pPr>
@@ -5416,6 +5432,7 @@
           <w:rFonts w:asciiTheme="minorHAnsi" w:hAnsiTheme="minorHAnsi" w:cstheme="minorBidi"/>
           <w:b w:val="0"/>
           <w:noProof w:val="0"/>
+          <w:highlight w:val="green"/>
           <w:lang w:val="en-US"/>
         </w:rPr>
         <w:t>Create Issue (Button)</w:t>
@@ -6923,14 +6940,7 @@
           <w:sz w:val="24"/>
           <w:szCs w:val="24"/>
         </w:rPr>
-        <w:t>10</w:t>
-      </w:r>
-      <w:r>
-        <w:rPr>
-          <w:sz w:val="24"/>
-          <w:szCs w:val="24"/>
-        </w:rPr>
-        <w:t xml:space="preserve"> score</w:t>
+        <w:t>10 score</w:t>
       </w:r>
     </w:p>
     <w:p>
@@ -7025,21 +7035,12 @@
           <w:rFonts w:asciiTheme="minorHAnsi" w:hAnsiTheme="minorHAnsi" w:cstheme="minorBidi"/>
           <w:b w:val="0"/>
           <w:noProof w:val="0"/>
-          <w:highlight w:val="green"/>
+          <w:highlight w:val="red"/>
           <w:lang w:val="en-US"/>
         </w:rPr>
-        <w:t>A modal dialog with a form for creating a new project. The form consists of:</w:t>
-      </w:r>
-    </w:p>
-    <w:p>
-      <w:pPr>
-        <w:pStyle w:val="ac"/>
-        <w:numPr>
-          <w:ilvl w:val="2"/>
-          <w:numId w:val="3"/>
-        </w:numPr>
-        <w:spacing w:before="120" w:after="120" w:line="240" w:lineRule="auto"/>
-        <w:jc w:val="both"/>
+        <w:t xml:space="preserve">A modal </w:t>
+      </w:r>
+      <w:r>
         <w:rPr>
           <w:rStyle w:val="CodeChar"/>
           <w:rFonts w:asciiTheme="minorHAnsi" w:hAnsiTheme="minorHAnsi" w:cstheme="minorBidi"/>
@@ -7048,8 +7049,18 @@
           <w:highlight w:val="green"/>
           <w:lang w:val="en-US"/>
         </w:rPr>
-      </w:pPr>
-      <w:r>
+        <w:t>dialog with a form for creating a new project. The form consists of:</w:t>
+      </w:r>
+    </w:p>
+    <w:p>
+      <w:pPr>
+        <w:pStyle w:val="ac"/>
+        <w:numPr>
+          <w:ilvl w:val="2"/>
+          <w:numId w:val="3"/>
+        </w:numPr>
+        <w:spacing w:before="120" w:after="120" w:line="240" w:lineRule="auto"/>
+        <w:jc w:val="both"/>
         <w:rPr>
           <w:rStyle w:val="CodeChar"/>
           <w:rFonts w:asciiTheme="minorHAnsi" w:hAnsiTheme="minorHAnsi" w:cstheme="minorBidi"/>
@@ -7058,18 +7069,8 @@
           <w:highlight w:val="green"/>
           <w:lang w:val="en-US"/>
         </w:rPr>
-        <w:t>Leader (Drop-down with all available users)</w:t>
-      </w:r>
-    </w:p>
-    <w:p>
-      <w:pPr>
-        <w:pStyle w:val="ac"/>
-        <w:numPr>
-          <w:ilvl w:val="2"/>
-          <w:numId w:val="3"/>
-        </w:numPr>
-        <w:spacing w:before="120" w:after="120" w:line="240" w:lineRule="auto"/>
-        <w:jc w:val="both"/>
+      </w:pPr>
+      <w:r>
         <w:rPr>
           <w:rStyle w:val="CodeChar"/>
           <w:rFonts w:asciiTheme="minorHAnsi" w:hAnsiTheme="minorHAnsi" w:cstheme="minorBidi"/>
@@ -7078,8 +7079,18 @@
           <w:highlight w:val="green"/>
           <w:lang w:val="en-US"/>
         </w:rPr>
-      </w:pPr>
-      <w:r>
+        <w:t>Leader (Drop-down with all available users)</w:t>
+      </w:r>
+    </w:p>
+    <w:p>
+      <w:pPr>
+        <w:pStyle w:val="ac"/>
+        <w:numPr>
+          <w:ilvl w:val="2"/>
+          <w:numId w:val="3"/>
+        </w:numPr>
+        <w:spacing w:before="120" w:after="120" w:line="240" w:lineRule="auto"/>
+        <w:jc w:val="both"/>
         <w:rPr>
           <w:rStyle w:val="CodeChar"/>
           <w:rFonts w:asciiTheme="minorHAnsi" w:hAnsiTheme="minorHAnsi" w:cstheme="minorBidi"/>
@@ -7088,18 +7099,8 @@
           <w:highlight w:val="green"/>
           <w:lang w:val="en-US"/>
         </w:rPr>
-        <w:t>Project Key (Text-box)</w:t>
-      </w:r>
-    </w:p>
-    <w:p>
-      <w:pPr>
-        <w:pStyle w:val="ac"/>
-        <w:numPr>
-          <w:ilvl w:val="2"/>
-          <w:numId w:val="3"/>
-        </w:numPr>
-        <w:spacing w:before="120" w:after="120" w:line="240" w:lineRule="auto"/>
-        <w:jc w:val="both"/>
+      </w:pPr>
+      <w:r>
         <w:rPr>
           <w:rStyle w:val="CodeChar"/>
           <w:rFonts w:asciiTheme="minorHAnsi" w:hAnsiTheme="minorHAnsi" w:cstheme="minorBidi"/>
@@ -7108,8 +7109,18 @@
           <w:highlight w:val="green"/>
           <w:lang w:val="en-US"/>
         </w:rPr>
-      </w:pPr>
-      <w:r>
+        <w:t>Project Key (Text-box)</w:t>
+      </w:r>
+    </w:p>
+    <w:p>
+      <w:pPr>
+        <w:pStyle w:val="ac"/>
+        <w:numPr>
+          <w:ilvl w:val="2"/>
+          <w:numId w:val="3"/>
+        </w:numPr>
+        <w:spacing w:before="120" w:after="120" w:line="240" w:lineRule="auto"/>
+        <w:jc w:val="both"/>
         <w:rPr>
           <w:rStyle w:val="CodeChar"/>
           <w:rFonts w:asciiTheme="minorHAnsi" w:hAnsiTheme="minorHAnsi" w:cstheme="minorBidi"/>
@@ -7118,18 +7129,8 @@
           <w:highlight w:val="green"/>
           <w:lang w:val="en-US"/>
         </w:rPr>
-        <w:t>Priorities (Text-box)</w:t>
-      </w:r>
-    </w:p>
-    <w:p>
-      <w:pPr>
-        <w:pStyle w:val="ac"/>
-        <w:numPr>
-          <w:ilvl w:val="2"/>
-          <w:numId w:val="3"/>
-        </w:numPr>
-        <w:spacing w:before="120" w:after="120" w:line="240" w:lineRule="auto"/>
-        <w:jc w:val="both"/>
+      </w:pPr>
+      <w:r>
         <w:rPr>
           <w:rStyle w:val="CodeChar"/>
           <w:rFonts w:asciiTheme="minorHAnsi" w:hAnsiTheme="minorHAnsi" w:cstheme="minorBidi"/>
@@ -7138,8 +7139,18 @@
           <w:highlight w:val="green"/>
           <w:lang w:val="en-US"/>
         </w:rPr>
-      </w:pPr>
-      <w:r>
+        <w:t>Priorities (Text-box)</w:t>
+      </w:r>
+    </w:p>
+    <w:p>
+      <w:pPr>
+        <w:pStyle w:val="ac"/>
+        <w:numPr>
+          <w:ilvl w:val="2"/>
+          <w:numId w:val="3"/>
+        </w:numPr>
+        <w:spacing w:before="120" w:after="120" w:line="240" w:lineRule="auto"/>
+        <w:jc w:val="both"/>
         <w:rPr>
           <w:rStyle w:val="CodeChar"/>
           <w:rFonts w:asciiTheme="minorHAnsi" w:hAnsiTheme="minorHAnsi" w:cstheme="minorBidi"/>
@@ -7148,8 +7159,7 @@
           <w:highlight w:val="green"/>
           <w:lang w:val="en-US"/>
         </w:rPr>
-        <w:t>Label (Text-box</w:t>
-      </w:r>
+      </w:pPr>
       <w:r>
         <w:rPr>
           <w:rStyle w:val="CodeChar"/>
@@ -7159,7 +7169,7 @@
           <w:highlight w:val="green"/>
           <w:lang w:val="en-US"/>
         </w:rPr>
-        <w:t>,</w:t>
+        <w:t>Label (Text-box</w:t>
       </w:r>
       <w:r>
         <w:rPr>
@@ -7170,18 +7180,9 @@
           <w:highlight w:val="green"/>
           <w:lang w:val="en-US"/>
         </w:rPr>
-        <w:t xml:space="preserve"> which suggests already created labels by typing a substring. If the label does not exist – creates it)</w:t>
-      </w:r>
-    </w:p>
-    <w:p>
-      <w:pPr>
-        <w:pStyle w:val="ac"/>
-        <w:numPr>
-          <w:ilvl w:val="2"/>
-          <w:numId w:val="3"/>
-        </w:numPr>
-        <w:spacing w:before="120" w:after="120" w:line="240" w:lineRule="auto"/>
-        <w:jc w:val="both"/>
+        <w:t>,</w:t>
+      </w:r>
+      <w:r>
         <w:rPr>
           <w:rStyle w:val="CodeChar"/>
           <w:rFonts w:asciiTheme="minorHAnsi" w:hAnsiTheme="minorHAnsi" w:cstheme="minorBidi"/>
@@ -7190,8 +7191,18 @@
           <w:highlight w:val="green"/>
           <w:lang w:val="en-US"/>
         </w:rPr>
-      </w:pPr>
-      <w:r>
+        <w:t xml:space="preserve"> which suggests already created labels by typing a substring. If the label does not exist – creates it)</w:t>
+      </w:r>
+    </w:p>
+    <w:p>
+      <w:pPr>
+        <w:pStyle w:val="ac"/>
+        <w:numPr>
+          <w:ilvl w:val="2"/>
+          <w:numId w:val="3"/>
+        </w:numPr>
+        <w:spacing w:before="120" w:after="120" w:line="240" w:lineRule="auto"/>
+        <w:jc w:val="both"/>
         <w:rPr>
           <w:rStyle w:val="CodeChar"/>
           <w:rFonts w:asciiTheme="minorHAnsi" w:hAnsiTheme="minorHAnsi" w:cstheme="minorBidi"/>
@@ -7200,18 +7211,8 @@
           <w:highlight w:val="green"/>
           <w:lang w:val="en-US"/>
         </w:rPr>
-        <w:t>Name (Text-box)</w:t>
-      </w:r>
-    </w:p>
-    <w:p>
-      <w:pPr>
-        <w:pStyle w:val="ac"/>
-        <w:numPr>
-          <w:ilvl w:val="2"/>
-          <w:numId w:val="3"/>
-        </w:numPr>
-        <w:spacing w:before="120" w:after="120" w:line="240" w:lineRule="auto"/>
-        <w:jc w:val="both"/>
+      </w:pPr>
+      <w:r>
         <w:rPr>
           <w:rStyle w:val="CodeChar"/>
           <w:rFonts w:asciiTheme="minorHAnsi" w:hAnsiTheme="minorHAnsi" w:cstheme="minorBidi"/>
@@ -7220,8 +7221,18 @@
           <w:highlight w:val="green"/>
           <w:lang w:val="en-US"/>
         </w:rPr>
-      </w:pPr>
-      <w:r>
+        <w:t>Name (Text-box)</w:t>
+      </w:r>
+    </w:p>
+    <w:p>
+      <w:pPr>
+        <w:pStyle w:val="ac"/>
+        <w:numPr>
+          <w:ilvl w:val="2"/>
+          <w:numId w:val="3"/>
+        </w:numPr>
+        <w:spacing w:before="120" w:after="120" w:line="240" w:lineRule="auto"/>
+        <w:jc w:val="both"/>
         <w:rPr>
           <w:rStyle w:val="CodeChar"/>
           <w:rFonts w:asciiTheme="minorHAnsi" w:hAnsiTheme="minorHAnsi" w:cstheme="minorBidi"/>
@@ -7230,9 +7241,7 @@
           <w:highlight w:val="green"/>
           <w:lang w:val="en-US"/>
         </w:rPr>
-        <w:t>Description (</w:t>
-      </w:r>
-      <w:proofErr w:type="spellStart"/>
+      </w:pPr>
       <w:r>
         <w:rPr>
           <w:rStyle w:val="CodeChar"/>
@@ -7242,9 +7251,9 @@
           <w:highlight w:val="green"/>
           <w:lang w:val="en-US"/>
         </w:rPr>
-        <w:t>Textarea</w:t>
-      </w:r>
-      <w:proofErr w:type="spellEnd"/>
+        <w:t>Description (</w:t>
+      </w:r>
+      <w:proofErr w:type="spellStart"/>
       <w:r>
         <w:rPr>
           <w:rStyle w:val="CodeChar"/>
@@ -7254,18 +7263,10 @@
           <w:highlight w:val="green"/>
           <w:lang w:val="en-US"/>
         </w:rPr>
-        <w:t>)</w:t>
-      </w:r>
-    </w:p>
-    <w:p>
-      <w:pPr>
-        <w:pStyle w:val="ac"/>
-        <w:numPr>
-          <w:ilvl w:val="2"/>
-          <w:numId w:val="3"/>
-        </w:numPr>
-        <w:spacing w:before="120" w:after="120" w:line="240" w:lineRule="auto"/>
-        <w:jc w:val="both"/>
+        <w:t>Textarea</w:t>
+      </w:r>
+      <w:proofErr w:type="spellEnd"/>
+      <w:r>
         <w:rPr>
           <w:rStyle w:val="CodeChar"/>
           <w:rFonts w:asciiTheme="minorHAnsi" w:hAnsiTheme="minorHAnsi" w:cstheme="minorBidi"/>
@@ -7274,8 +7275,18 @@
           <w:highlight w:val="green"/>
           <w:lang w:val="en-US"/>
         </w:rPr>
-      </w:pPr>
-      <w:r>
+        <w:t>)</w:t>
+      </w:r>
+    </w:p>
+    <w:p>
+      <w:pPr>
+        <w:pStyle w:val="ac"/>
+        <w:numPr>
+          <w:ilvl w:val="2"/>
+          <w:numId w:val="3"/>
+        </w:numPr>
+        <w:spacing w:before="120" w:after="120" w:line="240" w:lineRule="auto"/>
+        <w:jc w:val="both"/>
         <w:rPr>
           <w:rStyle w:val="CodeChar"/>
           <w:rFonts w:asciiTheme="minorHAnsi" w:hAnsiTheme="minorHAnsi" w:cstheme="minorBidi"/>
@@ -7284,82 +7295,66 @@
           <w:highlight w:val="green"/>
           <w:lang w:val="en-US"/>
         </w:rPr>
-        <w:t>Create Project (Button)</w:t>
-      </w:r>
-    </w:p>
-    <w:p>
-      <w:pPr>
-        <w:spacing w:before="120" w:after="120" w:line="240" w:lineRule="auto"/>
-        <w:ind w:left="2160"/>
-        <w:jc w:val="right"/>
-        <w:rPr>
-          <w:sz w:val="24"/>
-          <w:szCs w:val="24"/>
-        </w:rPr>
-      </w:pPr>
-      <w:r>
-        <w:rPr>
-          <w:sz w:val="24"/>
-          <w:szCs w:val="24"/>
-        </w:rPr>
-        <w:t>15</w:t>
-      </w:r>
-      <w:r>
-        <w:rPr>
-          <w:sz w:val="24"/>
-          <w:szCs w:val="24"/>
-        </w:rPr>
-        <w:t xml:space="preserve"> score</w:t>
-      </w:r>
-    </w:p>
-    <w:p>
-      <w:pPr>
-        <w:numPr>
-          <w:ilvl w:val="0"/>
-          <w:numId w:val="3"/>
-        </w:numPr>
-        <w:spacing w:before="120" w:after="120" w:line="240" w:lineRule="auto"/>
-        <w:jc w:val="both"/>
-      </w:pPr>
-      <w:r>
-        <w:rPr>
-          <w:b/>
-          <w:bCs/>
-        </w:rPr>
-        <w:t>Edit Project Page</w:t>
-      </w:r>
-    </w:p>
-    <w:p>
-      <w:pPr>
-        <w:pStyle w:val="ac"/>
-        <w:numPr>
-          <w:ilvl w:val="1"/>
-          <w:numId w:val="3"/>
-        </w:numPr>
-        <w:spacing w:before="120" w:after="120" w:line="240" w:lineRule="auto"/>
-        <w:jc w:val="both"/>
+      </w:pPr>
+      <w:r>
         <w:rPr>
           <w:rStyle w:val="CodeChar"/>
           <w:rFonts w:asciiTheme="minorHAnsi" w:hAnsiTheme="minorHAnsi" w:cstheme="minorBidi"/>
           <w:b w:val="0"/>
           <w:noProof w:val="0"/>
+          <w:highlight w:val="green"/>
           <w:lang w:val="en-US"/>
         </w:rPr>
-      </w:pPr>
-      <w:r>
-        <w:t xml:space="preserve">Route: </w:t>
-      </w:r>
-      <w:r>
-        <w:rPr>
-          <w:rStyle w:val="CodeChar"/>
-        </w:rPr>
-        <w:t>#/</w:t>
-      </w:r>
-      <w:r>
-        <w:rPr>
-          <w:rStyle w:val="CodeChar"/>
-        </w:rPr>
-        <w:t>projects/:id/edit</w:t>
+        <w:t>Create Project (Button)</w:t>
+      </w:r>
+    </w:p>
+    <w:p>
+      <w:pPr>
+        <w:spacing w:before="120" w:after="120" w:line="240" w:lineRule="auto"/>
+        <w:ind w:left="2160"/>
+        <w:jc w:val="right"/>
+        <w:rPr>
+          <w:sz w:val="24"/>
+          <w:szCs w:val="24"/>
+          <w:highlight w:val="green"/>
+        </w:rPr>
+      </w:pPr>
+      <w:r>
+        <w:rPr>
+          <w:sz w:val="24"/>
+          <w:szCs w:val="24"/>
+          <w:highlight w:val="green"/>
+        </w:rPr>
+        <w:t>15</w:t>
+      </w:r>
+      <w:r>
+        <w:rPr>
+          <w:sz w:val="24"/>
+          <w:szCs w:val="24"/>
+          <w:highlight w:val="green"/>
+        </w:rPr>
+        <w:t xml:space="preserve"> score</w:t>
+      </w:r>
+    </w:p>
+    <w:p>
+      <w:pPr>
+        <w:numPr>
+          <w:ilvl w:val="0"/>
+          <w:numId w:val="3"/>
+        </w:numPr>
+        <w:spacing w:before="120" w:after="120" w:line="240" w:lineRule="auto"/>
+        <w:jc w:val="both"/>
+        <w:rPr>
+          <w:highlight w:val="green"/>
+        </w:rPr>
+      </w:pPr>
+      <w:r>
+        <w:rPr>
+          <w:b/>
+          <w:bCs/>
+          <w:highlight w:val="green"/>
+        </w:rPr>
+        <w:t>Edit Project Page</w:t>
       </w:r>
     </w:p>
     <w:p>
@@ -7371,8 +7366,48 @@
         </w:numPr>
         <w:spacing w:before="120" w:after="120" w:line="240" w:lineRule="auto"/>
         <w:jc w:val="both"/>
-      </w:pPr>
-      <w:r>
+        <w:rPr>
+          <w:rStyle w:val="CodeChar"/>
+          <w:rFonts w:asciiTheme="minorHAnsi" w:hAnsiTheme="minorHAnsi" w:cstheme="minorBidi"/>
+          <w:b w:val="0"/>
+          <w:noProof w:val="0"/>
+          <w:highlight w:val="green"/>
+          <w:lang w:val="en-US"/>
+        </w:rPr>
+      </w:pPr>
+      <w:r>
+        <w:rPr>
+          <w:highlight w:val="green"/>
+        </w:rPr>
+        <w:t xml:space="preserve">Route: </w:t>
+      </w:r>
+      <w:r>
+        <w:rPr>
+          <w:rStyle w:val="CodeChar"/>
+          <w:highlight w:val="green"/>
+        </w:rPr>
+        <w:t>#/projects/:id/edit</w:t>
+      </w:r>
+      <w:bookmarkStart w:id="0" w:name="_GoBack"/>
+      <w:bookmarkEnd w:id="0"/>
+    </w:p>
+    <w:p>
+      <w:pPr>
+        <w:pStyle w:val="ac"/>
+        <w:numPr>
+          <w:ilvl w:val="1"/>
+          <w:numId w:val="3"/>
+        </w:numPr>
+        <w:spacing w:before="120" w:after="120" w:line="240" w:lineRule="auto"/>
+        <w:jc w:val="both"/>
+        <w:rPr>
+          <w:highlight w:val="green"/>
+        </w:rPr>
+      </w:pPr>
+      <w:r>
+        <w:rPr>
+          <w:highlight w:val="green"/>
+        </w:rPr>
         <w:t>All of the functionality as the project’s leader including the ability to change the leader.</w:t>
       </w:r>
     </w:p>
@@ -7571,7 +7606,7 @@
             </wp:anchor>
           </w:drawing>
         </mc:Choice>
-        <mc:Fallback xmlns:mo="http://schemas.microsoft.com/office/mac/office/2008/main" xmlns:mv="urn:schemas-microsoft-com:mac:vml">
+        <mc:Fallback xmlns:mv="urn:schemas-microsoft-com:mac:vml" xmlns:mo="http://schemas.microsoft.com/office/mac/office/2008/main">
           <w:pict>
             <v:shapetype id="_x0000_t202" coordsize="21600,21600" o:spt="202" path="m0,0l0,21600,21600,21600,21600,0xe">
               <v:stroke joinstyle="miter"/>
@@ -7697,7 +7732,7 @@
                               <w:sz w:val="18"/>
                               <w:szCs w:val="18"/>
                             </w:rPr>
-                            <w:t>5</w:t>
+                            <w:t>7</w:t>
                           </w:r>
                           <w:r>
                             <w:rPr>
@@ -7822,7 +7857,7 @@
                         <w:sz w:val="18"/>
                         <w:szCs w:val="18"/>
                       </w:rPr>
-                      <w:t>5</w:t>
+                      <w:t>7</w:t>
                     </w:r>
                     <w:r>
                       <w:rPr>
@@ -8537,7 +8572,7 @@
             </wp:anchor>
           </w:drawing>
         </mc:Choice>
-        <mc:Fallback xmlns:mo="http://schemas.microsoft.com/office/mac/office/2008/main" xmlns:mv="urn:schemas-microsoft-com:mac:vml">
+        <mc:Fallback xmlns:mv="urn:schemas-microsoft-com:mac:vml" xmlns:mo="http://schemas.microsoft.com/office/mac/office/2008/main">
           <w:pict>
             <v:shape id="Text Box 17" o:spid="_x0000_s1028" type="#_x0000_t202" style="position:absolute;margin-left:124.2pt;margin-top:13.9pt;width:396.3pt;height:40.45pt;z-index:251659264;visibility:visible;mso-wrap-style:square;mso-width-percent:0;mso-height-percent:0;mso-wrap-distance-left:9pt;mso-wrap-distance-top:3.6pt;mso-wrap-distance-right:9pt;mso-wrap-distance-bottom:3.6pt;mso-position-horizontal:absolute;mso-position-horizontal-relative:text;mso-position-vertical:absolute;mso-position-vertical-relative:text;mso-width-percent:0;mso-height-percent:0;mso-width-relative:margin;mso-height-relative:margin;v-text-anchor:top" o:gfxdata="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" filled="f" stroked="f">
               <v:textbox inset=".5mm,1.2mm,.5mm,.5mm">
@@ -9194,7 +9229,7 @@
             </wp:anchor>
           </w:drawing>
         </mc:Choice>
-        <mc:Fallback xmlns:mo="http://schemas.microsoft.com/office/mac/office/2008/main" xmlns:mv="urn:schemas-microsoft-com:mac:vml" xmlns:cx="http://schemas.microsoft.com/office/drawing/2014/chartex" xmlns:cx1="http://schemas.microsoft.com/office/drawing/2015/9/8/chartex" xmlns:cx2="http://schemas.microsoft.com/office/drawing/2015/10/21/chartex" xmlns:w15="http://schemas.microsoft.com/office/word/2012/wordml" xmlns:w16se="http://schemas.microsoft.com/office/word/2015/wordml/symex">
+        <mc:Fallback xmlns:w16se="http://schemas.microsoft.com/office/word/2015/wordml/symex" xmlns:w15="http://schemas.microsoft.com/office/word/2012/wordml" xmlns:cx2="http://schemas.microsoft.com/office/drawing/2015/10/21/chartex" xmlns:cx1="http://schemas.microsoft.com/office/drawing/2015/9/8/chartex" xmlns:cx="http://schemas.microsoft.com/office/drawing/2014/chartex" xmlns:mv="urn:schemas-microsoft-com:mac:vml" xmlns:mo="http://schemas.microsoft.com/office/mac/office/2008/main">
           <w:pict>
             <v:line w14:anchorId="0BDCBE29" id="Straight Connector 1" o:spid="_x0000_s1026" style="position:absolute;flip:y;z-index:251662336;visibility:visible;mso-wrap-style:square;mso-width-percent:0;mso-height-percent:0;mso-wrap-distance-left:9pt;mso-wrap-distance-top:0;mso-wrap-distance-right:9pt;mso-wrap-distance-bottom:0;mso-position-horizontal:absolute;mso-position-horizontal-relative:text;mso-position-vertical:absolute;mso-position-vertical-relative:text;mso-width-percent:0;mso-height-percent:0;mso-width-relative:margin;mso-height-relative:margin" from="-.35pt,11.2pt" to="520.45pt,11.2pt" o:gfxdata="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" strokecolor="#f37123" strokeweight="1pt">
               <v:stroke endcap="round"/>
@@ -9330,7 +9365,7 @@
             </wp:anchor>
           </w:drawing>
         </mc:Choice>
-        <mc:Fallback xmlns:mo="http://schemas.microsoft.com/office/mac/office/2008/main" xmlns:mv="urn:schemas-microsoft-com:mac:vml">
+        <mc:Fallback xmlns:mv="urn:schemas-microsoft-com:mac:vml" xmlns:mo="http://schemas.microsoft.com/office/mac/office/2008/main">
           <w:pict>
             <v:shape id="Text Box 4" o:spid="_x0000_s1029" type="#_x0000_t202" style="position:absolute;margin-left:1pt;margin-top:13.75pt;width:123.1pt;height:40.45pt;z-index:251661312;visibility:visible;mso-wrap-style:square;mso-width-percent:0;mso-height-percent:0;mso-wrap-distance-left:9pt;mso-wrap-distance-top:3.6pt;mso-wrap-distance-right:9pt;mso-wrap-distance-bottom:3.6pt;mso-position-horizontal:absolute;mso-position-horizontal-relative:text;mso-position-vertical:absolute;mso-position-vertical-relative:text;mso-width-percent:0;mso-height-percent:0;mso-width-relative:margin;mso-height-relative:margin;v-text-anchor:top" o:gfxdata="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" filled="f" stroked="f">
               <v:textbox inset=".5mm,.5mm,.5mm,.5mm">
@@ -11965,7 +12000,7 @@
 </file>
 
 <file path=customXml/itemProps1.xml><?xml version="1.0" encoding="utf-8"?>
-<ds:datastoreItem xmlns:ds="http://schemas.openxmlformats.org/officeDocument/2006/customXml" ds:itemID="{39E219E4-21B9-4F0A-8F3E-77C07A15272A}">
+<ds:datastoreItem xmlns:ds="http://schemas.openxmlformats.org/officeDocument/2006/customXml" ds:itemID="{B4DC5384-ED26-4829-B79B-F69BCF0AD13C}">
   <ds:schemaRefs>
     <ds:schemaRef ds:uri="http://schemas.openxmlformats.org/officeDocument/2006/bibliography"/>
   </ds:schemaRefs>

</xml_diff>

<commit_message>
Added virtual-repeat with the library Angular-Material for users page + added fragments for appending the options in all modals for better performance
</commit_message>
<xml_diff>
--- a/05.JavaScript Frameworks (Angular JS)/Personal Project/Angular-Project-March-2016/Issue-Tracking-System-Project-AngularJS.docx
+++ b/05.JavaScript Frameworks (Angular JS)/Personal Project/Angular-Project-March-2016/Issue-Tracking-System-Project-AngularJS.docx
@@ -1024,43 +1024,27 @@
           <w:ilvl w:val="0"/>
           <w:numId w:val="2"/>
         </w:numPr>
-        <w:rPr>
-          <w:highlight w:val="green"/>
-        </w:rPr>
-      </w:pPr>
-      <w:r>
-        <w:rPr>
-          <w:highlight w:val="green"/>
-        </w:rPr>
+      </w:pPr>
+      <w:r>
         <w:t>Services admin user (you can later make your own user admin using the “</w:t>
       </w:r>
       <w:proofErr w:type="spellStart"/>
       <w:r>
-        <w:rPr>
-          <w:highlight w:val="green"/>
-        </w:rPr>
         <w:t>makeadmin</w:t>
       </w:r>
       <w:proofErr w:type="spellEnd"/>
       <w:r>
-        <w:rPr>
-          <w:highlight w:val="green"/>
-        </w:rPr>
         <w:t xml:space="preserve">” endpoint described below): Username: </w:t>
       </w:r>
       <w:hyperlink r:id="rId12" w:history="1">
         <w:r>
           <w:rPr>
             <w:rStyle w:val="a9"/>
-            <w:highlight w:val="green"/>
           </w:rPr>
           <w:t>admin@softuni.bg</w:t>
         </w:r>
       </w:hyperlink>
       <w:r>
-        <w:rPr>
-          <w:highlight w:val="green"/>
-        </w:rPr>
         <w:t xml:space="preserve"> ; Password: 123456</w:t>
       </w:r>
     </w:p>
@@ -2082,42 +2066,24 @@
           <w:ilvl w:val="2"/>
           <w:numId w:val="9"/>
         </w:numPr>
-        <w:rPr>
-          <w:highlight w:val="green"/>
-        </w:rPr>
-      </w:pPr>
-      <w:r>
-        <w:rPr>
-          <w:highlight w:val="green"/>
-        </w:rPr>
+      </w:pPr>
+      <w:r>
         <w:t>Supports every issue’s property with equals, less (or equal) than, greater (or equal) than comparators (for example “</w:t>
       </w:r>
       <w:proofErr w:type="spellStart"/>
       <w:r>
-        <w:rPr>
-          <w:highlight w:val="green"/>
-        </w:rPr>
         <w:t>ProjectId</w:t>
       </w:r>
       <w:proofErr w:type="spellEnd"/>
       <w:r>
-        <w:rPr>
-          <w:highlight w:val="green"/>
-        </w:rPr>
         <w:t xml:space="preserve"> == 2”, “</w:t>
       </w:r>
       <w:proofErr w:type="spellStart"/>
       <w:r>
-        <w:rPr>
-          <w:highlight w:val="green"/>
-        </w:rPr>
         <w:t>DueDate.Day</w:t>
       </w:r>
       <w:proofErr w:type="spellEnd"/>
       <w:r>
-        <w:rPr>
-          <w:highlight w:val="green"/>
-        </w:rPr>
         <w:t xml:space="preserve"> &gt;= 20”)</w:t>
       </w:r>
     </w:p>
@@ -2128,42 +2094,24 @@
           <w:ilvl w:val="2"/>
           <w:numId w:val="9"/>
         </w:numPr>
-        <w:rPr>
-          <w:highlight w:val="green"/>
-        </w:rPr>
-      </w:pPr>
-      <w:r>
-        <w:rPr>
-          <w:highlight w:val="green"/>
-        </w:rPr>
+      </w:pPr>
+      <w:r>
         <w:t>Supports child properties (as seen above: “</w:t>
       </w:r>
       <w:proofErr w:type="spellStart"/>
       <w:r>
-        <w:rPr>
-          <w:highlight w:val="green"/>
-        </w:rPr>
         <w:t>DueDate.Day</w:t>
       </w:r>
       <w:proofErr w:type="spellEnd"/>
       <w:r>
-        <w:rPr>
-          <w:highlight w:val="green"/>
-        </w:rPr>
         <w:t xml:space="preserve"> &lt; 10”, “</w:t>
       </w:r>
       <w:proofErr w:type="spellStart"/>
       <w:r>
-        <w:rPr>
-          <w:highlight w:val="green"/>
-        </w:rPr>
         <w:t>Project.Name</w:t>
       </w:r>
       <w:proofErr w:type="spellEnd"/>
       <w:r>
-        <w:rPr>
-          <w:highlight w:val="green"/>
-        </w:rPr>
         <w:t>” == “SIT”)</w:t>
       </w:r>
     </w:p>
@@ -2174,56 +2122,32 @@
           <w:ilvl w:val="2"/>
           <w:numId w:val="9"/>
         </w:numPr>
-        <w:rPr>
-          <w:highlight w:val="green"/>
-        </w:rPr>
-      </w:pPr>
-      <w:r>
-        <w:rPr>
-          <w:highlight w:val="green"/>
-        </w:rPr>
+      </w:pPr>
+      <w:r>
         <w:t xml:space="preserve">Supports multiple </w:t>
       </w:r>
       <w:proofErr w:type="spellStart"/>
       <w:r>
-        <w:rPr>
-          <w:highlight w:val="green"/>
-        </w:rPr>
         <w:t>criterias</w:t>
       </w:r>
       <w:proofErr w:type="spellEnd"/>
       <w:r>
-        <w:rPr>
-          <w:highlight w:val="green"/>
-        </w:rPr>
         <w:t xml:space="preserve"> using “and” and “or” in between them (for example “</w:t>
       </w:r>
       <w:proofErr w:type="spellStart"/>
       <w:r>
-        <w:rPr>
-          <w:highlight w:val="green"/>
-        </w:rPr>
         <w:t>Priority.Name</w:t>
       </w:r>
       <w:proofErr w:type="spellEnd"/>
       <w:r>
-        <w:rPr>
-          <w:highlight w:val="green"/>
-        </w:rPr>
         <w:t xml:space="preserve"> == "In Progress" or </w:t>
       </w:r>
       <w:proofErr w:type="spellStart"/>
       <w:r>
-        <w:rPr>
-          <w:highlight w:val="green"/>
-        </w:rPr>
         <w:t>DueDate.Month</w:t>
       </w:r>
       <w:proofErr w:type="spellEnd"/>
       <w:r>
-        <w:rPr>
-          <w:highlight w:val="green"/>
-        </w:rPr>
         <w:t xml:space="preserve"> == 3”)</w:t>
       </w:r>
     </w:p>
@@ -3075,17 +2999,27 @@
           <w:ilvl w:val="0"/>
           <w:numId w:val="9"/>
         </w:numPr>
-      </w:pPr>
-      <w:r>
-        <w:rPr>
-          <w:b/>
+        <w:rPr>
+          <w:highlight w:val="red"/>
+        </w:rPr>
+      </w:pPr>
+      <w:r>
+        <w:rPr>
+          <w:b/>
+          <w:highlight w:val="red"/>
         </w:rPr>
         <w:t>Purpose</w:t>
       </w:r>
       <w:r>
+        <w:rPr>
+          <w:highlight w:val="red"/>
+        </w:rPr>
         <w:t>:</w:t>
       </w:r>
       <w:r>
+        <w:rPr>
+          <w:highlight w:val="red"/>
+        </w:rPr>
         <w:t xml:space="preserve"> Edits an issue’s current status, only if it’s available in the status transition scheme (for example, you can’t change the status from ‘Open’ directly to ‘Stopped Progress’)</w:t>
       </w:r>
     </w:p>
@@ -3096,17 +3030,27 @@
           <w:ilvl w:val="0"/>
           <w:numId w:val="9"/>
         </w:numPr>
-      </w:pPr>
-      <w:r>
-        <w:rPr>
-          <w:b/>
+        <w:rPr>
+          <w:highlight w:val="red"/>
+        </w:rPr>
+      </w:pPr>
+      <w:r>
+        <w:rPr>
+          <w:b/>
+          <w:highlight w:val="red"/>
         </w:rPr>
         <w:t>Security</w:t>
       </w:r>
       <w:r>
+        <w:rPr>
+          <w:highlight w:val="red"/>
+        </w:rPr>
         <w:t>:</w:t>
       </w:r>
       <w:r>
+        <w:rPr>
+          <w:highlight w:val="red"/>
+        </w:rPr>
         <w:t xml:space="preserve"> Admin, Issue assignee, Project lead</w:t>
       </w:r>
     </w:p>
@@ -3117,11 +3061,15 @@
           <w:ilvl w:val="0"/>
           <w:numId w:val="9"/>
         </w:numPr>
+        <w:rPr>
+          <w:highlight w:val="red"/>
+        </w:rPr>
       </w:pPr>
       <w:proofErr w:type="spellStart"/>
       <w:r>
         <w:rPr>
           <w:b/>
+          <w:highlight w:val="red"/>
         </w:rPr>
         <w:t>Url</w:t>
       </w:r>
@@ -3129,14 +3077,15 @@
       <w:r>
         <w:rPr>
           <w:b/>
+          <w:highlight w:val="red"/>
         </w:rPr>
         <w:t xml:space="preserve"> Parameters</w:t>
       </w:r>
       <w:r>
-        <w:t>:</w:t>
-      </w:r>
-      <w:r>
-        <w:t xml:space="preserve"> </w:t>
+        <w:rPr>
+          <w:highlight w:val="red"/>
+        </w:rPr>
+        <w:t xml:space="preserve">: </w:t>
       </w:r>
     </w:p>
     <w:p>
@@ -3146,27 +3095,48 @@
           <w:ilvl w:val="1"/>
           <w:numId w:val="9"/>
         </w:numPr>
+        <w:rPr>
+          <w:highlight w:val="red"/>
+        </w:rPr>
       </w:pPr>
       <w:proofErr w:type="spellStart"/>
       <w:r>
+        <w:rPr>
+          <w:highlight w:val="red"/>
+        </w:rPr>
         <w:t>statusid</w:t>
       </w:r>
       <w:proofErr w:type="spellEnd"/>
       <w:r>
+        <w:rPr>
+          <w:highlight w:val="red"/>
+        </w:rPr>
         <w:t xml:space="preserve"> </w:t>
       </w:r>
       <w:r>
+        <w:rPr>
+          <w:highlight w:val="red"/>
+        </w:rPr>
         <w:t>(</w:t>
       </w:r>
       <w:proofErr w:type="spellStart"/>
       <w:r>
+        <w:rPr>
+          <w:highlight w:val="red"/>
+        </w:rPr>
         <w:t>Int</w:t>
       </w:r>
       <w:proofErr w:type="spellEnd"/>
       <w:r>
+        <w:rPr>
+          <w:highlight w:val="red"/>
+        </w:rPr>
         <w:t>, Required)</w:t>
       </w:r>
       <w:r>
+        <w:rPr>
+          <w:highlight w:val="red"/>
+        </w:rPr>
         <w:t xml:space="preserve">: the id of the new status </w:t>
       </w:r>
     </w:p>
@@ -3179,15 +3149,20 @@
         </w:numPr>
         <w:rPr>
           <w:b/>
-        </w:rPr>
-      </w:pPr>
-      <w:r>
-        <w:rPr>
-          <w:b/>
+          <w:highlight w:val="red"/>
+        </w:rPr>
+      </w:pPr>
+      <w:r>
+        <w:rPr>
+          <w:b/>
+          <w:highlight w:val="red"/>
         </w:rPr>
         <w:t>Returns</w:t>
       </w:r>
       <w:r>
+        <w:rPr>
+          <w:highlight w:val="red"/>
+        </w:rPr>
         <w:t>: The new available statuses</w:t>
       </w:r>
     </w:p>
@@ -3203,7 +3178,15 @@
         <w:t>GET</w:t>
       </w:r>
       <w:r>
-        <w:t>] Issues/{id}</w:t>
+        <w:t>] Issues</w:t>
+      </w:r>
+      <w:proofErr w:type="gramStart"/>
+      <w:r>
+        <w:t>/{</w:t>
+      </w:r>
+      <w:proofErr w:type="gramEnd"/>
+      <w:r>
+        <w:t>id}</w:t>
       </w:r>
       <w:r>
         <w:t>/comments</w:t>
@@ -4697,14 +4680,21 @@
         <w:pStyle w:val="Score"/>
         <w:spacing w:before="120"/>
         <w:ind w:left="1080"/>
-      </w:pPr>
-      <w:r>
-        <w:rPr>
-          <w:noProof/>
+        <w:rPr>
+          <w:highlight w:val="green"/>
+        </w:rPr>
+      </w:pPr>
+      <w:r>
+        <w:rPr>
+          <w:noProof/>
+          <w:highlight w:val="green"/>
         </w:rPr>
         <w:t>10</w:t>
       </w:r>
       <w:r>
+        <w:rPr>
+          <w:highlight w:val="green"/>
+        </w:rPr>
         <w:t xml:space="preserve"> score</w:t>
       </w:r>
     </w:p>
@@ -4714,12 +4704,21 @@
         <w:tabs>
           <w:tab w:val="left" w:pos="4105"/>
         </w:tabs>
-      </w:pPr>
-      <w:r>
+        <w:rPr>
+          <w:highlight w:val="green"/>
+        </w:rPr>
+      </w:pPr>
+      <w:r>
+        <w:rPr>
+          <w:highlight w:val="green"/>
+        </w:rPr>
         <w:lastRenderedPageBreak/>
         <w:t>User Screens</w:t>
       </w:r>
       <w:r>
+        <w:rPr>
+          <w:highlight w:val="green"/>
+        </w:rPr>
         <w:tab/>
       </w:r>
     </w:p>
@@ -4727,14 +4726,26 @@
       <w:pPr>
         <w:spacing w:before="120" w:after="120" w:line="240" w:lineRule="auto"/>
         <w:jc w:val="both"/>
-      </w:pPr>
-      <w:r>
+        <w:rPr>
+          <w:highlight w:val="green"/>
+        </w:rPr>
+      </w:pPr>
+      <w:r>
+        <w:rPr>
+          <w:highlight w:val="green"/>
+        </w:rPr>
         <w:t>User screens are accessible for authorized users</w:t>
       </w:r>
       <w:r>
+        <w:rPr>
+          <w:highlight w:val="green"/>
+        </w:rPr>
         <w:t xml:space="preserve"> only</w:t>
       </w:r>
       <w:r>
+        <w:rPr>
+          <w:highlight w:val="green"/>
+        </w:rPr>
         <w:t xml:space="preserve"> (after login).</w:t>
       </w:r>
     </w:p>
@@ -4970,12 +4981,14 @@
         <w:rPr>
           <w:sz w:val="24"/>
           <w:szCs w:val="24"/>
+          <w:highlight w:val="green"/>
         </w:rPr>
       </w:pPr>
       <w:r>
         <w:rPr>
           <w:sz w:val="24"/>
           <w:szCs w:val="24"/>
+          <w:highlight w:val="green"/>
         </w:rPr>
         <w:t>10</w:t>
       </w:r>
@@ -4983,6 +4996,7 @@
         <w:rPr>
           <w:sz w:val="24"/>
           <w:szCs w:val="24"/>
+          <w:highlight w:val="green"/>
         </w:rPr>
         <w:t xml:space="preserve"> score</w:t>
       </w:r>
@@ -5073,12 +5087,14 @@
         <w:rPr>
           <w:sz w:val="24"/>
           <w:szCs w:val="24"/>
+          <w:highlight w:val="green"/>
         </w:rPr>
       </w:pPr>
       <w:r>
         <w:rPr>
           <w:sz w:val="24"/>
           <w:szCs w:val="24"/>
+          <w:highlight w:val="green"/>
         </w:rPr>
         <w:t>5 score</w:t>
       </w:r>
@@ -5446,21 +5462,16 @@
         <w:rPr>
           <w:sz w:val="24"/>
           <w:szCs w:val="24"/>
+          <w:highlight w:val="green"/>
         </w:rPr>
       </w:pPr>
       <w:r>
         <w:rPr>
           <w:sz w:val="24"/>
           <w:szCs w:val="24"/>
-        </w:rPr>
-        <w:t>10</w:t>
-      </w:r>
-      <w:r>
-        <w:rPr>
-          <w:sz w:val="24"/>
-          <w:szCs w:val="24"/>
-        </w:rPr>
-        <w:t xml:space="preserve"> score</w:t>
+          <w:highlight w:val="green"/>
+        </w:rPr>
+        <w:t>10 score</w:t>
       </w:r>
     </w:p>
     <w:p>
@@ -5471,11 +5482,15 @@
         </w:numPr>
         <w:spacing w:before="120" w:after="120" w:line="240" w:lineRule="auto"/>
         <w:jc w:val="both"/>
+        <w:rPr>
+          <w:highlight w:val="green"/>
+        </w:rPr>
       </w:pPr>
       <w:r>
         <w:rPr>
           <w:b/>
           <w:bCs/>
+          <w:highlight w:val="green"/>
         </w:rPr>
         <w:t>Issue page</w:t>
       </w:r>
@@ -5494,21 +5509,27 @@
           <w:rFonts w:asciiTheme="minorHAnsi" w:hAnsiTheme="minorHAnsi" w:cstheme="minorBidi"/>
           <w:b w:val="0"/>
           <w:noProof w:val="0"/>
+          <w:highlight w:val="green"/>
           <w:lang w:val="en-US"/>
         </w:rPr>
       </w:pPr>
       <w:r>
+        <w:rPr>
+          <w:highlight w:val="green"/>
+        </w:rPr>
         <w:t xml:space="preserve">Route: </w:t>
       </w:r>
       <w:r>
         <w:rPr>
           <w:rStyle w:val="CodeChar"/>
+          <w:highlight w:val="green"/>
         </w:rPr>
         <w:t>#/</w:t>
       </w:r>
       <w:r>
         <w:rPr>
           <w:rStyle w:val="CodeChar"/>
+          <w:highlight w:val="green"/>
         </w:rPr>
         <w:t>issues/:id</w:t>
       </w:r>
@@ -5527,6 +5548,7 @@
           <w:rFonts w:asciiTheme="minorHAnsi" w:hAnsiTheme="minorHAnsi" w:cstheme="minorBidi"/>
           <w:b w:val="0"/>
           <w:noProof w:val="0"/>
+          <w:highlight w:val="green"/>
           <w:lang w:val="en-US"/>
         </w:rPr>
       </w:pPr>
@@ -5536,6 +5558,7 @@
           <w:rFonts w:asciiTheme="minorHAnsi" w:hAnsiTheme="minorHAnsi" w:cstheme="minorBidi"/>
           <w:b w:val="0"/>
           <w:noProof w:val="0"/>
+          <w:highlight w:val="green"/>
           <w:lang w:val="en-US"/>
         </w:rPr>
         <w:t>Displays the information about the issue</w:t>
@@ -5555,6 +5578,7 @@
           <w:rFonts w:asciiTheme="minorHAnsi" w:hAnsiTheme="minorHAnsi" w:cstheme="minorBidi"/>
           <w:b w:val="0"/>
           <w:noProof w:val="0"/>
+          <w:highlight w:val="green"/>
           <w:lang w:val="en-US"/>
         </w:rPr>
       </w:pPr>
@@ -5564,6 +5588,7 @@
           <w:rFonts w:asciiTheme="minorHAnsi" w:hAnsiTheme="minorHAnsi" w:cstheme="minorBidi"/>
           <w:b w:val="0"/>
           <w:noProof w:val="0"/>
+          <w:highlight w:val="green"/>
           <w:lang w:val="en-US"/>
         </w:rPr>
         <w:t xml:space="preserve">If the user is the assignee, they can </w:t>
@@ -5574,6 +5599,7 @@
           <w:rFonts w:asciiTheme="minorHAnsi" w:hAnsiTheme="minorHAnsi" w:cstheme="minorBidi"/>
           <w:b w:val="0"/>
           <w:noProof w:val="0"/>
+          <w:highlight w:val="green"/>
           <w:lang w:val="en-US"/>
         </w:rPr>
         <w:t>see a button for changing the</w:t>
@@ -5584,6 +5610,7 @@
           <w:rFonts w:asciiTheme="minorHAnsi" w:hAnsiTheme="minorHAnsi" w:cstheme="minorBidi"/>
           <w:b w:val="0"/>
           <w:noProof w:val="0"/>
+          <w:highlight w:val="green"/>
           <w:lang w:val="en-US"/>
         </w:rPr>
         <w:t xml:space="preserve"> status </w:t>
@@ -5594,6 +5621,7 @@
           <w:rFonts w:asciiTheme="minorHAnsi" w:hAnsiTheme="minorHAnsi" w:cstheme="minorBidi"/>
           <w:b w:val="0"/>
           <w:noProof w:val="0"/>
+          <w:highlight w:val="green"/>
           <w:lang w:val="en-US"/>
         </w:rPr>
         <w:t>using an</w:t>
@@ -5604,6 +5632,7 @@
           <w:rFonts w:asciiTheme="minorHAnsi" w:hAnsiTheme="minorHAnsi" w:cstheme="minorBidi"/>
           <w:b w:val="0"/>
           <w:noProof w:val="0"/>
+          <w:highlight w:val="green"/>
           <w:lang w:val="en-US"/>
         </w:rPr>
         <w:t xml:space="preserve"> available status (e.g. Open -&gt; Closed).</w:t>
@@ -5623,6 +5652,7 @@
           <w:rFonts w:asciiTheme="minorHAnsi" w:hAnsiTheme="minorHAnsi" w:cstheme="minorBidi"/>
           <w:b w:val="0"/>
           <w:noProof w:val="0"/>
+          <w:highlight w:val="green"/>
           <w:lang w:val="en-US"/>
         </w:rPr>
       </w:pPr>
@@ -5632,75 +5662,117 @@
           <w:rFonts w:asciiTheme="minorHAnsi" w:hAnsiTheme="minorHAnsi" w:cstheme="minorBidi"/>
           <w:b w:val="0"/>
           <w:noProof w:val="0"/>
+          <w:highlight w:val="green"/>
           <w:lang w:val="en-US"/>
         </w:rPr>
-        <w:t xml:space="preserve">If </w:t>
-      </w:r>
-      <w:r>
+        <w:t>If the user is the issue’s project leader they can see the edit issue button.</w:t>
+      </w:r>
+    </w:p>
+    <w:p>
+      <w:pPr>
+        <w:pStyle w:val="Score"/>
+        <w:spacing w:before="120"/>
+        <w:ind w:left="720"/>
+        <w:rPr>
+          <w:szCs w:val="24"/>
+          <w:highlight w:val="green"/>
+        </w:rPr>
+      </w:pPr>
+      <w:r>
+        <w:rPr>
+          <w:noProof/>
+          <w:highlight w:val="green"/>
+        </w:rPr>
+        <w:t>15</w:t>
+      </w:r>
+      <w:r>
+        <w:rPr>
+          <w:highlight w:val="green"/>
+        </w:rPr>
+        <w:t xml:space="preserve"> score</w:t>
+      </w:r>
+    </w:p>
+    <w:p>
+      <w:pPr>
+        <w:numPr>
+          <w:ilvl w:val="0"/>
+          <w:numId w:val="3"/>
+        </w:numPr>
+        <w:spacing w:before="120" w:after="120" w:line="240" w:lineRule="auto"/>
+        <w:jc w:val="both"/>
+        <w:rPr>
+          <w:highlight w:val="green"/>
+        </w:rPr>
+      </w:pPr>
+      <w:r>
+        <w:rPr>
+          <w:b/>
+          <w:bCs/>
+          <w:highlight w:val="green"/>
+        </w:rPr>
+        <w:t>Edit Issue page</w:t>
+      </w:r>
+    </w:p>
+    <w:p>
+      <w:pPr>
+        <w:pStyle w:val="ac"/>
+        <w:numPr>
+          <w:ilvl w:val="1"/>
+          <w:numId w:val="3"/>
+        </w:numPr>
+        <w:spacing w:before="120" w:after="120" w:line="240" w:lineRule="auto"/>
+        <w:jc w:val="both"/>
         <w:rPr>
           <w:rStyle w:val="CodeChar"/>
           <w:rFonts w:asciiTheme="minorHAnsi" w:hAnsiTheme="minorHAnsi" w:cstheme="minorBidi"/>
           <w:b w:val="0"/>
           <w:noProof w:val="0"/>
+          <w:highlight w:val="green"/>
           <w:lang w:val="en-US"/>
         </w:rPr>
-        <w:t>the</w:t>
-      </w:r>
-      <w:r>
+      </w:pPr>
+      <w:r>
+        <w:rPr>
+          <w:highlight w:val="green"/>
+        </w:rPr>
+        <w:t xml:space="preserve">Route: </w:t>
+      </w:r>
+      <w:r>
+        <w:rPr>
+          <w:rStyle w:val="CodeChar"/>
+          <w:highlight w:val="green"/>
+        </w:rPr>
+        <w:t>#/issues/:id/edit</w:t>
+      </w:r>
+    </w:p>
+    <w:p>
+      <w:pPr>
+        <w:pStyle w:val="ac"/>
+        <w:numPr>
+          <w:ilvl w:val="1"/>
+          <w:numId w:val="3"/>
+        </w:numPr>
+        <w:spacing w:before="120" w:after="120" w:line="240" w:lineRule="auto"/>
+        <w:jc w:val="both"/>
         <w:rPr>
           <w:rStyle w:val="CodeChar"/>
           <w:rFonts w:asciiTheme="minorHAnsi" w:hAnsiTheme="minorHAnsi" w:cstheme="minorBidi"/>
           <w:b w:val="0"/>
           <w:noProof w:val="0"/>
+          <w:highlight w:val="green"/>
           <w:lang w:val="en-US"/>
         </w:rPr>
-        <w:t xml:space="preserve"> user is the issue’s project leader they can see the edit issue button</w:t>
-      </w:r>
+      </w:pPr>
       <w:r>
         <w:rPr>
           <w:rStyle w:val="CodeChar"/>
           <w:rFonts w:asciiTheme="minorHAnsi" w:hAnsiTheme="minorHAnsi" w:cstheme="minorBidi"/>
           <w:b w:val="0"/>
           <w:noProof w:val="0"/>
+          <w:highlight w:val="green"/>
           <w:lang w:val="en-US"/>
         </w:rPr>
-        <w:t>.</w:t>
-      </w:r>
-    </w:p>
-    <w:p>
-      <w:pPr>
-        <w:pStyle w:val="Score"/>
-        <w:spacing w:before="120"/>
-        <w:ind w:left="720"/>
-        <w:rPr>
-          <w:szCs w:val="24"/>
-        </w:rPr>
-      </w:pPr>
-      <w:r>
-        <w:rPr>
-          <w:noProof/>
-        </w:rPr>
-        <w:t>15</w:t>
-      </w:r>
-      <w:r>
-        <w:t xml:space="preserve"> score</w:t>
-      </w:r>
-    </w:p>
-    <w:p>
-      <w:pPr>
-        <w:numPr>
-          <w:ilvl w:val="0"/>
-          <w:numId w:val="3"/>
-        </w:numPr>
-        <w:spacing w:before="120" w:after="120" w:line="240" w:lineRule="auto"/>
-        <w:jc w:val="both"/>
-      </w:pPr>
-      <w:r>
-        <w:rPr>
-          <w:b/>
-          <w:bCs/>
-        </w:rPr>
-        <w:t>Edit Issue page</w:t>
+        <w:t xml:space="preserve">The page is not visible unless the user is the issue’s project leader or assignee. </w:t>
       </w:r>
     </w:p>
     <w:p>
@@ -5717,116 +5789,312 @@
           <w:rFonts w:asciiTheme="minorHAnsi" w:hAnsiTheme="minorHAnsi" w:cstheme="minorBidi"/>
           <w:b w:val="0"/>
           <w:noProof w:val="0"/>
+          <w:highlight w:val="green"/>
           <w:lang w:val="en-US"/>
         </w:rPr>
       </w:pPr>
       <w:r>
-        <w:t xml:space="preserve">Route: </w:t>
-      </w:r>
-      <w:r>
-        <w:rPr>
-          <w:rStyle w:val="CodeChar"/>
-        </w:rPr>
-        <w:t>#/</w:t>
-      </w:r>
-      <w:r>
-        <w:rPr>
-          <w:rStyle w:val="CodeChar"/>
-        </w:rPr>
-        <w:t>issues/:id/edit</w:t>
-      </w:r>
-    </w:p>
-    <w:p>
-      <w:pPr>
-        <w:pStyle w:val="ac"/>
-        <w:numPr>
-          <w:ilvl w:val="1"/>
-          <w:numId w:val="3"/>
-        </w:numPr>
-        <w:spacing w:before="120" w:after="120" w:line="240" w:lineRule="auto"/>
-        <w:jc w:val="both"/>
         <w:rPr>
           <w:rStyle w:val="CodeChar"/>
           <w:rFonts w:asciiTheme="minorHAnsi" w:hAnsiTheme="minorHAnsi" w:cstheme="minorBidi"/>
           <w:b w:val="0"/>
           <w:noProof w:val="0"/>
+          <w:highlight w:val="green"/>
           <w:lang w:val="en-US"/>
         </w:rPr>
-      </w:pPr>
-      <w:r>
+        <w:t>If the user is the assignee, they can change the status using an available status (e.g. Open -&gt; Closed).</w:t>
+      </w:r>
+    </w:p>
+    <w:p>
+      <w:pPr>
+        <w:pStyle w:val="ac"/>
+        <w:numPr>
+          <w:ilvl w:val="1"/>
+          <w:numId w:val="3"/>
+        </w:numPr>
+        <w:spacing w:before="120" w:after="120" w:line="240" w:lineRule="auto"/>
+        <w:jc w:val="both"/>
         <w:rPr>
           <w:rStyle w:val="CodeChar"/>
           <w:rFonts w:asciiTheme="minorHAnsi" w:hAnsiTheme="minorHAnsi" w:cstheme="minorBidi"/>
           <w:b w:val="0"/>
           <w:noProof w:val="0"/>
+          <w:highlight w:val="green"/>
           <w:lang w:val="en-US"/>
         </w:rPr>
-        <w:t xml:space="preserve">The </w:t>
-      </w:r>
+      </w:pPr>
       <w:r>
         <w:rPr>
           <w:rStyle w:val="CodeChar"/>
           <w:rFonts w:asciiTheme="minorHAnsi" w:hAnsiTheme="minorHAnsi" w:cstheme="minorBidi"/>
           <w:b w:val="0"/>
           <w:noProof w:val="0"/>
+          <w:highlight w:val="green"/>
           <w:lang w:val="en-US"/>
         </w:rPr>
-        <w:t>page</w:t>
-      </w:r>
-      <w:r>
+        <w:t>If they are the project’s leader they can edit the whole issue (including its assignee).</w:t>
+      </w:r>
+    </w:p>
+    <w:p>
+      <w:pPr>
+        <w:pStyle w:val="Score"/>
+        <w:spacing w:before="120"/>
+        <w:ind w:left="720"/>
+        <w:rPr>
+          <w:szCs w:val="24"/>
+        </w:rPr>
+      </w:pPr>
+      <w:r>
+        <w:rPr>
+          <w:noProof/>
+          <w:highlight w:val="green"/>
+        </w:rPr>
+        <w:t>10</w:t>
+      </w:r>
+      <w:r>
+        <w:rPr>
+          <w:highlight w:val="green"/>
+        </w:rPr>
+        <w:t xml:space="preserve"> score</w:t>
+      </w:r>
+    </w:p>
+    <w:p>
+      <w:pPr>
+        <w:spacing w:before="120" w:after="120" w:line="240" w:lineRule="auto"/>
+        <w:jc w:val="both"/>
+      </w:pPr>
+    </w:p>
+    <w:p>
+      <w:pPr>
+        <w:numPr>
+          <w:ilvl w:val="0"/>
+          <w:numId w:val="3"/>
+        </w:numPr>
+        <w:spacing w:before="120" w:after="120" w:line="240" w:lineRule="auto"/>
+        <w:jc w:val="both"/>
+        <w:rPr>
+          <w:highlight w:val="green"/>
+        </w:rPr>
+      </w:pPr>
+      <w:r>
+        <w:rPr>
+          <w:b/>
+          <w:bCs/>
+          <w:highlight w:val="green"/>
+        </w:rPr>
+        <w:t>Change User Password</w:t>
+      </w:r>
+    </w:p>
+    <w:p>
+      <w:pPr>
+        <w:pStyle w:val="ac"/>
+        <w:numPr>
+          <w:ilvl w:val="1"/>
+          <w:numId w:val="3"/>
+        </w:numPr>
+        <w:spacing w:before="120" w:after="120" w:line="240" w:lineRule="auto"/>
+        <w:jc w:val="both"/>
         <w:rPr>
           <w:rStyle w:val="CodeChar"/>
           <w:rFonts w:asciiTheme="minorHAnsi" w:hAnsiTheme="minorHAnsi" w:cstheme="minorBidi"/>
           <w:b w:val="0"/>
           <w:noProof w:val="0"/>
+          <w:highlight w:val="green"/>
           <w:lang w:val="en-US"/>
         </w:rPr>
-        <w:t xml:space="preserve"> is not </w:t>
-      </w:r>
-      <w:r>
+      </w:pPr>
+      <w:r>
+        <w:rPr>
+          <w:highlight w:val="green"/>
+        </w:rPr>
+        <w:t xml:space="preserve">Route: </w:t>
+      </w:r>
+      <w:r>
+        <w:rPr>
+          <w:rStyle w:val="CodeChar"/>
+          <w:highlight w:val="green"/>
+        </w:rPr>
+        <w:t>#/</w:t>
+      </w:r>
+      <w:r>
+        <w:rPr>
+          <w:rStyle w:val="CodeChar"/>
+          <w:highlight w:val="green"/>
+          <w:lang w:val="en-US"/>
+        </w:rPr>
+        <w:t>profile</w:t>
+      </w:r>
+      <w:r>
+        <w:rPr>
+          <w:rStyle w:val="CodeChar"/>
+          <w:highlight w:val="green"/>
+          <w:lang w:val="en-US"/>
+        </w:rPr>
+        <w:t>/password</w:t>
+      </w:r>
+    </w:p>
+    <w:p>
+      <w:pPr>
+        <w:numPr>
+          <w:ilvl w:val="1"/>
+          <w:numId w:val="3"/>
+        </w:numPr>
+        <w:spacing w:before="120" w:after="120" w:line="240" w:lineRule="auto"/>
+        <w:jc w:val="both"/>
+        <w:rPr>
+          <w:highlight w:val="green"/>
+        </w:rPr>
+      </w:pPr>
+      <w:r>
+        <w:rPr>
+          <w:highlight w:val="green"/>
+        </w:rPr>
+        <w:t xml:space="preserve">Users should be able to </w:t>
+      </w:r>
+      <w:r>
+        <w:rPr>
+          <w:b/>
+          <w:highlight w:val="green"/>
+        </w:rPr>
+        <w:t>change their password</w:t>
+      </w:r>
+      <w:r>
+        <w:rPr>
+          <w:highlight w:val="green"/>
+        </w:rPr>
+        <w:t xml:space="preserve"> from form (contains </w:t>
+      </w:r>
+      <w:r>
+        <w:rPr>
+          <w:b/>
+          <w:highlight w:val="green"/>
+        </w:rPr>
+        <w:t>old password</w:t>
+      </w:r>
+      <w:r>
+        <w:rPr>
+          <w:highlight w:val="green"/>
+        </w:rPr>
+        <w:t xml:space="preserve">, </w:t>
+      </w:r>
+      <w:r>
+        <w:rPr>
+          <w:b/>
+          <w:highlight w:val="green"/>
+        </w:rPr>
+        <w:t>new password</w:t>
+      </w:r>
+      <w:r>
+        <w:rPr>
+          <w:highlight w:val="green"/>
+        </w:rPr>
+        <w:t xml:space="preserve"> and </w:t>
+      </w:r>
+      <w:r>
+        <w:rPr>
+          <w:b/>
+          <w:highlight w:val="green"/>
+        </w:rPr>
+        <w:t>confirm new password</w:t>
+      </w:r>
+      <w:r>
+        <w:rPr>
+          <w:highlight w:val="green"/>
+        </w:rPr>
+        <w:t>)</w:t>
+      </w:r>
+      <w:r>
+        <w:rPr>
+          <w:highlight w:val="green"/>
+        </w:rPr>
+        <w:t>. Show notification for success or error message.</w:t>
+      </w:r>
+    </w:p>
+    <w:p>
+      <w:pPr>
+        <w:pStyle w:val="Score"/>
+        <w:spacing w:before="120"/>
+        <w:ind w:left="360"/>
+        <w:rPr>
+          <w:highlight w:val="green"/>
+        </w:rPr>
+      </w:pPr>
+      <w:r>
+        <w:rPr>
+          <w:noProof/>
+          <w:highlight w:val="green"/>
+        </w:rPr>
+        <w:t>10</w:t>
+      </w:r>
+      <w:r>
+        <w:rPr>
+          <w:highlight w:val="green"/>
+        </w:rPr>
+        <w:t xml:space="preserve"> score</w:t>
+      </w:r>
+    </w:p>
+    <w:p>
+      <w:pPr>
+        <w:numPr>
+          <w:ilvl w:val="0"/>
+          <w:numId w:val="3"/>
+        </w:numPr>
+        <w:spacing w:before="120" w:after="120" w:line="240" w:lineRule="auto"/>
+        <w:jc w:val="both"/>
+        <w:rPr>
+          <w:highlight w:val="green"/>
+        </w:rPr>
+      </w:pPr>
+      <w:r>
+        <w:rPr>
+          <w:b/>
+          <w:highlight w:val="green"/>
+        </w:rPr>
+        <w:t>Logout</w:t>
+      </w:r>
+    </w:p>
+    <w:p>
+      <w:pPr>
+        <w:pStyle w:val="ac"/>
+        <w:numPr>
+          <w:ilvl w:val="1"/>
+          <w:numId w:val="3"/>
+        </w:numPr>
+        <w:spacing w:before="120" w:after="120" w:line="240" w:lineRule="auto"/>
+        <w:jc w:val="both"/>
         <w:rPr>
           <w:rStyle w:val="CodeChar"/>
           <w:rFonts w:asciiTheme="minorHAnsi" w:hAnsiTheme="minorHAnsi" w:cstheme="minorBidi"/>
           <w:b w:val="0"/>
           <w:noProof w:val="0"/>
+          <w:highlight w:val="green"/>
           <w:lang w:val="en-US"/>
         </w:rPr>
-        <w:t>visible</w:t>
+      </w:pPr>
+      <w:r>
+        <w:rPr>
+          <w:highlight w:val="green"/>
+        </w:rPr>
+        <w:t xml:space="preserve">Route: </w:t>
       </w:r>
       <w:r>
         <w:rPr>
           <w:rStyle w:val="CodeChar"/>
-          <w:rFonts w:asciiTheme="minorHAnsi" w:hAnsiTheme="minorHAnsi" w:cstheme="minorBidi"/>
-          <w:b w:val="0"/>
-          <w:noProof w:val="0"/>
+          <w:highlight w:val="green"/>
+        </w:rPr>
+        <w:t>#/</w:t>
+      </w:r>
+      <w:r>
+        <w:rPr>
+          <w:rStyle w:val="CodeChar"/>
+          <w:highlight w:val="green"/>
           <w:lang w:val="en-US"/>
         </w:rPr>
-        <w:t xml:space="preserve"> unless the</w:t>
-      </w:r>
-      <w:r>
-        <w:rPr>
-          <w:rStyle w:val="CodeChar"/>
-          <w:rFonts w:asciiTheme="minorHAnsi" w:hAnsiTheme="minorHAnsi" w:cstheme="minorBidi"/>
-          <w:b w:val="0"/>
-          <w:noProof w:val="0"/>
-          <w:lang w:val="en-US"/>
-        </w:rPr>
-        <w:t xml:space="preserve"> user is the issue’s project leader or assignee</w:t>
-      </w:r>
-      <w:r>
-        <w:rPr>
-          <w:rStyle w:val="CodeChar"/>
-          <w:rFonts w:asciiTheme="minorHAnsi" w:hAnsiTheme="minorHAnsi" w:cstheme="minorBidi"/>
-          <w:b w:val="0"/>
-          <w:noProof w:val="0"/>
-          <w:lang w:val="en-US"/>
-        </w:rPr>
-        <w:t xml:space="preserve">. </w:t>
-      </w:r>
-    </w:p>
-    <w:p>
-      <w:pPr>
-        <w:pStyle w:val="ac"/>
+        <w:t>logout</w:t>
+      </w:r>
+    </w:p>
+    <w:p>
+      <w:pPr>
         <w:numPr>
           <w:ilvl w:val="1"/>
           <w:numId w:val="3"/>
@@ -5834,47 +6102,62 @@
         <w:spacing w:before="120" w:after="120" w:line="240" w:lineRule="auto"/>
         <w:jc w:val="both"/>
         <w:rPr>
-          <w:rStyle w:val="CodeChar"/>
-          <w:rFonts w:asciiTheme="minorHAnsi" w:hAnsiTheme="minorHAnsi" w:cstheme="minorBidi"/>
-          <w:b w:val="0"/>
-          <w:noProof w:val="0"/>
-          <w:lang w:val="en-US"/>
-        </w:rPr>
-      </w:pPr>
-      <w:r>
-        <w:rPr>
-          <w:rStyle w:val="CodeChar"/>
-          <w:rFonts w:asciiTheme="minorHAnsi" w:hAnsiTheme="minorHAnsi" w:cstheme="minorBidi"/>
-          <w:b w:val="0"/>
-          <w:noProof w:val="0"/>
-          <w:lang w:val="en-US"/>
-        </w:rPr>
-        <w:t xml:space="preserve">If the user is the assignee, they can change the status </w:t>
-      </w:r>
-      <w:r>
-        <w:rPr>
-          <w:rStyle w:val="CodeChar"/>
-          <w:rFonts w:asciiTheme="minorHAnsi" w:hAnsiTheme="minorHAnsi" w:cstheme="minorBidi"/>
-          <w:b w:val="0"/>
-          <w:noProof w:val="0"/>
-          <w:lang w:val="en-US"/>
-        </w:rPr>
-        <w:t>using an</w:t>
-      </w:r>
-      <w:r>
-        <w:rPr>
-          <w:rStyle w:val="CodeChar"/>
-          <w:rFonts w:asciiTheme="minorHAnsi" w:hAnsiTheme="minorHAnsi" w:cstheme="minorBidi"/>
-          <w:b w:val="0"/>
-          <w:noProof w:val="0"/>
-          <w:lang w:val="en-US"/>
-        </w:rPr>
-        <w:t xml:space="preserve"> available status (e.g. Open -&gt; Closed).</w:t>
-      </w:r>
-    </w:p>
-    <w:p>
-      <w:pPr>
-        <w:pStyle w:val="ac"/>
+          <w:highlight w:val="green"/>
+        </w:rPr>
+      </w:pPr>
+      <w:r>
+        <w:rPr>
+          <w:highlight w:val="green"/>
+        </w:rPr>
+        <w:t>S</w:t>
+      </w:r>
+      <w:r>
+        <w:rPr>
+          <w:highlight w:val="green"/>
+        </w:rPr>
+        <w:t>uccessfully logged in user</w:t>
+      </w:r>
+      <w:r>
+        <w:rPr>
+          <w:highlight w:val="green"/>
+        </w:rPr>
+        <w:t>s</w:t>
+      </w:r>
+      <w:r>
+        <w:rPr>
+          <w:highlight w:val="green"/>
+        </w:rPr>
+        <w:t xml:space="preserve"> should be able to </w:t>
+      </w:r>
+      <w:r>
+        <w:rPr>
+          <w:b/>
+          <w:bCs/>
+          <w:highlight w:val="green"/>
+        </w:rPr>
+        <w:t>logout</w:t>
+      </w:r>
+      <w:r>
+        <w:rPr>
+          <w:highlight w:val="green"/>
+        </w:rPr>
+        <w:t xml:space="preserve"> from the </w:t>
+      </w:r>
+      <w:r>
+        <w:rPr>
+          <w:highlight w:val="green"/>
+        </w:rPr>
+        <w:t>app</w:t>
+      </w:r>
+      <w:r>
+        <w:rPr>
+          <w:highlight w:val="green"/>
+        </w:rPr>
+        <w:t>.</w:t>
+      </w:r>
+    </w:p>
+    <w:p>
+      <w:pPr>
         <w:numPr>
           <w:ilvl w:val="1"/>
           <w:numId w:val="3"/>
@@ -5882,22 +6165,50 @@
         <w:spacing w:before="120" w:after="120" w:line="240" w:lineRule="auto"/>
         <w:jc w:val="both"/>
         <w:rPr>
-          <w:rStyle w:val="CodeChar"/>
-          <w:rFonts w:asciiTheme="minorHAnsi" w:hAnsiTheme="minorHAnsi" w:cstheme="minorBidi"/>
-          <w:b w:val="0"/>
-          <w:noProof w:val="0"/>
-          <w:lang w:val="en-US"/>
-        </w:rPr>
-      </w:pPr>
-      <w:r>
-        <w:rPr>
-          <w:rStyle w:val="CodeChar"/>
-          <w:rFonts w:asciiTheme="minorHAnsi" w:hAnsiTheme="minorHAnsi" w:cstheme="minorBidi"/>
-          <w:b w:val="0"/>
-          <w:noProof w:val="0"/>
-          <w:lang w:val="en-US"/>
-        </w:rPr>
-        <w:t>If they are the project’s leader they can edit the whole issue (including its assignee).</w:t>
+          <w:highlight w:val="green"/>
+        </w:rPr>
+      </w:pPr>
+      <w:r>
+        <w:rPr>
+          <w:highlight w:val="green"/>
+        </w:rPr>
+        <w:t>L</w:t>
+      </w:r>
+      <w:r>
+        <w:rPr>
+          <w:highlight w:val="green"/>
+        </w:rPr>
+        <w:t>ogout</w:t>
+      </w:r>
+      <w:r>
+        <w:rPr>
+          <w:highlight w:val="green"/>
+        </w:rPr>
+        <w:t xml:space="preserve"> shows a</w:t>
+      </w:r>
+      <w:r>
+        <w:rPr>
+          <w:highlight w:val="green"/>
+        </w:rPr>
+        <w:t xml:space="preserve"> notification message </w:t>
+      </w:r>
+      <w:r>
+        <w:rPr>
+          <w:highlight w:val="green"/>
+        </w:rPr>
+        <w:t>and redirects to the Home</w:t>
+      </w:r>
+      <w:r>
+        <w:rPr>
+          <w:highlight w:val="green"/>
+        </w:rPr>
+        <w:t xml:space="preserve"> </w:t>
+      </w:r>
+      <w:r>
+        <w:rPr>
+          <w:highlight w:val="green"/>
+        </w:rPr>
+        <w:t>screen.</w:t>
       </w:r>
     </w:p>
     <w:p>
@@ -5906,378 +6217,20 @@
         <w:spacing w:before="120"/>
         <w:ind w:left="720"/>
         <w:rPr>
-          <w:szCs w:val="24"/>
-        </w:rPr>
-      </w:pPr>
-      <w:r>
-        <w:rPr>
-          <w:noProof/>
-        </w:rPr>
-        <w:t>10</w:t>
-      </w:r>
-      <w:r>
-        <w:t xml:space="preserve"> score</w:t>
-      </w:r>
-    </w:p>
-    <w:p>
-      <w:pPr>
-        <w:spacing w:before="120" w:after="120" w:line="240" w:lineRule="auto"/>
-        <w:jc w:val="both"/>
-      </w:pPr>
-    </w:p>
-    <w:p>
-      <w:pPr>
-        <w:numPr>
-          <w:ilvl w:val="0"/>
-          <w:numId w:val="3"/>
-        </w:numPr>
-        <w:spacing w:before="120" w:after="120" w:line="240" w:lineRule="auto"/>
-        <w:jc w:val="both"/>
-        <w:rPr>
-          <w:highlight w:val="green"/>
-        </w:rPr>
-      </w:pPr>
-      <w:r>
-        <w:rPr>
-          <w:b/>
-          <w:bCs/>
-          <w:highlight w:val="green"/>
-        </w:rPr>
-        <w:t>Change User Password</w:t>
-      </w:r>
-    </w:p>
-    <w:p>
-      <w:pPr>
-        <w:pStyle w:val="ac"/>
-        <w:numPr>
-          <w:ilvl w:val="1"/>
-          <w:numId w:val="3"/>
-        </w:numPr>
-        <w:spacing w:before="120" w:after="120" w:line="240" w:lineRule="auto"/>
-        <w:jc w:val="both"/>
-        <w:rPr>
-          <w:rStyle w:val="CodeChar"/>
-          <w:rFonts w:asciiTheme="minorHAnsi" w:hAnsiTheme="minorHAnsi" w:cstheme="minorBidi"/>
-          <w:b w:val="0"/>
-          <w:noProof w:val="0"/>
-          <w:highlight w:val="green"/>
-          <w:lang w:val="en-US"/>
-        </w:rPr>
-      </w:pPr>
-      <w:r>
-        <w:rPr>
-          <w:highlight w:val="green"/>
-        </w:rPr>
-        <w:t xml:space="preserve">Route: </w:t>
-      </w:r>
-      <w:r>
-        <w:rPr>
-          <w:rStyle w:val="CodeChar"/>
-          <w:highlight w:val="green"/>
-        </w:rPr>
-        <w:t>#/</w:t>
-      </w:r>
-      <w:r>
-        <w:rPr>
-          <w:rStyle w:val="CodeChar"/>
-          <w:highlight w:val="green"/>
-          <w:lang w:val="en-US"/>
-        </w:rPr>
-        <w:t>profile</w:t>
-      </w:r>
-      <w:r>
-        <w:rPr>
-          <w:rStyle w:val="CodeChar"/>
-          <w:highlight w:val="green"/>
-          <w:lang w:val="en-US"/>
-        </w:rPr>
-        <w:t>/password</w:t>
-      </w:r>
-    </w:p>
-    <w:p>
-      <w:pPr>
-        <w:numPr>
-          <w:ilvl w:val="1"/>
-          <w:numId w:val="3"/>
-        </w:numPr>
-        <w:spacing w:before="120" w:after="120" w:line="240" w:lineRule="auto"/>
-        <w:jc w:val="both"/>
-        <w:rPr>
-          <w:highlight w:val="green"/>
-        </w:rPr>
-      </w:pPr>
-      <w:r>
-        <w:rPr>
-          <w:highlight w:val="green"/>
-        </w:rPr>
-        <w:t xml:space="preserve">Users should be able to </w:t>
-      </w:r>
-      <w:r>
-        <w:rPr>
-          <w:b/>
-          <w:highlight w:val="green"/>
-        </w:rPr>
-        <w:t>change their password</w:t>
-      </w:r>
-      <w:r>
-        <w:rPr>
-          <w:highlight w:val="green"/>
-        </w:rPr>
-        <w:t xml:space="preserve"> from form (contains </w:t>
-      </w:r>
-      <w:r>
-        <w:rPr>
-          <w:b/>
-          <w:highlight w:val="green"/>
-        </w:rPr>
-        <w:t>old password</w:t>
-      </w:r>
-      <w:r>
-        <w:rPr>
-          <w:highlight w:val="green"/>
-        </w:rPr>
-        <w:t xml:space="preserve">, </w:t>
-      </w:r>
-      <w:r>
-        <w:rPr>
-          <w:b/>
-          <w:highlight w:val="green"/>
-        </w:rPr>
-        <w:t>new password</w:t>
-      </w:r>
-      <w:r>
-        <w:rPr>
-          <w:highlight w:val="green"/>
-        </w:rPr>
-        <w:t xml:space="preserve"> and </w:t>
-      </w:r>
-      <w:r>
-        <w:rPr>
-          <w:b/>
-          <w:highlight w:val="green"/>
-        </w:rPr>
-        <w:t>confirm new password</w:t>
-      </w:r>
-      <w:r>
-        <w:rPr>
-          <w:highlight w:val="green"/>
-        </w:rPr>
-        <w:t>)</w:t>
-      </w:r>
-      <w:r>
-        <w:rPr>
-          <w:highlight w:val="green"/>
-        </w:rPr>
-        <w:t>. Show notification for success or error message.</w:t>
-      </w:r>
-    </w:p>
-    <w:p>
-      <w:pPr>
-        <w:pStyle w:val="Score"/>
-        <w:spacing w:before="120"/>
-        <w:ind w:left="360"/>
-      </w:pPr>
-      <w:r>
-        <w:rPr>
-          <w:noProof/>
-        </w:rPr>
-        <w:t>10</w:t>
-      </w:r>
-      <w:r>
-        <w:t xml:space="preserve"> score</w:t>
-      </w:r>
-    </w:p>
-    <w:p>
-      <w:pPr>
-        <w:numPr>
-          <w:ilvl w:val="0"/>
-          <w:numId w:val="3"/>
-        </w:numPr>
-        <w:spacing w:before="120" w:after="120" w:line="240" w:lineRule="auto"/>
-        <w:jc w:val="both"/>
-        <w:rPr>
-          <w:highlight w:val="green"/>
-        </w:rPr>
-      </w:pPr>
-      <w:r>
-        <w:rPr>
-          <w:b/>
-          <w:highlight w:val="green"/>
-        </w:rPr>
-        <w:t>Logout</w:t>
-      </w:r>
-    </w:p>
-    <w:p>
-      <w:pPr>
-        <w:pStyle w:val="ac"/>
-        <w:numPr>
-          <w:ilvl w:val="1"/>
-          <w:numId w:val="3"/>
-        </w:numPr>
-        <w:spacing w:before="120" w:after="120" w:line="240" w:lineRule="auto"/>
-        <w:jc w:val="both"/>
-        <w:rPr>
-          <w:rStyle w:val="CodeChar"/>
-          <w:rFonts w:asciiTheme="minorHAnsi" w:hAnsiTheme="minorHAnsi" w:cstheme="minorBidi"/>
-          <w:b w:val="0"/>
-          <w:noProof w:val="0"/>
-          <w:highlight w:val="green"/>
-          <w:lang w:val="en-US"/>
-        </w:rPr>
-      </w:pPr>
-      <w:r>
-        <w:rPr>
-          <w:highlight w:val="green"/>
-        </w:rPr>
-        <w:t xml:space="preserve">Route: </w:t>
-      </w:r>
-      <w:r>
-        <w:rPr>
-          <w:rStyle w:val="CodeChar"/>
-          <w:highlight w:val="green"/>
-        </w:rPr>
-        <w:t>#/</w:t>
-      </w:r>
-      <w:r>
-        <w:rPr>
-          <w:rStyle w:val="CodeChar"/>
-          <w:highlight w:val="green"/>
-          <w:lang w:val="en-US"/>
-        </w:rPr>
-        <w:t>logout</w:t>
-      </w:r>
-    </w:p>
-    <w:p>
-      <w:pPr>
-        <w:numPr>
-          <w:ilvl w:val="1"/>
-          <w:numId w:val="3"/>
-        </w:numPr>
-        <w:spacing w:before="120" w:after="120" w:line="240" w:lineRule="auto"/>
-        <w:jc w:val="both"/>
-        <w:rPr>
-          <w:highlight w:val="green"/>
-        </w:rPr>
-      </w:pPr>
-      <w:r>
-        <w:rPr>
-          <w:highlight w:val="green"/>
-        </w:rPr>
-        <w:t>S</w:t>
-      </w:r>
-      <w:r>
-        <w:rPr>
-          <w:highlight w:val="green"/>
-        </w:rPr>
-        <w:t>uccessfully logged in user</w:t>
-      </w:r>
-      <w:r>
-        <w:rPr>
-          <w:highlight w:val="green"/>
-        </w:rPr>
-        <w:t>s</w:t>
-      </w:r>
-      <w:r>
-        <w:rPr>
-          <w:highlight w:val="green"/>
-        </w:rPr>
-        <w:t xml:space="preserve"> should be able to </w:t>
-      </w:r>
-      <w:r>
-        <w:rPr>
-          <w:b/>
-          <w:bCs/>
-          <w:highlight w:val="green"/>
-        </w:rPr>
-        <w:t>logout</w:t>
-      </w:r>
-      <w:r>
-        <w:rPr>
-          <w:highlight w:val="green"/>
-        </w:rPr>
-        <w:t xml:space="preserve"> from the </w:t>
-      </w:r>
-      <w:r>
-        <w:rPr>
-          <w:highlight w:val="green"/>
-        </w:rPr>
-        <w:t>app</w:t>
-      </w:r>
-      <w:r>
-        <w:rPr>
-          <w:highlight w:val="green"/>
-        </w:rPr>
-        <w:t>.</w:t>
-      </w:r>
-    </w:p>
-    <w:p>
-      <w:pPr>
-        <w:numPr>
-          <w:ilvl w:val="1"/>
-          <w:numId w:val="3"/>
-        </w:numPr>
-        <w:spacing w:before="120" w:after="120" w:line="240" w:lineRule="auto"/>
-        <w:jc w:val="both"/>
-        <w:rPr>
-          <w:highlight w:val="green"/>
-        </w:rPr>
-      </w:pPr>
-      <w:r>
-        <w:rPr>
-          <w:highlight w:val="green"/>
-        </w:rPr>
-        <w:t>L</w:t>
-      </w:r>
-      <w:r>
-        <w:rPr>
-          <w:highlight w:val="green"/>
-        </w:rPr>
-        <w:t>ogout</w:t>
-      </w:r>
-      <w:r>
-        <w:rPr>
-          <w:highlight w:val="green"/>
-        </w:rPr>
-        <w:t xml:space="preserve"> shows a</w:t>
-      </w:r>
-      <w:r>
-        <w:rPr>
-          <w:highlight w:val="green"/>
-        </w:rPr>
-        <w:t xml:space="preserve"> notification message </w:t>
-      </w:r>
-      <w:r>
-        <w:rPr>
-          <w:highlight w:val="green"/>
-        </w:rPr>
-        <w:t>and redirects to the Home</w:t>
-      </w:r>
-      <w:r>
-        <w:rPr>
-          <w:highlight w:val="green"/>
-        </w:rPr>
-        <w:t xml:space="preserve"> </w:t>
-      </w:r>
-      <w:r>
-        <w:rPr>
-          <w:highlight w:val="green"/>
-        </w:rPr>
-        <w:t>screen.</w:t>
-      </w:r>
-    </w:p>
-    <w:p>
-      <w:pPr>
-        <w:pStyle w:val="Score"/>
-        <w:spacing w:before="120"/>
-        <w:ind w:left="720"/>
-      </w:pPr>
-      <w:r>
-        <w:rPr>
-          <w:noProof/>
+          <w:highlight w:val="green"/>
+        </w:rPr>
+      </w:pPr>
+      <w:r>
+        <w:rPr>
+          <w:noProof/>
+          <w:highlight w:val="green"/>
         </w:rPr>
         <w:t>5</w:t>
       </w:r>
       <w:r>
+        <w:rPr>
+          <w:highlight w:val="green"/>
+        </w:rPr>
         <w:t xml:space="preserve"> score</w:t>
       </w:r>
     </w:p>
@@ -6460,7 +6413,13 @@
         <w:t xml:space="preserve"> score</w:t>
       </w:r>
     </w:p>
-    <w:p/>
+    <w:p>
+      <w:pPr>
+        <w:rPr>
+          <w:sz w:val="24"/>
+        </w:rPr>
+      </w:pPr>
+    </w:p>
     <w:p/>
     <w:p>
       <w:pPr>
@@ -6476,6 +6435,9 @@
         <w:tabs>
           <w:tab w:val="left" w:pos="4105"/>
         </w:tabs>
+        <w:rPr>
+          <w:highlight w:val="green"/>
+        </w:rPr>
       </w:pPr>
       <w:r>
         <w:t>User Screens</w:t>
@@ -6492,11 +6454,15 @@
         </w:numPr>
         <w:spacing w:before="120" w:after="120" w:line="240" w:lineRule="auto"/>
         <w:jc w:val="both"/>
+        <w:rPr>
+          <w:highlight w:val="green"/>
+        </w:rPr>
       </w:pPr>
       <w:r>
         <w:rPr>
           <w:b/>
           <w:bCs/>
+          <w:highlight w:val="green"/>
         </w:rPr>
         <w:t>Issue page</w:t>
       </w:r>
@@ -6515,23 +6481,22 @@
           <w:rFonts w:asciiTheme="minorHAnsi" w:hAnsiTheme="minorHAnsi" w:cstheme="minorBidi"/>
           <w:b w:val="0"/>
           <w:noProof w:val="0"/>
+          <w:highlight w:val="green"/>
           <w:lang w:val="en-US"/>
         </w:rPr>
       </w:pPr>
       <w:r>
+        <w:rPr>
+          <w:highlight w:val="green"/>
+        </w:rPr>
         <w:t xml:space="preserve">Route: </w:t>
       </w:r>
       <w:r>
         <w:rPr>
           <w:rStyle w:val="CodeChar"/>
-        </w:rPr>
-        <w:t>#/</w:t>
-      </w:r>
-      <w:r>
-        <w:rPr>
-          <w:rStyle w:val="CodeChar"/>
-        </w:rPr>
-        <w:t>issues/:id</w:t>
+          <w:highlight w:val="green"/>
+        </w:rPr>
+        <w:t>#/issues/:id</w:t>
       </w:r>
     </w:p>
     <w:p>
@@ -6543,8 +6508,14 @@
         </w:numPr>
         <w:spacing w:before="120" w:after="120" w:line="240" w:lineRule="auto"/>
         <w:jc w:val="both"/>
-      </w:pPr>
-      <w:r>
+        <w:rPr>
+          <w:highlight w:val="green"/>
+        </w:rPr>
+      </w:pPr>
+      <w:r>
+        <w:rPr>
+          <w:highlight w:val="green"/>
+        </w:rPr>
         <w:t>View the issue’s comments.</w:t>
       </w:r>
     </w:p>
@@ -6562,13 +6533,20 @@
           <w:rFonts w:asciiTheme="minorHAnsi" w:hAnsiTheme="minorHAnsi" w:cstheme="minorBidi"/>
           <w:b w:val="0"/>
           <w:noProof w:val="0"/>
+          <w:highlight w:val="green"/>
           <w:lang w:val="en-US"/>
         </w:rPr>
       </w:pPr>
       <w:r>
+        <w:rPr>
+          <w:highlight w:val="green"/>
+        </w:rPr>
         <w:t>Additional field for adding comments if you are affiliated with this project (you have an issue assigned in the project or you’re the project’s leader)</w:t>
       </w:r>
       <w:r>
+        <w:rPr>
+          <w:highlight w:val="green"/>
+        </w:rPr>
         <w:t>.</w:t>
       </w:r>
     </w:p>
@@ -6581,10 +6559,14 @@
       <w:r>
         <w:rPr>
           <w:noProof/>
+          <w:highlight w:val="green"/>
         </w:rPr>
         <w:t>20</w:t>
       </w:r>
       <w:r>
+        <w:rPr>
+          <w:highlight w:val="green"/>
+        </w:rPr>
         <w:t xml:space="preserve"> score</w:t>
       </w:r>
     </w:p>
@@ -6619,23 +6601,22 @@
           <w:rFonts w:asciiTheme="minorHAnsi" w:hAnsiTheme="minorHAnsi" w:cstheme="minorBidi"/>
           <w:b w:val="0"/>
           <w:noProof w:val="0"/>
+          <w:highlight w:val="yellow"/>
           <w:lang w:val="en-US"/>
         </w:rPr>
       </w:pPr>
       <w:r>
+        <w:rPr>
+          <w:highlight w:val="yellow"/>
+        </w:rPr>
         <w:t xml:space="preserve">Route: </w:t>
       </w:r>
       <w:r>
         <w:rPr>
           <w:rStyle w:val="CodeChar"/>
-        </w:rPr>
-        <w:t>#/</w:t>
-      </w:r>
-      <w:r>
-        <w:rPr>
-          <w:rStyle w:val="CodeChar"/>
-        </w:rPr>
-        <w:t>projects/:id</w:t>
+          <w:highlight w:val="yellow"/>
+        </w:rPr>
+        <w:t>#/projects/:id</w:t>
       </w:r>
     </w:p>
     <w:p>
@@ -6647,11 +6628,20 @@
         </w:numPr>
         <w:spacing w:before="120" w:after="120" w:line="240" w:lineRule="auto"/>
         <w:jc w:val="both"/>
-      </w:pPr>
-      <w:r>
+        <w:rPr>
+          <w:highlight w:val="yellow"/>
+        </w:rPr>
+      </w:pPr>
+      <w:r>
+        <w:rPr>
+          <w:highlight w:val="yellow"/>
+        </w:rPr>
         <w:t>Make it so by</w:t>
       </w:r>
       <w:r>
+        <w:rPr>
+          <w:highlight w:val="yellow"/>
+        </w:rPr>
         <w:t xml:space="preserve"> default the user is showed only his assigned issues. </w:t>
       </w:r>
     </w:p>
@@ -6664,20 +6654,29 @@
         </w:numPr>
         <w:spacing w:before="120" w:after="120" w:line="240" w:lineRule="auto"/>
         <w:jc w:val="both"/>
-      </w:pPr>
-      <w:r>
+        <w:rPr>
+          <w:highlight w:val="yellow"/>
+        </w:rPr>
+      </w:pPr>
+      <w:r>
+        <w:rPr>
+          <w:highlight w:val="yellow"/>
+        </w:rPr>
         <w:t xml:space="preserve">Create a filter to see all issues or specific ones based on different </w:t>
       </w:r>
       <w:proofErr w:type="spellStart"/>
       <w:r>
+        <w:rPr>
+          <w:highlight w:val="yellow"/>
+        </w:rPr>
         <w:t>criterias</w:t>
       </w:r>
       <w:proofErr w:type="spellEnd"/>
       <w:r>
-        <w:t xml:space="preserve"> (be creative)</w:t>
-      </w:r>
-      <w:r>
-        <w:t>.</w:t>
+        <w:rPr>
+          <w:highlight w:val="yellow"/>
+        </w:rPr>
+        <w:t xml:space="preserve"> (be creative).</w:t>
       </w:r>
     </w:p>
     <w:p>
@@ -6786,6 +6785,8 @@
         </w:rPr>
         <w:t>#/</w:t>
       </w:r>
+      <w:bookmarkStart w:id="0" w:name="_GoBack"/>
+      <w:bookmarkEnd w:id="0"/>
     </w:p>
     <w:p>
       <w:pPr>
@@ -7035,10 +7036,10 @@
           <w:rFonts w:asciiTheme="minorHAnsi" w:hAnsiTheme="minorHAnsi" w:cstheme="minorBidi"/>
           <w:b w:val="0"/>
           <w:noProof w:val="0"/>
-          <w:highlight w:val="red"/>
+          <w:highlight w:val="green"/>
           <w:lang w:val="en-US"/>
         </w:rPr>
-        <w:t xml:space="preserve">A modal </w:t>
+        <w:t xml:space="preserve">A modal dialog </w:t>
       </w:r>
       <w:r>
         <w:rPr>
@@ -7049,7 +7050,7 @@
           <w:highlight w:val="green"/>
           <w:lang w:val="en-US"/>
         </w:rPr>
-        <w:t>dialog with a form for creating a new project. The form consists of:</w:t>
+        <w:t>with a form for creating a new project. The form consists of:</w:t>
       </w:r>
     </w:p>
     <w:p>
@@ -7388,8 +7389,6 @@
         </w:rPr>
         <w:t>#/projects/:id/edit</w:t>
       </w:r>
-      <w:bookmarkStart w:id="0" w:name="_GoBack"/>
-      <w:bookmarkEnd w:id="0"/>
     </w:p>
     <w:p>
       <w:pPr>
@@ -7732,7 +7731,7 @@
                               <w:sz w:val="18"/>
                               <w:szCs w:val="18"/>
                             </w:rPr>
-                            <w:t>7</w:t>
+                            <w:t>6</w:t>
                           </w:r>
                           <w:r>
                             <w:rPr>
@@ -7857,7 +7856,7 @@
                         <w:sz w:val="18"/>
                         <w:szCs w:val="18"/>
                       </w:rPr>
-                      <w:t>7</w:t>
+                      <w:t>6</w:t>
                     </w:r>
                     <w:r>
                       <w:rPr>
@@ -12000,7 +11999,7 @@
 </file>
 
 <file path=customXml/itemProps1.xml><?xml version="1.0" encoding="utf-8"?>
-<ds:datastoreItem xmlns:ds="http://schemas.openxmlformats.org/officeDocument/2006/customXml" ds:itemID="{B4DC5384-ED26-4829-B79B-F69BCF0AD13C}">
+<ds:datastoreItem xmlns:ds="http://schemas.openxmlformats.org/officeDocument/2006/customXml" ds:itemID="{867BF59F-59F4-4B71-91E4-AFB9C347AB3C}">
   <ds:schemaRefs>
     <ds:schemaRef ds:uri="http://schemas.openxmlformats.org/officeDocument/2006/bibliography"/>
   </ds:schemaRefs>

</xml_diff>

<commit_message>
Changed the nav-header style + added directive which gets and appends the options for the users for each modal + fixed the bug which wasn't showing the  selected option for users in the edit modals
</commit_message>
<xml_diff>
--- a/05.JavaScript Frameworks (Angular JS)/Personal Project/Angular-Project-March-2016/Issue-Tracking-System-Project-AngularJS.docx
+++ b/05.JavaScript Frameworks (Angular JS)/Personal Project/Angular-Project-March-2016/Issue-Tracking-System-Project-AngularJS.docx
@@ -5486,6 +5486,7 @@
           <w:highlight w:val="green"/>
         </w:rPr>
       </w:pPr>
+      <w:bookmarkStart w:id="0" w:name="_GoBack"/>
       <w:r>
         <w:rPr>
           <w:b/>
@@ -5494,6 +5495,7 @@
         </w:rPr>
         <w:t>Issue page</w:t>
       </w:r>
+      <w:bookmarkEnd w:id="0"/>
     </w:p>
     <w:p>
       <w:pPr>
@@ -6785,8 +6787,6 @@
         </w:rPr>
         <w:t>#/</w:t>
       </w:r>
-      <w:bookmarkStart w:id="0" w:name="_GoBack"/>
-      <w:bookmarkEnd w:id="0"/>
     </w:p>
     <w:p>
       <w:pPr>
@@ -7605,7 +7605,7 @@
             </wp:anchor>
           </w:drawing>
         </mc:Choice>
-        <mc:Fallback xmlns:mv="urn:schemas-microsoft-com:mac:vml" xmlns:mo="http://schemas.microsoft.com/office/mac/office/2008/main">
+        <mc:Fallback xmlns:mo="http://schemas.microsoft.com/office/mac/office/2008/main" xmlns:mv="urn:schemas-microsoft-com:mac:vml">
           <w:pict>
             <v:shapetype id="_x0000_t202" coordsize="21600,21600" o:spt="202" path="m0,0l0,21600,21600,21600,21600,0xe">
               <v:stroke joinstyle="miter"/>
@@ -7731,7 +7731,7 @@
                               <w:sz w:val="18"/>
                               <w:szCs w:val="18"/>
                             </w:rPr>
-                            <w:t>6</w:t>
+                            <w:t>7</w:t>
                           </w:r>
                           <w:r>
                             <w:rPr>
@@ -7856,7 +7856,7 @@
                         <w:sz w:val="18"/>
                         <w:szCs w:val="18"/>
                       </w:rPr>
-                      <w:t>6</w:t>
+                      <w:t>7</w:t>
                     </w:r>
                     <w:r>
                       <w:rPr>
@@ -8571,7 +8571,7 @@
             </wp:anchor>
           </w:drawing>
         </mc:Choice>
-        <mc:Fallback xmlns:mv="urn:schemas-microsoft-com:mac:vml" xmlns:mo="http://schemas.microsoft.com/office/mac/office/2008/main">
+        <mc:Fallback xmlns:mo="http://schemas.microsoft.com/office/mac/office/2008/main" xmlns:mv="urn:schemas-microsoft-com:mac:vml">
           <w:pict>
             <v:shape id="Text Box 17" o:spid="_x0000_s1028" type="#_x0000_t202" style="position:absolute;margin-left:124.2pt;margin-top:13.9pt;width:396.3pt;height:40.45pt;z-index:251659264;visibility:visible;mso-wrap-style:square;mso-width-percent:0;mso-height-percent:0;mso-wrap-distance-left:9pt;mso-wrap-distance-top:3.6pt;mso-wrap-distance-right:9pt;mso-wrap-distance-bottom:3.6pt;mso-position-horizontal:absolute;mso-position-horizontal-relative:text;mso-position-vertical:absolute;mso-position-vertical-relative:text;mso-width-percent:0;mso-height-percent:0;mso-width-relative:margin;mso-height-relative:margin;v-text-anchor:top" o:gfxdata="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" filled="f" stroked="f">
               <v:textbox inset=".5mm,1.2mm,.5mm,.5mm">
@@ -9228,7 +9228,7 @@
             </wp:anchor>
           </w:drawing>
         </mc:Choice>
-        <mc:Fallback xmlns:w16se="http://schemas.microsoft.com/office/word/2015/wordml/symex" xmlns:w15="http://schemas.microsoft.com/office/word/2012/wordml" xmlns:cx2="http://schemas.microsoft.com/office/drawing/2015/10/21/chartex" xmlns:cx1="http://schemas.microsoft.com/office/drawing/2015/9/8/chartex" xmlns:cx="http://schemas.microsoft.com/office/drawing/2014/chartex" xmlns:mv="urn:schemas-microsoft-com:mac:vml" xmlns:mo="http://schemas.microsoft.com/office/mac/office/2008/main">
+        <mc:Fallback xmlns:mo="http://schemas.microsoft.com/office/mac/office/2008/main" xmlns:mv="urn:schemas-microsoft-com:mac:vml" xmlns:cx="http://schemas.microsoft.com/office/drawing/2014/chartex" xmlns:cx1="http://schemas.microsoft.com/office/drawing/2015/9/8/chartex" xmlns:cx2="http://schemas.microsoft.com/office/drawing/2015/10/21/chartex" xmlns:w15="http://schemas.microsoft.com/office/word/2012/wordml" xmlns:w16se="http://schemas.microsoft.com/office/word/2015/wordml/symex">
           <w:pict>
             <v:line w14:anchorId="0BDCBE29" id="Straight Connector 1" o:spid="_x0000_s1026" style="position:absolute;flip:y;z-index:251662336;visibility:visible;mso-wrap-style:square;mso-width-percent:0;mso-height-percent:0;mso-wrap-distance-left:9pt;mso-wrap-distance-top:0;mso-wrap-distance-right:9pt;mso-wrap-distance-bottom:0;mso-position-horizontal:absolute;mso-position-horizontal-relative:text;mso-position-vertical:absolute;mso-position-vertical-relative:text;mso-width-percent:0;mso-height-percent:0;mso-width-relative:margin;mso-height-relative:margin" from="-.35pt,11.2pt" to="520.45pt,11.2pt" o:gfxdata="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" strokecolor="#f37123" strokeweight="1pt">
               <v:stroke endcap="round"/>
@@ -9364,7 +9364,7 @@
             </wp:anchor>
           </w:drawing>
         </mc:Choice>
-        <mc:Fallback xmlns:mv="urn:schemas-microsoft-com:mac:vml" xmlns:mo="http://schemas.microsoft.com/office/mac/office/2008/main">
+        <mc:Fallback xmlns:mo="http://schemas.microsoft.com/office/mac/office/2008/main" xmlns:mv="urn:schemas-microsoft-com:mac:vml">
           <w:pict>
             <v:shape id="Text Box 4" o:spid="_x0000_s1029" type="#_x0000_t202" style="position:absolute;margin-left:1pt;margin-top:13.75pt;width:123.1pt;height:40.45pt;z-index:251661312;visibility:visible;mso-wrap-style:square;mso-width-percent:0;mso-height-percent:0;mso-wrap-distance-left:9pt;mso-wrap-distance-top:3.6pt;mso-wrap-distance-right:9pt;mso-wrap-distance-bottom:3.6pt;mso-position-horizontal:absolute;mso-position-horizontal-relative:text;mso-position-vertical:absolute;mso-position-vertical-relative:text;mso-width-percent:0;mso-height-percent:0;mso-width-relative:margin;mso-height-relative:margin;v-text-anchor:top" o:gfxdata="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" filled="f" stroked="f">
               <v:textbox inset=".5mm,.5mm,.5mm,.5mm">
@@ -11999,7 +11999,7 @@
 </file>
 
 <file path=customXml/itemProps1.xml><?xml version="1.0" encoding="utf-8"?>
-<ds:datastoreItem xmlns:ds="http://schemas.openxmlformats.org/officeDocument/2006/customXml" ds:itemID="{867BF59F-59F4-4B71-91E4-AFB9C347AB3C}">
+<ds:datastoreItem xmlns:ds="http://schemas.openxmlformats.org/officeDocument/2006/customXml" ds:itemID="{5C55A816-0585-45D2-9BDD-946DF2683C8E}">
   <ds:schemaRefs>
     <ds:schemaRef ds:uri="http://schemas.openxmlformats.org/officeDocument/2006/bibliography"/>
   </ds:schemaRefs>

</xml_diff>

<commit_message>
Added property currentProject to the project-service to be able to pass the reference between the controller
</commit_message>
<xml_diff>
--- a/05.JavaScript Frameworks (Angular JS)/Personal Project/Angular-Project-March-2016/Issue-Tracking-System-Project-AngularJS.docx
+++ b/05.JavaScript Frameworks (Angular JS)/Personal Project/Angular-Project-March-2016/Issue-Tracking-System-Project-AngularJS.docx
@@ -1010,7 +1010,19 @@
           <w:rPr>
             <w:rStyle w:val="a9"/>
           </w:rPr>
-          <w:t>http://softuni-issue-tracker.azurewebsites.net/help</w:t>
+          <w:t>http://softuni-issue-tracker.azurewebsite</w:t>
+        </w:r>
+        <w:r>
+          <w:rPr>
+            <w:rStyle w:val="a9"/>
+          </w:rPr>
+          <w:t>s</w:t>
+        </w:r>
+        <w:r>
+          <w:rPr>
+            <w:rStyle w:val="a9"/>
+          </w:rPr>
+          <w:t>.net/help</w:t>
         </w:r>
       </w:hyperlink>
       <w:r>
@@ -2999,27 +3011,17 @@
           <w:ilvl w:val="0"/>
           <w:numId w:val="9"/>
         </w:numPr>
-        <w:rPr>
-          <w:highlight w:val="red"/>
-        </w:rPr>
-      </w:pPr>
-      <w:r>
-        <w:rPr>
-          <w:b/>
-          <w:highlight w:val="red"/>
+      </w:pPr>
+      <w:r>
+        <w:rPr>
+          <w:b/>
         </w:rPr>
         <w:t>Purpose</w:t>
       </w:r>
       <w:r>
-        <w:rPr>
-          <w:highlight w:val="red"/>
-        </w:rPr>
         <w:t>:</w:t>
       </w:r>
       <w:r>
-        <w:rPr>
-          <w:highlight w:val="red"/>
-        </w:rPr>
         <w:t xml:space="preserve"> Edits an issue’s current status, only if it’s available in the status transition scheme (for example, you can’t change the status from ‘Open’ directly to ‘Stopped Progress’)</w:t>
       </w:r>
     </w:p>
@@ -3030,27 +3032,17 @@
           <w:ilvl w:val="0"/>
           <w:numId w:val="9"/>
         </w:numPr>
-        <w:rPr>
-          <w:highlight w:val="red"/>
-        </w:rPr>
-      </w:pPr>
-      <w:r>
-        <w:rPr>
-          <w:b/>
-          <w:highlight w:val="red"/>
+      </w:pPr>
+      <w:r>
+        <w:rPr>
+          <w:b/>
         </w:rPr>
         <w:t>Security</w:t>
       </w:r>
       <w:r>
-        <w:rPr>
-          <w:highlight w:val="red"/>
-        </w:rPr>
         <w:t>:</w:t>
       </w:r>
       <w:r>
-        <w:rPr>
-          <w:highlight w:val="red"/>
-        </w:rPr>
         <w:t xml:space="preserve"> Admin, Issue assignee, Project lead</w:t>
       </w:r>
     </w:p>
@@ -3061,15 +3053,11 @@
           <w:ilvl w:val="0"/>
           <w:numId w:val="9"/>
         </w:numPr>
-        <w:rPr>
-          <w:highlight w:val="red"/>
-        </w:rPr>
       </w:pPr>
       <w:proofErr w:type="spellStart"/>
       <w:r>
         <w:rPr>
           <w:b/>
-          <w:highlight w:val="red"/>
         </w:rPr>
         <w:t>Url</w:t>
       </w:r>
@@ -3077,14 +3065,10 @@
       <w:r>
         <w:rPr>
           <w:b/>
-          <w:highlight w:val="red"/>
         </w:rPr>
         <w:t xml:space="preserve"> Parameters</w:t>
       </w:r>
       <w:r>
-        <w:rPr>
-          <w:highlight w:val="red"/>
-        </w:rPr>
         <w:t xml:space="preserve">: </w:t>
       </w:r>
     </w:p>
@@ -3095,48 +3079,27 @@
           <w:ilvl w:val="1"/>
           <w:numId w:val="9"/>
         </w:numPr>
-        <w:rPr>
-          <w:highlight w:val="red"/>
-        </w:rPr>
       </w:pPr>
       <w:proofErr w:type="spellStart"/>
       <w:r>
-        <w:rPr>
-          <w:highlight w:val="red"/>
-        </w:rPr>
         <w:t>statusid</w:t>
       </w:r>
       <w:proofErr w:type="spellEnd"/>
       <w:r>
-        <w:rPr>
-          <w:highlight w:val="red"/>
-        </w:rPr>
         <w:t xml:space="preserve"> </w:t>
       </w:r>
       <w:r>
-        <w:rPr>
-          <w:highlight w:val="red"/>
-        </w:rPr>
         <w:t>(</w:t>
       </w:r>
       <w:proofErr w:type="spellStart"/>
       <w:r>
-        <w:rPr>
-          <w:highlight w:val="red"/>
-        </w:rPr>
         <w:t>Int</w:t>
       </w:r>
       <w:proofErr w:type="spellEnd"/>
       <w:r>
-        <w:rPr>
-          <w:highlight w:val="red"/>
-        </w:rPr>
         <w:t>, Required)</w:t>
       </w:r>
       <w:r>
-        <w:rPr>
-          <w:highlight w:val="red"/>
-        </w:rPr>
         <w:t xml:space="preserve">: the id of the new status </w:t>
       </w:r>
     </w:p>
@@ -3149,20 +3112,15 @@
         </w:numPr>
         <w:rPr>
           <w:b/>
-          <w:highlight w:val="red"/>
-        </w:rPr>
-      </w:pPr>
-      <w:r>
-        <w:rPr>
-          <w:b/>
-          <w:highlight w:val="red"/>
+        </w:rPr>
+      </w:pPr>
+      <w:r>
+        <w:rPr>
+          <w:b/>
         </w:rPr>
         <w:t>Returns</w:t>
       </w:r>
       <w:r>
-        <w:rPr>
-          <w:highlight w:val="red"/>
-        </w:rPr>
         <w:t>: The new available statuses</w:t>
       </w:r>
     </w:p>
@@ -5486,7 +5444,6 @@
           <w:highlight w:val="green"/>
         </w:rPr>
       </w:pPr>
-      <w:bookmarkStart w:id="0" w:name="_GoBack"/>
       <w:r>
         <w:rPr>
           <w:b/>
@@ -5495,7 +5452,6 @@
         </w:rPr>
         <w:t>Issue page</w:t>
       </w:r>
-      <w:bookmarkEnd w:id="0"/>
     </w:p>
     <w:p>
       <w:pPr>
@@ -6852,6 +6808,8 @@
         </w:rPr>
         <w:t>Projects</w:t>
       </w:r>
+      <w:bookmarkStart w:id="0" w:name="_GoBack"/>
+      <w:bookmarkEnd w:id="0"/>
     </w:p>
     <w:p>
       <w:pPr>
@@ -7605,7 +7563,7 @@
             </wp:anchor>
           </w:drawing>
         </mc:Choice>
-        <mc:Fallback xmlns:mo="http://schemas.microsoft.com/office/mac/office/2008/main" xmlns:mv="urn:schemas-microsoft-com:mac:vml">
+        <mc:Fallback xmlns:mv="urn:schemas-microsoft-com:mac:vml" xmlns:mo="http://schemas.microsoft.com/office/mac/office/2008/main">
           <w:pict>
             <v:shapetype id="_x0000_t202" coordsize="21600,21600" o:spt="202" path="m0,0l0,21600,21600,21600,21600,0xe">
               <v:stroke joinstyle="miter"/>
@@ -7731,7 +7689,7 @@
                               <w:sz w:val="18"/>
                               <w:szCs w:val="18"/>
                             </w:rPr>
-                            <w:t>7</w:t>
+                            <w:t>9</w:t>
                           </w:r>
                           <w:r>
                             <w:rPr>
@@ -7856,7 +7814,7 @@
                         <w:sz w:val="18"/>
                         <w:szCs w:val="18"/>
                       </w:rPr>
-                      <w:t>7</w:t>
+                      <w:t>9</w:t>
                     </w:r>
                     <w:r>
                       <w:rPr>
@@ -8571,7 +8529,7 @@
             </wp:anchor>
           </w:drawing>
         </mc:Choice>
-        <mc:Fallback xmlns:mo="http://schemas.microsoft.com/office/mac/office/2008/main" xmlns:mv="urn:schemas-microsoft-com:mac:vml">
+        <mc:Fallback xmlns:mv="urn:schemas-microsoft-com:mac:vml" xmlns:mo="http://schemas.microsoft.com/office/mac/office/2008/main">
           <w:pict>
             <v:shape id="Text Box 17" o:spid="_x0000_s1028" type="#_x0000_t202" style="position:absolute;margin-left:124.2pt;margin-top:13.9pt;width:396.3pt;height:40.45pt;z-index:251659264;visibility:visible;mso-wrap-style:square;mso-width-percent:0;mso-height-percent:0;mso-wrap-distance-left:9pt;mso-wrap-distance-top:3.6pt;mso-wrap-distance-right:9pt;mso-wrap-distance-bottom:3.6pt;mso-position-horizontal:absolute;mso-position-horizontal-relative:text;mso-position-vertical:absolute;mso-position-vertical-relative:text;mso-width-percent:0;mso-height-percent:0;mso-width-relative:margin;mso-height-relative:margin;v-text-anchor:top" o:gfxdata="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" filled="f" stroked="f">
               <v:textbox inset=".5mm,1.2mm,.5mm,.5mm">
@@ -9228,7 +9186,7 @@
             </wp:anchor>
           </w:drawing>
         </mc:Choice>
-        <mc:Fallback xmlns:mo="http://schemas.microsoft.com/office/mac/office/2008/main" xmlns:mv="urn:schemas-microsoft-com:mac:vml" xmlns:cx="http://schemas.microsoft.com/office/drawing/2014/chartex" xmlns:cx1="http://schemas.microsoft.com/office/drawing/2015/9/8/chartex" xmlns:cx2="http://schemas.microsoft.com/office/drawing/2015/10/21/chartex" xmlns:w15="http://schemas.microsoft.com/office/word/2012/wordml" xmlns:w16se="http://schemas.microsoft.com/office/word/2015/wordml/symex">
+        <mc:Fallback xmlns:w16se="http://schemas.microsoft.com/office/word/2015/wordml/symex" xmlns:w15="http://schemas.microsoft.com/office/word/2012/wordml" xmlns:cx2="http://schemas.microsoft.com/office/drawing/2015/10/21/chartex" xmlns:cx1="http://schemas.microsoft.com/office/drawing/2015/9/8/chartex" xmlns:cx="http://schemas.microsoft.com/office/drawing/2014/chartex" xmlns:mv="urn:schemas-microsoft-com:mac:vml" xmlns:mo="http://schemas.microsoft.com/office/mac/office/2008/main">
           <w:pict>
             <v:line w14:anchorId="0BDCBE29" id="Straight Connector 1" o:spid="_x0000_s1026" style="position:absolute;flip:y;z-index:251662336;visibility:visible;mso-wrap-style:square;mso-width-percent:0;mso-height-percent:0;mso-wrap-distance-left:9pt;mso-wrap-distance-top:0;mso-wrap-distance-right:9pt;mso-wrap-distance-bottom:0;mso-position-horizontal:absolute;mso-position-horizontal-relative:text;mso-position-vertical:absolute;mso-position-vertical-relative:text;mso-width-percent:0;mso-height-percent:0;mso-width-relative:margin;mso-height-relative:margin" from="-.35pt,11.2pt" to="520.45pt,11.2pt" o:gfxdata="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" strokecolor="#f37123" strokeweight="1pt">
               <v:stroke endcap="round"/>
@@ -9364,7 +9322,7 @@
             </wp:anchor>
           </w:drawing>
         </mc:Choice>
-        <mc:Fallback xmlns:mo="http://schemas.microsoft.com/office/mac/office/2008/main" xmlns:mv="urn:schemas-microsoft-com:mac:vml">
+        <mc:Fallback xmlns:mv="urn:schemas-microsoft-com:mac:vml" xmlns:mo="http://schemas.microsoft.com/office/mac/office/2008/main">
           <w:pict>
             <v:shape id="Text Box 4" o:spid="_x0000_s1029" type="#_x0000_t202" style="position:absolute;margin-left:1pt;margin-top:13.75pt;width:123.1pt;height:40.45pt;z-index:251661312;visibility:visible;mso-wrap-style:square;mso-width-percent:0;mso-height-percent:0;mso-wrap-distance-left:9pt;mso-wrap-distance-top:3.6pt;mso-wrap-distance-right:9pt;mso-wrap-distance-bottom:3.6pt;mso-position-horizontal:absolute;mso-position-horizontal-relative:text;mso-position-vertical:absolute;mso-position-vertical-relative:text;mso-width-percent:0;mso-height-percent:0;mso-width-relative:margin;mso-height-relative:margin;v-text-anchor:top" o:gfxdata="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" filled="f" stroked="f">
               <v:textbox inset=".5mm,.5mm,.5mm,.5mm">
@@ -11999,7 +11957,7 @@
 </file>
 
 <file path=customXml/itemProps1.xml><?xml version="1.0" encoding="utf-8"?>
-<ds:datastoreItem xmlns:ds="http://schemas.openxmlformats.org/officeDocument/2006/customXml" ds:itemID="{5C55A816-0585-45D2-9BDD-946DF2683C8E}">
+<ds:datastoreItem xmlns:ds="http://schemas.openxmlformats.org/officeDocument/2006/customXml" ds:itemID="{ABF1C82F-890C-4756-A523-979B6CCCEA78}">
   <ds:schemaRefs>
     <ds:schemaRef ds:uri="http://schemas.openxmlformats.org/officeDocument/2006/bibliography"/>
   </ds:schemaRefs>

</xml_diff>

<commit_message>
Added style to issue-page
</commit_message>
<xml_diff>
--- a/05.JavaScript Frameworks (Angular JS)/Personal Project/Angular-Project-March-2016/Issue-Tracking-System-Project-AngularJS.docx
+++ b/05.JavaScript Frameworks (Angular JS)/Personal Project/Angular-Project-March-2016/Issue-Tracking-System-Project-AngularJS.docx
@@ -1010,19 +1010,19 @@
           <w:rPr>
             <w:rStyle w:val="a9"/>
           </w:rPr>
-          <w:t>http://softuni-issue-tracker.azurewebsite</w:t>
+          <w:t>http://softuni-issue-tracker.azurewebs</w:t>
         </w:r>
         <w:r>
           <w:rPr>
             <w:rStyle w:val="a9"/>
           </w:rPr>
-          <w:t>s</w:t>
+          <w:t>i</w:t>
         </w:r>
         <w:r>
           <w:rPr>
             <w:rStyle w:val="a9"/>
           </w:rPr>
-          <w:t>.net/help</w:t>
+          <w:t>tes.net/help</w:t>
         </w:r>
       </w:hyperlink>
       <w:r>
@@ -1968,23 +1968,44 @@
         <w:pStyle w:val="5"/>
       </w:pPr>
       <w:r>
-        <w:t>[GET] Issues/</w:t>
+        <w:t>[GET] Issues</w:t>
+      </w:r>
+      <w:r>
+        <w:rPr>
+          <w:highlight w:val="green"/>
+        </w:rPr>
+        <w:t>/</w:t>
       </w:r>
       <w:proofErr w:type="gramStart"/>
       <w:r>
+        <w:rPr>
+          <w:highlight w:val="green"/>
+        </w:rPr>
         <w:t>?</w:t>
       </w:r>
       <w:r>
+        <w:rPr>
+          <w:highlight w:val="green"/>
+        </w:rPr>
         <w:t>pageSize</w:t>
       </w:r>
       <w:proofErr w:type="gramEnd"/>
       <w:r>
+        <w:rPr>
+          <w:highlight w:val="green"/>
+        </w:rPr>
         <w:t>={pageSize}&amp;pageNumber={pageNumber}</w:t>
       </w:r>
       <w:r>
+        <w:rPr>
+          <w:highlight w:val="green"/>
+        </w:rPr>
         <w:t>&amp;</w:t>
       </w:r>
       <w:r>
+        <w:rPr>
+          <w:highlight w:val="green"/>
+        </w:rPr>
         <w:t>{filter}={value}</w:t>
       </w:r>
     </w:p>
@@ -6536,11 +6557,15 @@
         </w:numPr>
         <w:spacing w:before="120" w:after="120" w:line="240" w:lineRule="auto"/>
         <w:jc w:val="both"/>
+        <w:rPr>
+          <w:highlight w:val="green"/>
+        </w:rPr>
       </w:pPr>
       <w:r>
         <w:rPr>
           <w:b/>
           <w:bCs/>
+          <w:highlight w:val="green"/>
         </w:rPr>
         <w:t>Filtering issues in the Project Page</w:t>
       </w:r>
@@ -6559,20 +6584,20 @@
           <w:rFonts w:asciiTheme="minorHAnsi" w:hAnsiTheme="minorHAnsi" w:cstheme="minorBidi"/>
           <w:b w:val="0"/>
           <w:noProof w:val="0"/>
-          <w:highlight w:val="yellow"/>
+          <w:highlight w:val="green"/>
           <w:lang w:val="en-US"/>
         </w:rPr>
       </w:pPr>
       <w:r>
         <w:rPr>
-          <w:highlight w:val="yellow"/>
+          <w:highlight w:val="green"/>
         </w:rPr>
         <w:t xml:space="preserve">Route: </w:t>
       </w:r>
       <w:r>
         <w:rPr>
           <w:rStyle w:val="CodeChar"/>
-          <w:highlight w:val="yellow"/>
+          <w:highlight w:val="green"/>
         </w:rPr>
         <w:t>#/projects/:id</w:t>
       </w:r>
@@ -6587,18 +6612,18 @@
         <w:spacing w:before="120" w:after="120" w:line="240" w:lineRule="auto"/>
         <w:jc w:val="both"/>
         <w:rPr>
-          <w:highlight w:val="yellow"/>
-        </w:rPr>
-      </w:pPr>
-      <w:r>
-        <w:rPr>
-          <w:highlight w:val="yellow"/>
+          <w:highlight w:val="green"/>
+        </w:rPr>
+      </w:pPr>
+      <w:r>
+        <w:rPr>
+          <w:highlight w:val="green"/>
         </w:rPr>
         <w:t>Make it so by</w:t>
       </w:r>
       <w:r>
         <w:rPr>
-          <w:highlight w:val="yellow"/>
+          <w:highlight w:val="green"/>
         </w:rPr>
         <w:t xml:space="preserve"> default the user is showed only his assigned issues. </w:t>
       </w:r>
@@ -6613,26 +6638,26 @@
         <w:spacing w:before="120" w:after="120" w:line="240" w:lineRule="auto"/>
         <w:jc w:val="both"/>
         <w:rPr>
-          <w:highlight w:val="yellow"/>
-        </w:rPr>
-      </w:pPr>
-      <w:r>
-        <w:rPr>
-          <w:highlight w:val="yellow"/>
+          <w:highlight w:val="green"/>
+        </w:rPr>
+      </w:pPr>
+      <w:r>
+        <w:rPr>
+          <w:highlight w:val="green"/>
         </w:rPr>
         <w:t xml:space="preserve">Create a filter to see all issues or specific ones based on different </w:t>
       </w:r>
       <w:proofErr w:type="spellStart"/>
       <w:r>
         <w:rPr>
-          <w:highlight w:val="yellow"/>
+          <w:highlight w:val="green"/>
         </w:rPr>
         <w:t>criterias</w:t>
       </w:r>
       <w:proofErr w:type="spellEnd"/>
       <w:r>
         <w:rPr>
-          <w:highlight w:val="yellow"/>
+          <w:highlight w:val="green"/>
         </w:rPr>
         <w:t xml:space="preserve"> (be creative).</w:t>
       </w:r>
@@ -6808,8 +6833,6 @@
         </w:rPr>
         <w:t>Projects</w:t>
       </w:r>
-      <w:bookmarkStart w:id="0" w:name="_GoBack"/>
-      <w:bookmarkEnd w:id="0"/>
     </w:p>
     <w:p>
       <w:pPr>
@@ -6854,6 +6877,8 @@
           <w:highlight w:val="green"/>
         </w:rPr>
       </w:pPr>
+      <w:bookmarkStart w:id="0" w:name="_GoBack"/>
+      <w:bookmarkEnd w:id="0"/>
       <w:r>
         <w:rPr>
           <w:highlight w:val="green"/>
@@ -6873,13 +6898,13 @@
           <w:rFonts w:asciiTheme="minorHAnsi" w:hAnsiTheme="minorHAnsi" w:cstheme="minorBidi"/>
           <w:b w:val="0"/>
           <w:noProof w:val="0"/>
-          <w:highlight w:val="red"/>
+          <w:highlight w:val="green"/>
           <w:lang w:val="en-US"/>
         </w:rPr>
       </w:pPr>
       <w:r>
         <w:rPr>
-          <w:highlight w:val="red"/>
+          <w:highlight w:val="green"/>
         </w:rPr>
         <w:t>Each project has the ability to be edited and an issue to be added to it.</w:t>
       </w:r>
@@ -7563,7 +7588,7 @@
             </wp:anchor>
           </w:drawing>
         </mc:Choice>
-        <mc:Fallback xmlns:mv="urn:schemas-microsoft-com:mac:vml" xmlns:mo="http://schemas.microsoft.com/office/mac/office/2008/main">
+        <mc:Fallback xmlns:mo="http://schemas.microsoft.com/office/mac/office/2008/main" xmlns:mv="urn:schemas-microsoft-com:mac:vml">
           <w:pict>
             <v:shapetype id="_x0000_t202" coordsize="21600,21600" o:spt="202" path="m0,0l0,21600,21600,21600,21600,0xe">
               <v:stroke joinstyle="miter"/>
@@ -7689,7 +7714,7 @@
                               <w:sz w:val="18"/>
                               <w:szCs w:val="18"/>
                             </w:rPr>
-                            <w:t>9</w:t>
+                            <w:t>5</w:t>
                           </w:r>
                           <w:r>
                             <w:rPr>
@@ -7814,7 +7839,7 @@
                         <w:sz w:val="18"/>
                         <w:szCs w:val="18"/>
                       </w:rPr>
-                      <w:t>9</w:t>
+                      <w:t>5</w:t>
                     </w:r>
                     <w:r>
                       <w:rPr>
@@ -8529,7 +8554,7 @@
             </wp:anchor>
           </w:drawing>
         </mc:Choice>
-        <mc:Fallback xmlns:mv="urn:schemas-microsoft-com:mac:vml" xmlns:mo="http://schemas.microsoft.com/office/mac/office/2008/main">
+        <mc:Fallback xmlns:mo="http://schemas.microsoft.com/office/mac/office/2008/main" xmlns:mv="urn:schemas-microsoft-com:mac:vml">
           <w:pict>
             <v:shape id="Text Box 17" o:spid="_x0000_s1028" type="#_x0000_t202" style="position:absolute;margin-left:124.2pt;margin-top:13.9pt;width:396.3pt;height:40.45pt;z-index:251659264;visibility:visible;mso-wrap-style:square;mso-width-percent:0;mso-height-percent:0;mso-wrap-distance-left:9pt;mso-wrap-distance-top:3.6pt;mso-wrap-distance-right:9pt;mso-wrap-distance-bottom:3.6pt;mso-position-horizontal:absolute;mso-position-horizontal-relative:text;mso-position-vertical:absolute;mso-position-vertical-relative:text;mso-width-percent:0;mso-height-percent:0;mso-width-relative:margin;mso-height-relative:margin;v-text-anchor:top" o:gfxdata="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" filled="f" stroked="f">
               <v:textbox inset=".5mm,1.2mm,.5mm,.5mm">
@@ -9186,7 +9211,7 @@
             </wp:anchor>
           </w:drawing>
         </mc:Choice>
-        <mc:Fallback xmlns:w16se="http://schemas.microsoft.com/office/word/2015/wordml/symex" xmlns:w15="http://schemas.microsoft.com/office/word/2012/wordml" xmlns:cx2="http://schemas.microsoft.com/office/drawing/2015/10/21/chartex" xmlns:cx1="http://schemas.microsoft.com/office/drawing/2015/9/8/chartex" xmlns:cx="http://schemas.microsoft.com/office/drawing/2014/chartex" xmlns:mv="urn:schemas-microsoft-com:mac:vml" xmlns:mo="http://schemas.microsoft.com/office/mac/office/2008/main">
+        <mc:Fallback xmlns:mo="http://schemas.microsoft.com/office/mac/office/2008/main" xmlns:mv="urn:schemas-microsoft-com:mac:vml" xmlns:cx="http://schemas.microsoft.com/office/drawing/2014/chartex" xmlns:cx1="http://schemas.microsoft.com/office/drawing/2015/9/8/chartex" xmlns:cx2="http://schemas.microsoft.com/office/drawing/2015/10/21/chartex" xmlns:w15="http://schemas.microsoft.com/office/word/2012/wordml" xmlns:w16se="http://schemas.microsoft.com/office/word/2015/wordml/symex">
           <w:pict>
             <v:line w14:anchorId="0BDCBE29" id="Straight Connector 1" o:spid="_x0000_s1026" style="position:absolute;flip:y;z-index:251662336;visibility:visible;mso-wrap-style:square;mso-width-percent:0;mso-height-percent:0;mso-wrap-distance-left:9pt;mso-wrap-distance-top:0;mso-wrap-distance-right:9pt;mso-wrap-distance-bottom:0;mso-position-horizontal:absolute;mso-position-horizontal-relative:text;mso-position-vertical:absolute;mso-position-vertical-relative:text;mso-width-percent:0;mso-height-percent:0;mso-width-relative:margin;mso-height-relative:margin" from="-.35pt,11.2pt" to="520.45pt,11.2pt" o:gfxdata="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" strokecolor="#f37123" strokeweight="1pt">
               <v:stroke endcap="round"/>
@@ -9322,7 +9347,7 @@
             </wp:anchor>
           </w:drawing>
         </mc:Choice>
-        <mc:Fallback xmlns:mv="urn:schemas-microsoft-com:mac:vml" xmlns:mo="http://schemas.microsoft.com/office/mac/office/2008/main">
+        <mc:Fallback xmlns:mo="http://schemas.microsoft.com/office/mac/office/2008/main" xmlns:mv="urn:schemas-microsoft-com:mac:vml">
           <w:pict>
             <v:shape id="Text Box 4" o:spid="_x0000_s1029" type="#_x0000_t202" style="position:absolute;margin-left:1pt;margin-top:13.75pt;width:123.1pt;height:40.45pt;z-index:251661312;visibility:visible;mso-wrap-style:square;mso-width-percent:0;mso-height-percent:0;mso-wrap-distance-left:9pt;mso-wrap-distance-top:3.6pt;mso-wrap-distance-right:9pt;mso-wrap-distance-bottom:3.6pt;mso-position-horizontal:absolute;mso-position-horizontal-relative:text;mso-position-vertical:absolute;mso-position-vertical-relative:text;mso-width-percent:0;mso-height-percent:0;mso-width-relative:margin;mso-height-relative:margin;v-text-anchor:top" o:gfxdata="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" filled="f" stroked="f">
               <v:textbox inset=".5mm,.5mm,.5mm,.5mm">
@@ -11957,7 +11982,7 @@
 </file>
 
 <file path=customXml/itemProps1.xml><?xml version="1.0" encoding="utf-8"?>
-<ds:datastoreItem xmlns:ds="http://schemas.openxmlformats.org/officeDocument/2006/customXml" ds:itemID="{ABF1C82F-890C-4756-A523-979B6CCCEA78}">
+<ds:datastoreItem xmlns:ds="http://schemas.openxmlformats.org/officeDocument/2006/customXml" ds:itemID="{AA1116DB-A3DA-4DED-8B73-8FAF23E0F2E4}">
   <ds:schemaRefs>
     <ds:schemaRef ds:uri="http://schemas.openxmlformats.org/officeDocument/2006/bibliography"/>
   </ds:schemaRefs>

</xml_diff>